<commit_message>
the second oueston is almost done
</commit_message>
<xml_diff>
--- a/mekides_getahun_etr.3218.11.docx
+++ b/mekides_getahun_etr.3218.11.docx
@@ -7,8 +7,6 @@
         <w:spacing w:before="240"/>
         <w:jc w:val="center"/>
       </w:pPr>
-      <w:bookmarkStart w:id="1" w:name="_GoBack"/>
-      <w:bookmarkEnd w:id="1"/>
       <w:bookmarkStart w:id="0" w:name="_Hlk33883996"/>
       <w:r>
         <w:drawing>
@@ -49,7 +47,7 @@
     </w:p>
     <w:p>
       <w:pPr>
-        <w:spacing w:before="240" w:line="360" w:lineRule="auto"/>
+        <w:spacing w:before="240"/>
         <w:jc w:val="center"/>
         <w:rPr>
           <w:rFonts w:ascii="Times New Roman" w:hAnsi="Times New Roman" w:eastAsia="Times New Roman" w:cs="Times New Roman"/>
@@ -95,7 +93,7 @@
     </w:p>
     <w:p>
       <w:pPr>
-        <w:spacing w:before="240" w:line="360" w:lineRule="auto"/>
+        <w:spacing w:before="240"/>
         <w:jc w:val="center"/>
         <w:rPr>
           <w:rFonts w:ascii="Times New Roman" w:hAnsi="Times New Roman" w:eastAsia="Times New Roman" w:cs="Times New Roman"/>
@@ -118,7 +116,7 @@
     </w:p>
     <w:p>
       <w:pPr>
-        <w:pStyle w:val="11"/>
+        <w:pStyle w:val="13"/>
         <w:spacing w:line="276" w:lineRule="auto"/>
         <w:jc w:val="center"/>
         <w:rPr>
@@ -139,12 +137,12 @@
           <w:szCs w:val="30"/>
           <w:u w:color="000000"/>
         </w:rPr>
-        <w:t xml:space="preserve">DEPARTMENT OF SOFTWARE ENGINEERING </w:t>
-      </w:r>
-    </w:p>
-    <w:p>
-      <w:pPr>
-        <w:pStyle w:val="11"/>
+        <w:t>DEPARTMENT OF SOFTWARE ENGINEERING</w:t>
+      </w:r>
+    </w:p>
+    <w:p>
+      <w:pPr>
+        <w:pStyle w:val="13"/>
         <w:spacing w:line="276" w:lineRule="auto"/>
         <w:jc w:val="center"/>
         <w:rPr>
@@ -185,17 +183,19 @@
             </w14:solidFill>
           </w14:textFill>
         </w:rPr>
-        <w:t xml:space="preserve">ASSIGNMENT 1: HISTORY OF INTERNET ASSIGNMENT </w:t>
+        <w:t>ASSIGNMENT 1: HISTORY OF INTERNET ASSIGNMENT</w:t>
       </w:r>
     </w:p>
     <w:p>
       <w:pPr>
         <w:spacing w:before="240"/>
+        <w:jc w:val="both"/>
       </w:pPr>
     </w:p>
     <w:p>
       <w:pPr>
         <w:spacing w:before="240"/>
+        <w:jc w:val="both"/>
         <w:rPr>
           <w:rFonts w:ascii="Times New Roman" w:hAnsi="Times New Roman" w:eastAsia="Times New Roman" w:cs="Times New Roman"/>
           <w:sz w:val="28"/>
@@ -234,6 +234,7 @@
     <w:p>
       <w:pPr>
         <w:spacing w:before="240"/>
+        <w:jc w:val="both"/>
         <w:rPr>
           <w:rFonts w:ascii="Times New Roman" w:hAnsi="Times New Roman" w:eastAsia="Times New Roman" w:cs="Times New Roman"/>
           <w:sz w:val="28"/>
@@ -252,6 +253,7 @@
     <w:p>
       <w:pPr>
         <w:spacing w:before="240"/>
+        <w:jc w:val="both"/>
         <w:rPr>
           <w:rFonts w:ascii="Times New Roman" w:hAnsi="Times New Roman" w:eastAsia="Times New Roman" w:cs="Times New Roman"/>
           <w:sz w:val="28"/>
@@ -262,6 +264,7 @@
     <w:p>
       <w:pPr>
         <w:spacing w:before="240"/>
+        <w:jc w:val="both"/>
         <w:rPr>
           <w:rFonts w:ascii="Times New Roman" w:hAnsi="Times New Roman" w:eastAsia="Times New Roman" w:cs="Times New Roman"/>
           <w:sz w:val="28"/>
@@ -279,22 +282,8 @@
     </w:p>
     <w:p>
       <w:pPr>
-        <w:spacing w:before="240"/>
-        <w:ind w:left="4320"/>
-      </w:pPr>
-    </w:p>
-    <w:p>
-      <w:pPr>
-        <w:rPr>
-          <w:rFonts w:ascii="Times New Roman" w:hAnsi="Times New Roman" w:eastAsia="Times New Roman" w:cs="Times New Roman"/>
-          <w:sz w:val="28"/>
-          <w:szCs w:val="28"/>
-        </w:rPr>
-      </w:pPr>
-    </w:p>
-    <w:p>
-      <w:pPr>
-        <w:jc w:val="right"/>
+        <w:ind w:left="6720" w:firstLine="420"/>
+        <w:jc w:val="both"/>
         <w:rPr>
           <w:rFonts w:ascii="Times New Roman" w:hAnsi="Times New Roman" w:eastAsia="Times New Roman" w:cs="Times New Roman"/>
           <w:sz w:val="28"/>
@@ -319,18 +308,9 @@
     </w:p>
     <w:p>
       <w:pPr>
-        <w:pStyle w:val="12"/>
-        <w:numPr>
-          <w:ilvl w:val="0"/>
-          <w:numId w:val="1"/>
-        </w:numPr>
-        <w:spacing w:before="120" w:after="120" w:line="360" w:lineRule="auto"/>
-        <w:jc w:val="both"/>
-        <w:rPr>
-          <w:rFonts w:ascii="Times New Roman" w:hAnsi="Times New Roman" w:eastAsia="Yu Gothic UI Semilight" w:cs="Times New Roman"/>
-          <w:b/>
-          <w:bCs/>
-          <w:color w:val="231F20"/>
+        <w:pStyle w:val="5"/>
+        <w:jc w:val="both"/>
+        <w:rPr>
           <w:sz w:val="28"/>
           <w:szCs w:val="28"/>
           <w:shd w:val="clear" w:color="auto" w:fill="FFFFFF"/>
@@ -338,12 +318,6 @@
       </w:pPr>
       <w:r>
         <w:rPr>
-          <w:rFonts w:ascii="Times New Roman" w:hAnsi="Times New Roman" w:eastAsia="Yu Gothic UI Semilight" w:cs="Times New Roman"/>
-          <w:b/>
-          <w:bCs/>
-          <w:color w:val="231F20"/>
-          <w:sz w:val="32"/>
-          <w:szCs w:val="32"/>
           <w:shd w:val="clear" w:color="auto" w:fill="FFFFFF"/>
         </w:rPr>
         <w:t>History of Internet</w:t>
@@ -351,7 +325,6 @@
     </w:p>
     <w:p>
       <w:pPr>
-        <w:spacing w:before="120" w:after="120" w:line="360" w:lineRule="auto"/>
         <w:jc w:val="both"/>
         <w:rPr>
           <w:rFonts w:ascii="Times New Roman" w:hAnsi="Times New Roman" w:eastAsia="SimSun" w:cs="Times New Roman"/>
@@ -384,7 +357,6 @@
     </w:p>
     <w:p>
       <w:pPr>
-        <w:spacing w:before="120" w:after="120" w:line="360" w:lineRule="auto"/>
         <w:jc w:val="both"/>
         <w:rPr>
           <w:rFonts w:ascii="Times New Roman" w:hAnsi="Times New Roman" w:eastAsia="Yu Gothic UI Semilight" w:cs="Times New Roman"/>
@@ -411,7 +383,6 @@
     </w:p>
     <w:p>
       <w:pPr>
-        <w:spacing w:before="120" w:after="120" w:line="360" w:lineRule="auto"/>
         <w:jc w:val="both"/>
         <w:rPr>
           <w:rFonts w:ascii="Times New Roman" w:hAnsi="Times New Roman" w:eastAsia="Arial" w:cs="Times New Roman"/>
@@ -438,7 +409,6 @@
     </w:p>
     <w:p>
       <w:pPr>
-        <w:spacing w:before="120" w:after="120" w:line="360" w:lineRule="auto"/>
         <w:jc w:val="both"/>
         <w:rPr>
           <w:rFonts w:ascii="Times New Roman" w:hAnsi="Times New Roman" w:eastAsia="SimSun" w:cs="Times New Roman"/>
@@ -469,7 +439,6 @@
     </w:p>
     <w:p>
       <w:pPr>
-        <w:spacing w:before="120" w:after="120" w:line="360" w:lineRule="auto"/>
         <w:jc w:val="both"/>
         <w:rPr>
           <w:rFonts w:ascii="Times New Roman" w:hAnsi="Times New Roman" w:eastAsia="SimSun" w:cs="Times New Roman"/>
@@ -525,7 +494,6 @@
     </w:p>
     <w:p>
       <w:pPr>
-        <w:spacing w:before="120" w:after="120" w:line="360" w:lineRule="auto"/>
         <w:jc w:val="both"/>
         <w:rPr>
           <w:rFonts w:ascii="Times New Roman" w:hAnsi="Times New Roman" w:eastAsia="Arial" w:cs="Times New Roman"/>
@@ -558,7 +526,6 @@
     </w:p>
     <w:p>
       <w:pPr>
-        <w:spacing w:before="120" w:after="120" w:line="360" w:lineRule="auto"/>
         <w:jc w:val="both"/>
         <w:rPr>
           <w:rFonts w:ascii="Times New Roman" w:hAnsi="Times New Roman" w:eastAsia="Helvetica" w:cs="Times New Roman"/>
@@ -581,7 +548,6 @@
     </w:p>
     <w:p>
       <w:pPr>
-        <w:spacing w:before="120" w:after="120" w:line="360" w:lineRule="auto"/>
         <w:jc w:val="both"/>
         <w:rPr>
           <w:rFonts w:ascii="Times New Roman" w:hAnsi="Times New Roman" w:eastAsia="SimSun" w:cs="Times New Roman"/>
@@ -609,7 +575,7 @@
             </w14:solidFill>
           </w14:textFill>
         </w:rPr>
-        <w:t>ARPANET delivered its first message: a “node-to-node” communication from one computer to another. (The first computer was located in a research lab at UCLA and the second was at Stanford; each one was the size of a small house.) The message—“LOGIN”—was short and simple, but it crashed the fledgling ARPA network anyway: The Stanford computer only received the note’s first two letters</w:t>
+        <w:t>ARPANET delivered its first message: a “node-to-node” communication from one computer to another. (The first computer was located in a research lab at UCLA and the second was at Stanford; each one was the size of a small house.) The message “LOGIN” was short and simple, but it crashed the fledgling ARPA network anyway: The Stanford computer only received the note’s first two letters</w:t>
       </w:r>
       <w:r>
         <w:rPr>
@@ -639,7 +605,6 @@
     </w:p>
     <w:p>
       <w:pPr>
-        <w:spacing w:before="120" w:after="120" w:line="360" w:lineRule="auto"/>
         <w:jc w:val="both"/>
         <w:rPr>
           <w:rFonts w:ascii="Times New Roman" w:hAnsi="Times New Roman" w:eastAsia="sans-serif" w:cs="Times New Roman"/>
@@ -670,7 +635,6 @@
     </w:p>
     <w:p>
       <w:pPr>
-        <w:spacing w:before="120" w:after="120" w:line="360" w:lineRule="auto"/>
         <w:jc w:val="both"/>
         <w:rPr>
           <w:rFonts w:ascii="Times New Roman" w:hAnsi="Times New Roman" w:eastAsia="sans-serif" w:cs="Times New Roman"/>
@@ -700,7 +664,7 @@
       </w:r>
       <w:r>
         <w:rPr>
-          <w:rStyle w:val="8"/>
+          <w:rStyle w:val="10"/>
           <w:rFonts w:ascii="Times New Roman" w:hAnsi="Times New Roman" w:eastAsia="Helvetica" w:cs="Times New Roman"/>
           <w:color w:val="auto"/>
           <w:sz w:val="24"/>
@@ -712,7 +676,7 @@
       </w:r>
       <w:r>
         <w:rPr>
-          <w:rStyle w:val="8"/>
+          <w:rStyle w:val="10"/>
           <w:rFonts w:ascii="Times New Roman" w:hAnsi="Times New Roman" w:eastAsia="Helvetica" w:cs="Times New Roman"/>
           <w:color w:val="auto"/>
           <w:sz w:val="24"/>
@@ -742,7 +706,7 @@
       </w:r>
       <w:r>
         <w:rPr>
-          <w:rStyle w:val="8"/>
+          <w:rStyle w:val="10"/>
           <w:rFonts w:ascii="Times New Roman" w:hAnsi="Times New Roman" w:eastAsia="Helvetica" w:cs="Times New Roman"/>
           <w:color w:val="auto"/>
           <w:sz w:val="24"/>
@@ -754,7 +718,7 @@
       </w:r>
       <w:r>
         <w:rPr>
-          <w:rStyle w:val="8"/>
+          <w:rStyle w:val="10"/>
           <w:rFonts w:ascii="Times New Roman" w:hAnsi="Times New Roman" w:eastAsia="Helvetica" w:cs="Times New Roman"/>
           <w:color w:val="auto"/>
           <w:sz w:val="24"/>
@@ -776,7 +740,6 @@
     </w:p>
     <w:p>
       <w:pPr>
-        <w:spacing w:before="120" w:after="120" w:line="360" w:lineRule="auto"/>
         <w:jc w:val="both"/>
         <w:rPr>
           <w:rFonts w:ascii="Times New Roman" w:hAnsi="Times New Roman" w:eastAsia="Helvetica" w:cs="Times New Roman"/>
@@ -805,92 +768,58 @@
     </w:p>
     <w:p>
       <w:pPr>
-        <w:spacing w:before="120" w:after="120" w:line="360" w:lineRule="auto"/>
-        <w:jc w:val="both"/>
-        <w:rPr>
-          <w:rFonts w:ascii="Times New Roman" w:hAnsi="Times New Roman" w:eastAsia="SimSun" w:cs="Times New Roman"/>
-          <w:sz w:val="24"/>
-          <w:szCs w:val="24"/>
-        </w:rPr>
-      </w:pPr>
-      <w:r>
-        <w:rPr>
-          <w:rFonts w:ascii="Times New Roman" w:hAnsi="Times New Roman" w:eastAsia="sans-serif" w:cs="Times New Roman"/>
-          <w:spacing w:val="8"/>
-          <w:sz w:val="24"/>
-          <w:szCs w:val="24"/>
-          <w:shd w:val="clear" w:color="auto" w:fill="FFFFFF"/>
-        </w:rPr>
-        <w:t>ARPANET adopted TCP/IP on January 1, 1983, and from there researchers began to assemble the “network of networks” that became the modern Internet.</w:t>
-      </w:r>
-      <w:r>
-        <w:rPr>
-          <w:rFonts w:ascii="Times New Roman" w:hAnsi="Times New Roman" w:eastAsia="SimSun" w:cs="Times New Roman"/>
-          <w:sz w:val="24"/>
-          <w:szCs w:val="24"/>
-        </w:rPr>
-        <w:t xml:space="preserve"> TCP/IP allowed users to link various branches of other complex networks directly to the ARPANET, which soon came to be called the Internet.</w:t>
-      </w:r>
-    </w:p>
-    <w:p>
-      <w:pPr>
-        <w:pStyle w:val="5"/>
-        <w:spacing w:before="120" w:beforeAutospacing="0" w:after="120" w:afterAutospacing="0" w:line="360" w:lineRule="auto"/>
-        <w:jc w:val="both"/>
-        <w:rPr>
-          <w:rFonts w:eastAsia="Yu Gothic UI Semilight"/>
-          <w:shd w:val="clear" w:color="auto" w:fill="FFFFFF"/>
-        </w:rPr>
-      </w:pPr>
-      <w:r>
-        <w:rPr>
-          <w:rFonts w:eastAsia="Helvetica"/>
-          <w:shd w:val="clear" w:color="auto" w:fill="FFFFFF"/>
-        </w:rPr>
-        <w:t xml:space="preserve">Internet usage has exploded since 1995, when researchers first started tracking this statistic. Although estimates vary from the Internet having 1 billion to 1.5 billion users, everyone agrees that the Net has room for growth as the worldwide population tops 6 billion. </w:t>
-      </w:r>
-      <w:r>
-        <w:rPr>
-          <w:rFonts w:eastAsia="Yu Gothic UI Semilight"/>
-          <w:shd w:val="clear" w:color="auto" w:fill="FFFFFF"/>
-          <w:lang w:bidi="ar"/>
-        </w:rPr>
-        <w:t xml:space="preserve">we are now </w:t>
-      </w:r>
-      <w:r>
-        <w:rPr>
-          <w:rFonts w:eastAsia="Yu Gothic UI Semilight"/>
-          <w:spacing w:val="13"/>
-          <w:shd w:val="clear" w:color="auto" w:fill="FFFFFF"/>
-          <w:lang w:bidi="ar"/>
-        </w:rPr>
-        <w:t>experiencing the fourth scientific revolu</w:t>
-      </w:r>
-      <w:r>
-        <w:rPr>
-          <w:rFonts w:eastAsia="Yu Gothic UI Semilight"/>
-          <w:shd w:val="clear" w:color="auto" w:fill="FFFFFF"/>
-          <w:lang w:bidi="ar"/>
-        </w:rPr>
-        <w:t>tion.</w:t>
-      </w:r>
+        <w:jc w:val="both"/>
+        <w:rPr>
+          <w:rFonts w:ascii="Times New Roman" w:hAnsi="Times New Roman" w:eastAsia="Helvetica" w:cs="Times New Roman"/>
+          <w:sz w:val="24"/>
+          <w:szCs w:val="24"/>
+          <w:shd w:val="clear" w:color="auto" w:fill="FFFFFF"/>
+        </w:rPr>
+      </w:pPr>
+      <w:r>
+        <w:rPr>
+          <w:rFonts w:ascii="Times New Roman" w:hAnsi="Times New Roman" w:eastAsia="Helvetica" w:cs="Times New Roman"/>
+          <w:sz w:val="24"/>
+          <w:szCs w:val="24"/>
+          <w:shd w:val="clear" w:color="auto" w:fill="FFFFFF"/>
+        </w:rPr>
+        <w:t>ARPANET adopted TCP/IP on January 1, 1983, and from there researchers began to assemble the “network of networks” that became the modern Internet. TCP/IP allowed users to link various branches of other complex networks directly to the ARPANET, which soon came to be called the Internet.</w:t>
+      </w:r>
+    </w:p>
+    <w:p>
+      <w:pPr>
+        <w:jc w:val="both"/>
+        <w:rPr>
+          <w:rFonts w:ascii="Times New Roman" w:hAnsi="Times New Roman" w:eastAsia="Helvetica" w:cs="Times New Roman"/>
+          <w:sz w:val="24"/>
+          <w:szCs w:val="24"/>
+          <w:shd w:val="clear" w:color="auto" w:fill="FFFFFF"/>
+        </w:rPr>
+      </w:pPr>
+      <w:r>
+        <w:rPr>
+          <w:rFonts w:ascii="Times New Roman" w:hAnsi="Times New Roman" w:eastAsia="Helvetica" w:cs="Times New Roman"/>
+          <w:sz w:val="24"/>
+          <w:szCs w:val="24"/>
+          <w:shd w:val="clear" w:color="auto" w:fill="FFFFFF"/>
+        </w:rPr>
+        <w:t>Internet usage has exploded since 1995, when researchers first started tracking this statistic. Although estimates vary from the Internet having 1 billion to 1.5 billion users, everyone agrees that the Net has room for growth as the worldwide population tops 6 billion. we are now experiencing the fourth scientific revolution.</w:t>
+      </w:r>
+    </w:p>
+    <w:p>
+      <w:pPr>
+        <w:jc w:val="both"/>
+        <w:rPr>
+          <w:rFonts w:ascii="Times New Roman" w:hAnsi="Times New Roman" w:eastAsia="Helvetica" w:cs="Times New Roman"/>
+          <w:sz w:val="24"/>
+          <w:szCs w:val="24"/>
+          <w:shd w:val="clear" w:color="auto" w:fill="FFFFFF"/>
+        </w:rPr>
+      </w:pPr>
     </w:p>
     <w:p>
       <w:pPr>
         <w:shd w:val="clear" w:color="auto" w:fill="FFFFFF"/>
-        <w:spacing w:before="120" w:after="120" w:line="360" w:lineRule="auto"/>
-        <w:jc w:val="both"/>
-        <w:rPr>
-          <w:rFonts w:ascii="Times New Roman" w:hAnsi="Times New Roman" w:eastAsia="Yu Gothic UI Semilight" w:cs="Times New Roman"/>
-          <w:sz w:val="24"/>
-          <w:szCs w:val="24"/>
-        </w:rPr>
-      </w:pPr>
-    </w:p>
-    <w:p>
-      <w:pPr>
-        <w:shd w:val="clear" w:color="auto" w:fill="FFFFFF"/>
-        <w:spacing w:line="360" w:lineRule="auto"/>
         <w:jc w:val="both"/>
         <w:rPr>
           <w:rFonts w:ascii="Times New Roman" w:hAnsi="Times New Roman" w:eastAsia="ff2" w:cs="Times New Roman"/>
@@ -908,15 +837,1786 @@
     </w:p>
     <w:p>
       <w:pPr>
+        <w:pStyle w:val="5"/>
+        <w:jc w:val="both"/>
+        <w:rPr>
+          <w:shd w:val="clear" w:color="auto" w:fill="FFFFFF"/>
+        </w:rPr>
+      </w:pPr>
+    </w:p>
+    <w:p>
+      <w:pPr>
+        <w:pStyle w:val="5"/>
+        <w:jc w:val="both"/>
+        <w:rPr>
+          <w:shd w:val="clear" w:color="auto" w:fill="FFFFFF"/>
+        </w:rPr>
+      </w:pPr>
+      <w:r>
+        <w:rPr>
+          <w:shd w:val="clear" w:color="auto" w:fill="FFFFFF"/>
+        </w:rPr>
+        <w:t>Assessment of websites</w:t>
+      </w:r>
+    </w:p>
+    <w:p>
+      <w:pPr>
+        <w:pStyle w:val="6"/>
+        <w:spacing w:beforeAutospacing="0" w:after="120" w:afterAutospacing="0" w:line="360" w:lineRule="auto"/>
+        <w:jc w:val="both"/>
+        <w:rPr>
+          <w:rFonts w:eastAsia="Helvetica"/>
+          <w:shd w:val="clear" w:color="auto" w:fill="FFFFFF"/>
+        </w:rPr>
+      </w:pPr>
+      <w:r>
+        <w:rPr>
+          <w:rFonts w:eastAsia="Helvetica"/>
+          <w:shd w:val="clear" w:color="auto" w:fill="FFFFFF"/>
+        </w:rPr>
+        <w:t xml:space="preserve">It is important to be able to assess the quality of a website.  When using a website for a resource, it is mainly the quality of the information that must be assessed. But when creating a website or judging someone else's website, a number of different factors must be considered. This document uses currency, relevance, authority accuracy and purpose as Criteria for Assessing the Quality of Information. Using the criteria’s mentioned YouTube, Wikipedia, Facebook, British Broadcasting Corporation (BBC) and </w:t>
+      </w:r>
+      <w:r>
+        <w:fldChar w:fldCharType="begin"/>
+      </w:r>
+      <w:r>
+        <w:instrText xml:space="preserve"> HYPERLINK "https://en.wikipedia.org/wiki/Google" \o "Google" </w:instrText>
+      </w:r>
+      <w:r>
+        <w:fldChar w:fldCharType="separate"/>
+      </w:r>
+      <w:r>
+        <w:rPr>
+          <w:rFonts w:eastAsia="Helvetica"/>
+          <w:shd w:val="clear" w:color="auto" w:fill="FFFFFF"/>
+        </w:rPr>
+        <w:t>Google</w:t>
+      </w:r>
+      <w:r>
+        <w:rPr>
+          <w:rFonts w:eastAsia="Helvetica"/>
+          <w:shd w:val="clear" w:color="auto" w:fill="FFFFFF"/>
+        </w:rPr>
+        <w:fldChar w:fldCharType="end"/>
+      </w:r>
+      <w:r>
+        <w:rPr>
+          <w:rFonts w:eastAsia="Helvetica"/>
+          <w:shd w:val="clear" w:color="auto" w:fill="FFFFFF"/>
+        </w:rPr>
+        <w:t>.</w:t>
+      </w:r>
+    </w:p>
+    <w:p>
+      <w:pPr>
+        <w:pStyle w:val="13"/>
+        <w:jc w:val="both"/>
+        <w:rPr>
+          <w:shd w:val="clear" w:color="auto" w:fill="FFFFFF"/>
+        </w:rPr>
+      </w:pPr>
+      <w:r>
+        <w:rPr>
+          <w:shd w:val="clear" w:color="auto" w:fill="FFFFFF"/>
+        </w:rPr>
+        <w:t>currency</w:t>
+      </w:r>
+    </w:p>
+    <w:p>
+      <w:pPr>
+        <w:pStyle w:val="6"/>
+        <w:spacing w:beforeAutospacing="0" w:after="120" w:afterAutospacing="0" w:line="360" w:lineRule="auto"/>
+        <w:jc w:val="both"/>
+        <w:rPr>
+          <w:rFonts w:eastAsia="Helvetica"/>
+          <w:shd w:val="clear" w:color="auto" w:fill="FFFFFF"/>
+        </w:rPr>
+      </w:pPr>
+      <w:r>
+        <w:rPr>
+          <w:rFonts w:eastAsia="Helvetica"/>
+          <w:shd w:val="clear" w:color="auto" w:fill="FFFFFF"/>
+        </w:rPr>
+        <w:t>YouTube is an American </w:t>
+      </w:r>
+      <w:r>
+        <w:fldChar w:fldCharType="begin"/>
+      </w:r>
+      <w:r>
+        <w:instrText xml:space="preserve"> HYPERLINK "https://en.wikipedia.org/wiki/Video_hosting_service" \o "Video hosting service" </w:instrText>
+      </w:r>
+      <w:r>
+        <w:fldChar w:fldCharType="separate"/>
+      </w:r>
+      <w:r>
+        <w:rPr>
+          <w:rFonts w:eastAsia="Helvetica"/>
+          <w:shd w:val="clear" w:color="auto" w:fill="FFFFFF"/>
+        </w:rPr>
+        <w:t>video-sharing</w:t>
+      </w:r>
+      <w:r>
+        <w:rPr>
+          <w:rFonts w:eastAsia="Helvetica"/>
+          <w:shd w:val="clear" w:color="auto" w:fill="FFFFFF"/>
+        </w:rPr>
+        <w:fldChar w:fldCharType="end"/>
+      </w:r>
+      <w:r>
+        <w:rPr>
+          <w:rFonts w:eastAsia="Helvetica"/>
+          <w:shd w:val="clear" w:color="auto" w:fill="FFFFFF"/>
+        </w:rPr>
+        <w:t> </w:t>
+      </w:r>
+      <w:r>
+        <w:fldChar w:fldCharType="begin"/>
+      </w:r>
+      <w:r>
+        <w:instrText xml:space="preserve"> HYPERLINK "https://en.wikipedia.org/wiki/Web_platform" \o "Web platform" </w:instrText>
+      </w:r>
+      <w:r>
+        <w:fldChar w:fldCharType="separate"/>
+      </w:r>
+      <w:r>
+        <w:rPr>
+          <w:rFonts w:eastAsia="Helvetica"/>
+          <w:shd w:val="clear" w:color="auto" w:fill="FFFFFF"/>
+        </w:rPr>
+        <w:t>platform</w:t>
+      </w:r>
+      <w:r>
+        <w:rPr>
+          <w:rFonts w:eastAsia="Helvetica"/>
+          <w:shd w:val="clear" w:color="auto" w:fill="FFFFFF"/>
+        </w:rPr>
+        <w:fldChar w:fldCharType="end"/>
+      </w:r>
+      <w:r>
+        <w:rPr>
+          <w:rFonts w:eastAsia="Helvetica"/>
+          <w:shd w:val="clear" w:color="auto" w:fill="FFFFFF"/>
+        </w:rPr>
+        <w:t> headquartered in </w:t>
+      </w:r>
+      <w:r>
+        <w:fldChar w:fldCharType="begin"/>
+      </w:r>
+      <w:r>
+        <w:instrText xml:space="preserve"> HYPERLINK "https://en.wikipedia.org/wiki/San_Bruno,_California" \o "San Bruno, California" </w:instrText>
+      </w:r>
+      <w:r>
+        <w:fldChar w:fldCharType="separate"/>
+      </w:r>
+      <w:r>
+        <w:rPr>
+          <w:rFonts w:eastAsia="Helvetica"/>
+          <w:shd w:val="clear" w:color="auto" w:fill="FFFFFF"/>
+        </w:rPr>
+        <w:t>San Bruno, California</w:t>
+      </w:r>
+      <w:r>
+        <w:rPr>
+          <w:rFonts w:eastAsia="Helvetica"/>
+          <w:shd w:val="clear" w:color="auto" w:fill="FFFFFF"/>
+        </w:rPr>
+        <w:fldChar w:fldCharType="end"/>
+      </w:r>
+      <w:r>
+        <w:rPr>
+          <w:rFonts w:eastAsia="Helvetica"/>
+          <w:shd w:val="clear" w:color="auto" w:fill="FFFFFF"/>
+        </w:rPr>
+        <w:t>. created the service in February 2005   and companies update their terms of service all the time — this is YouTube’s third change just in 2019.</w:t>
+      </w:r>
+    </w:p>
+    <w:p>
+      <w:pPr>
+        <w:pStyle w:val="6"/>
+        <w:spacing w:beforeAutospacing="0" w:after="120" w:afterAutospacing="0" w:line="360" w:lineRule="auto"/>
+        <w:jc w:val="both"/>
+        <w:rPr>
+          <w:rFonts w:eastAsia="Helvetica"/>
+          <w:shd w:val="clear" w:color="auto" w:fill="FFFFFF"/>
+        </w:rPr>
+      </w:pPr>
+      <w:r>
+        <w:rPr>
+          <w:rFonts w:eastAsia="Helvetica"/>
+          <w:shd w:val="clear" w:color="auto" w:fill="FFFFFF"/>
+        </w:rPr>
+        <w:t>relevance</w:t>
+      </w:r>
+    </w:p>
+    <w:p>
+      <w:pPr>
+        <w:pStyle w:val="6"/>
+        <w:spacing w:beforeAutospacing="0" w:after="120" w:afterAutospacing="0" w:line="360" w:lineRule="auto"/>
+        <w:jc w:val="both"/>
+        <w:rPr>
+          <w:rFonts w:eastAsia="Helvetica"/>
+          <w:shd w:val="clear" w:color="auto" w:fill="FFFFFF"/>
+        </w:rPr>
+      </w:pPr>
+      <w:r>
+        <w:rPr>
+          <w:rFonts w:eastAsia="Helvetica"/>
+          <w:shd w:val="clear" w:color="auto" w:fill="FFFFFF"/>
+        </w:rPr>
+        <w:t>the audience appears to be at least 18 years old. YouTube allows users to upload, view, rate, favorites, share, add to playlists, flag, report, comment on </w:t>
+      </w:r>
+      <w:r>
+        <w:fldChar w:fldCharType="begin"/>
+      </w:r>
+      <w:r>
+        <w:instrText xml:space="preserve"> HYPERLINK "https://en.wikipedia.org/wiki/Video" \o "Video" </w:instrText>
+      </w:r>
+      <w:r>
+        <w:fldChar w:fldCharType="separate"/>
+      </w:r>
+      <w:r>
+        <w:rPr>
+          <w:rFonts w:eastAsia="Helvetica"/>
+          <w:shd w:val="clear" w:color="auto" w:fill="FFFFFF"/>
+        </w:rPr>
+        <w:t>videos</w:t>
+      </w:r>
+      <w:r>
+        <w:rPr>
+          <w:rFonts w:eastAsia="Helvetica"/>
+          <w:shd w:val="clear" w:color="auto" w:fill="FFFFFF"/>
+        </w:rPr>
+        <w:fldChar w:fldCharType="end"/>
+      </w:r>
+      <w:r>
+        <w:rPr>
+          <w:rFonts w:eastAsia="Helvetica"/>
+          <w:shd w:val="clear" w:color="auto" w:fill="FFFFFF"/>
+        </w:rPr>
+        <w:t>, and </w:t>
+      </w:r>
+      <w:r>
+        <w:fldChar w:fldCharType="begin"/>
+      </w:r>
+      <w:r>
+        <w:instrText xml:space="preserve"> HYPERLINK "https://en.wikipedia.org/wiki/List_of_most-subscribed_YouTube_channels" \o "List of most-subscribed YouTube channels" </w:instrText>
+      </w:r>
+      <w:r>
+        <w:fldChar w:fldCharType="separate"/>
+      </w:r>
+      <w:r>
+        <w:rPr>
+          <w:rFonts w:eastAsia="Helvetica"/>
+          <w:shd w:val="clear" w:color="auto" w:fill="FFFFFF"/>
+        </w:rPr>
+        <w:t>subscribe to other users</w:t>
+      </w:r>
+      <w:r>
+        <w:rPr>
+          <w:rFonts w:eastAsia="Helvetica"/>
+          <w:shd w:val="clear" w:color="auto" w:fill="FFFFFF"/>
+        </w:rPr>
+        <w:fldChar w:fldCharType="end"/>
+      </w:r>
+      <w:r>
+        <w:rPr>
+          <w:rFonts w:eastAsia="Helvetica"/>
+          <w:shd w:val="clear" w:color="auto" w:fill="FFFFFF"/>
+        </w:rPr>
+        <w:t>.</w:t>
+      </w:r>
+    </w:p>
+    <w:p>
+      <w:pPr>
+        <w:pStyle w:val="6"/>
+        <w:spacing w:beforeAutospacing="0" w:after="120" w:afterAutospacing="0" w:line="360" w:lineRule="auto"/>
+        <w:jc w:val="both"/>
+        <w:rPr>
+          <w:rFonts w:eastAsia="Helvetica"/>
+          <w:shd w:val="clear" w:color="auto" w:fill="FFFFFF"/>
+        </w:rPr>
+      </w:pPr>
+      <w:r>
+        <w:rPr>
+          <w:rFonts w:eastAsia="Helvetica"/>
+          <w:shd w:val="clear" w:color="auto" w:fill="FFFFFF"/>
+        </w:rPr>
+        <w:t xml:space="preserve">Authority </w:t>
+      </w:r>
+    </w:p>
+    <w:p>
+      <w:pPr>
+        <w:pStyle w:val="6"/>
+        <w:spacing w:beforeAutospacing="0" w:after="120" w:afterAutospacing="0" w:line="360" w:lineRule="auto"/>
+        <w:jc w:val="both"/>
+        <w:rPr>
+          <w:rFonts w:eastAsia="Helvetica"/>
+          <w:shd w:val="clear" w:color="auto" w:fill="FFFFFF"/>
+        </w:rPr>
+      </w:pPr>
+      <w:r>
+        <w:rPr>
+          <w:rFonts w:eastAsia="Helvetica"/>
+          <w:shd w:val="clear" w:color="auto" w:fill="FFFFFF"/>
+        </w:rPr>
+        <w:t xml:space="preserve">YouTube was founded by Steve Chen, Chad Hurley, and Jawed Karim, who were all early employees of PayPal  in </w:t>
+      </w:r>
+      <w:r>
+        <w:fldChar w:fldCharType="begin"/>
+      </w:r>
+      <w:r>
+        <w:instrText xml:space="preserve"> HYPERLINK "https://en.wikipedia.org/wiki/Video_hosting_service" \o "Video hosting service" </w:instrText>
+      </w:r>
+      <w:r>
+        <w:fldChar w:fldCharType="separate"/>
+      </w:r>
+      <w:r>
+        <w:rPr>
+          <w:rFonts w:eastAsia="Helvetica"/>
+          <w:shd w:val="clear" w:color="auto" w:fill="FFFFFF"/>
+        </w:rPr>
+        <w:t>video-sharing</w:t>
+      </w:r>
+      <w:r>
+        <w:rPr>
+          <w:rFonts w:eastAsia="Helvetica"/>
+          <w:shd w:val="clear" w:color="auto" w:fill="FFFFFF"/>
+        </w:rPr>
+        <w:fldChar w:fldCharType="end"/>
+      </w:r>
+      <w:r>
+        <w:rPr>
+          <w:rFonts w:eastAsia="Helvetica"/>
+          <w:shd w:val="clear" w:color="auto" w:fill="FFFFFF"/>
+        </w:rPr>
+        <w:t> </w:t>
+      </w:r>
+      <w:r>
+        <w:fldChar w:fldCharType="begin"/>
+      </w:r>
+      <w:r>
+        <w:instrText xml:space="preserve"> HYPERLINK "https://en.wikipedia.org/wiki/Web_platform" \o "Web platform" </w:instrText>
+      </w:r>
+      <w:r>
+        <w:fldChar w:fldCharType="separate"/>
+      </w:r>
+      <w:r>
+        <w:rPr>
+          <w:rFonts w:eastAsia="Helvetica"/>
+          <w:shd w:val="clear" w:color="auto" w:fill="FFFFFF"/>
+        </w:rPr>
+        <w:t>platform</w:t>
+      </w:r>
+      <w:r>
+        <w:rPr>
+          <w:rFonts w:eastAsia="Helvetica"/>
+          <w:shd w:val="clear" w:color="auto" w:fill="FFFFFF"/>
+        </w:rPr>
+        <w:fldChar w:fldCharType="end"/>
+      </w:r>
+    </w:p>
+    <w:p>
+      <w:pPr>
+        <w:pStyle w:val="6"/>
+        <w:spacing w:beforeAutospacing="0" w:after="120" w:afterAutospacing="0" w:line="360" w:lineRule="auto"/>
+        <w:jc w:val="both"/>
+        <w:rPr>
+          <w:rFonts w:eastAsia="Helvetica"/>
+          <w:shd w:val="clear" w:color="auto" w:fill="FFFFFF"/>
+        </w:rPr>
+      </w:pPr>
+      <w:r>
+        <w:rPr>
+          <w:rFonts w:eastAsia="Helvetica"/>
+          <w:shd w:val="clear" w:color="auto" w:fill="FFFFFF"/>
+        </w:rPr>
+        <w:t xml:space="preserve">Accuracy </w:t>
+      </w:r>
+    </w:p>
+    <w:p>
+      <w:pPr>
+        <w:pStyle w:val="6"/>
+        <w:spacing w:beforeAutospacing="0" w:after="120" w:afterAutospacing="0" w:line="360" w:lineRule="auto"/>
+        <w:jc w:val="both"/>
+        <w:rPr>
+          <w:rFonts w:eastAsia="Helvetica"/>
+          <w:shd w:val="clear" w:color="auto" w:fill="FFFFFF"/>
+        </w:rPr>
+      </w:pPr>
+      <w:r>
+        <w:rPr>
+          <w:rFonts w:eastAsia="Helvetica"/>
+          <w:shd w:val="clear" w:color="auto" w:fill="FFFFFF"/>
+        </w:rPr>
+        <w:t>The majority of You-Tube video clips are not relevant educational materials. And has a risk for children encountering content that may not be appropriate for them</w:t>
+      </w:r>
+    </w:p>
+    <w:p>
+      <w:pPr>
+        <w:pStyle w:val="6"/>
+        <w:spacing w:beforeAutospacing="0" w:after="120" w:afterAutospacing="0" w:line="360" w:lineRule="auto"/>
+        <w:jc w:val="both"/>
+        <w:rPr>
+          <w:rFonts w:eastAsia="Helvetica"/>
+          <w:shd w:val="clear" w:color="auto" w:fill="FFFFFF"/>
+        </w:rPr>
+      </w:pPr>
+      <w:r>
+        <w:rPr>
+          <w:rFonts w:eastAsia="Helvetica"/>
+          <w:shd w:val="clear" w:color="auto" w:fill="FFFFFF"/>
+        </w:rPr>
+        <w:t xml:space="preserve">Objectivity </w:t>
+      </w:r>
+    </w:p>
+    <w:p>
+      <w:pPr>
+        <w:pStyle w:val="6"/>
+        <w:spacing w:beforeAutospacing="0" w:after="120" w:afterAutospacing="0" w:line="360" w:lineRule="auto"/>
+        <w:jc w:val="both"/>
+        <w:rPr>
+          <w:rFonts w:eastAsia="Helvetica"/>
+          <w:shd w:val="clear" w:color="auto" w:fill="FFFFFF"/>
+        </w:rPr>
+      </w:pPr>
+      <w:r>
+        <w:rPr>
+          <w:rFonts w:eastAsia="Helvetica"/>
+          <w:shd w:val="clear" w:color="auto" w:fill="FFFFFF"/>
+        </w:rPr>
+        <w:t>YouTube is used to watch music videos, comedy shows, how to guides, recipes, hacks and Create playlists to organize videos and group videos together and more</w:t>
+      </w:r>
+    </w:p>
+    <w:p>
+      <w:pPr>
+        <w:pStyle w:val="6"/>
+        <w:spacing w:beforeAutospacing="0" w:after="120" w:afterAutospacing="0" w:line="360" w:lineRule="auto"/>
+        <w:jc w:val="both"/>
+        <w:rPr>
+          <w:rFonts w:eastAsia="Helvetica"/>
+          <w:shd w:val="clear" w:color="auto" w:fill="FFFFFF"/>
+        </w:rPr>
+      </w:pPr>
+      <w:r>
+        <w:rPr>
+          <w:rFonts w:eastAsia="Helvetica"/>
+          <w:shd w:val="clear" w:color="auto" w:fill="FFFFFF"/>
+        </w:rPr>
+        <w:t>Currency</w:t>
+      </w:r>
+    </w:p>
+    <w:p>
+      <w:pPr>
+        <w:pStyle w:val="6"/>
+        <w:spacing w:beforeAutospacing="0" w:after="120" w:afterAutospacing="0" w:line="360" w:lineRule="auto"/>
+        <w:jc w:val="both"/>
+        <w:rPr>
+          <w:rFonts w:eastAsia="Helvetica"/>
+          <w:shd w:val="clear" w:color="auto" w:fill="FFFFFF"/>
+        </w:rPr>
+      </w:pPr>
+      <w:r>
+        <w:fldChar w:fldCharType="begin"/>
+      </w:r>
+      <w:r>
+        <w:instrText xml:space="preserve"> HYPERLINK "https://en.wikipedia.org/wiki/Wikipedia" \o "Wikipedia" </w:instrText>
+      </w:r>
+      <w:r>
+        <w:fldChar w:fldCharType="separate"/>
+      </w:r>
+      <w:r>
+        <w:rPr>
+          <w:rFonts w:eastAsia="Helvetica"/>
+          <w:shd w:val="clear" w:color="auto" w:fill="FFFFFF"/>
+        </w:rPr>
+        <w:t>Wikipedia</w:t>
+      </w:r>
+      <w:r>
+        <w:rPr>
+          <w:rFonts w:eastAsia="Helvetica"/>
+          <w:shd w:val="clear" w:color="auto" w:fill="FFFFFF"/>
+        </w:rPr>
+        <w:fldChar w:fldCharType="end"/>
+      </w:r>
+      <w:r>
+        <w:rPr>
+          <w:rFonts w:eastAsia="Helvetica"/>
+          <w:shd w:val="clear" w:color="auto" w:fill="FFFFFF"/>
+        </w:rPr>
+        <w:t> began with its first edit on 15 January 2001 and Last updated: </w:t>
+      </w:r>
+      <w:r>
+        <w:fldChar w:fldCharType="begin"/>
+      </w:r>
+      <w:r>
+        <w:instrText xml:space="preserve"> HYPERLINK "https://en.wikipedia.org/w/index.php?title=2019-05-11&amp;action=edit&amp;redlink=1" \o "2019-05-11 (page does not exist)" </w:instrText>
+      </w:r>
+      <w:r>
+        <w:fldChar w:fldCharType="separate"/>
+      </w:r>
+      <w:r>
+        <w:rPr>
+          <w:rFonts w:eastAsia="Helvetica"/>
+          <w:shd w:val="clear" w:color="auto" w:fill="FFFFFF"/>
+        </w:rPr>
+        <w:t>2019-05-11</w:t>
+      </w:r>
+      <w:r>
+        <w:rPr>
+          <w:rFonts w:eastAsia="Helvetica"/>
+          <w:shd w:val="clear" w:color="auto" w:fill="FFFFFF"/>
+        </w:rPr>
+        <w:fldChar w:fldCharType="end"/>
+      </w:r>
+    </w:p>
+    <w:p>
+      <w:pPr>
+        <w:pStyle w:val="6"/>
+        <w:spacing w:beforeAutospacing="0" w:after="120" w:afterAutospacing="0" w:line="360" w:lineRule="auto"/>
+        <w:jc w:val="both"/>
+        <w:rPr>
+          <w:rFonts w:eastAsia="Helvetica"/>
+          <w:shd w:val="clear" w:color="auto" w:fill="FFFFFF"/>
+        </w:rPr>
+      </w:pPr>
+      <w:r>
+        <w:rPr>
+          <w:rFonts w:eastAsia="Helvetica"/>
+          <w:shd w:val="clear" w:color="auto" w:fill="FFFFFF"/>
+        </w:rPr>
+        <w:t xml:space="preserve">Relevance  </w:t>
+      </w:r>
+    </w:p>
+    <w:p>
+      <w:pPr>
+        <w:pStyle w:val="6"/>
+        <w:spacing w:beforeAutospacing="0" w:after="120" w:afterAutospacing="0" w:line="360" w:lineRule="auto"/>
+        <w:jc w:val="both"/>
+        <w:rPr>
+          <w:rFonts w:eastAsia="Helvetica"/>
+          <w:shd w:val="clear" w:color="auto" w:fill="FFFFFF"/>
+        </w:rPr>
+      </w:pPr>
+      <w:r>
+        <w:rPr>
+          <w:rFonts w:eastAsia="Helvetica"/>
+          <w:shd w:val="clear" w:color="auto" w:fill="FFFFFF"/>
+        </w:rPr>
+        <w:t>Is relevant to a multilingual  </w:t>
+      </w:r>
+      <w:r>
+        <w:fldChar w:fldCharType="begin"/>
+      </w:r>
+      <w:r>
+        <w:instrText xml:space="preserve"> HYPERLINK "https://en.wikipedia.org/wiki/Open_collaboration" \o "Open collaboration" </w:instrText>
+      </w:r>
+      <w:r>
+        <w:fldChar w:fldCharType="separate"/>
+      </w:r>
+      <w:r>
+        <w:rPr>
+          <w:rFonts w:eastAsia="Helvetica"/>
+          <w:shd w:val="clear" w:color="auto" w:fill="FFFFFF"/>
+        </w:rPr>
+        <w:t>open collaboration</w:t>
+      </w:r>
+      <w:r>
+        <w:rPr>
+          <w:rFonts w:eastAsia="Helvetica"/>
+          <w:shd w:val="clear" w:color="auto" w:fill="FFFFFF"/>
+        </w:rPr>
+        <w:fldChar w:fldCharType="end"/>
+      </w:r>
+      <w:r>
+        <w:rPr>
+          <w:rFonts w:eastAsia="Helvetica"/>
+          <w:shd w:val="clear" w:color="auto" w:fill="FFFFFF"/>
+        </w:rPr>
+        <w:t> project by a </w:t>
+      </w:r>
+      <w:r>
+        <w:fldChar w:fldCharType="begin"/>
+      </w:r>
+      <w:r>
+        <w:instrText xml:space="preserve"> HYPERLINK "https://en.wikipedia.org/wiki/Wikipedians" \o "Wikipedians" </w:instrText>
+      </w:r>
+      <w:r>
+        <w:fldChar w:fldCharType="separate"/>
+      </w:r>
+      <w:r>
+        <w:rPr>
+          <w:rFonts w:eastAsia="Helvetica"/>
+          <w:shd w:val="clear" w:color="auto" w:fill="FFFFFF"/>
+        </w:rPr>
+        <w:t>community of volunteer editors</w:t>
+      </w:r>
+      <w:r>
+        <w:rPr>
+          <w:rFonts w:eastAsia="Helvetica"/>
+          <w:shd w:val="clear" w:color="auto" w:fill="FFFFFF"/>
+        </w:rPr>
+        <w:fldChar w:fldCharType="end"/>
+      </w:r>
+      <w:r>
+        <w:rPr>
+          <w:rFonts w:eastAsia="Helvetica"/>
+          <w:shd w:val="clear" w:color="auto" w:fill="FFFFFF"/>
+        </w:rPr>
+        <w:t> using a </w:t>
+      </w:r>
+      <w:r>
+        <w:fldChar w:fldCharType="begin"/>
+      </w:r>
+      <w:r>
+        <w:instrText xml:space="preserve"> HYPERLINK "https://en.wikipedia.org/wiki/Wiki" \o "Wiki" </w:instrText>
+      </w:r>
+      <w:r>
+        <w:fldChar w:fldCharType="separate"/>
+      </w:r>
+      <w:r>
+        <w:rPr>
+          <w:rFonts w:eastAsia="Helvetica"/>
+          <w:shd w:val="clear" w:color="auto" w:fill="FFFFFF"/>
+        </w:rPr>
+        <w:t>wiki</w:t>
+      </w:r>
+      <w:r>
+        <w:rPr>
+          <w:rFonts w:eastAsia="Helvetica"/>
+          <w:shd w:val="clear" w:color="auto" w:fill="FFFFFF"/>
+        </w:rPr>
+        <w:fldChar w:fldCharType="end"/>
+      </w:r>
+      <w:r>
+        <w:rPr>
+          <w:rFonts w:eastAsia="Helvetica"/>
+          <w:shd w:val="clear" w:color="auto" w:fill="FFFFFF"/>
+        </w:rPr>
+        <w:t>-based editing system</w:t>
+      </w:r>
+    </w:p>
+    <w:p>
+      <w:pPr>
+        <w:pStyle w:val="6"/>
+        <w:spacing w:beforeAutospacing="0" w:after="120" w:afterAutospacing="0" w:line="360" w:lineRule="auto"/>
+        <w:jc w:val="both"/>
+        <w:rPr>
+          <w:rFonts w:eastAsia="Helvetica"/>
+          <w:shd w:val="clear" w:color="auto" w:fill="FFFFFF"/>
+        </w:rPr>
+      </w:pPr>
+      <w:r>
+        <w:rPr>
+          <w:rFonts w:eastAsia="Helvetica"/>
+          <w:shd w:val="clear" w:color="auto" w:fill="FFFFFF"/>
+        </w:rPr>
+        <w:t xml:space="preserve">Authority </w:t>
+      </w:r>
+    </w:p>
+    <w:p>
+      <w:pPr>
+        <w:pStyle w:val="6"/>
+        <w:spacing w:beforeAutospacing="0" w:after="120" w:afterAutospacing="0" w:line="360" w:lineRule="auto"/>
+        <w:jc w:val="both"/>
+        <w:rPr>
+          <w:rFonts w:eastAsia="Helvetica"/>
+          <w:shd w:val="clear" w:color="auto" w:fill="FFFFFF"/>
+        </w:rPr>
+      </w:pPr>
+      <w:r>
+        <w:rPr>
+          <w:rFonts w:eastAsia="Helvetica"/>
+          <w:shd w:val="clear" w:color="auto" w:fill="FFFFFF"/>
+        </w:rPr>
+        <w:t xml:space="preserve"> was founded by </w:t>
+      </w:r>
+      <w:r>
+        <w:fldChar w:fldCharType="begin"/>
+      </w:r>
+      <w:r>
+        <w:instrText xml:space="preserve"> HYPERLINK "https://en.wikipedia.org/wiki/Jimmy_Wales" \o "Jimmy Wales" </w:instrText>
+      </w:r>
+      <w:r>
+        <w:fldChar w:fldCharType="separate"/>
+      </w:r>
+      <w:r>
+        <w:rPr>
+          <w:rFonts w:eastAsia="Helvetica"/>
+          <w:shd w:val="clear" w:color="auto" w:fill="FFFFFF"/>
+        </w:rPr>
+        <w:t>Jimmy Wales</w:t>
+      </w:r>
+      <w:r>
+        <w:rPr>
+          <w:rFonts w:eastAsia="Helvetica"/>
+          <w:shd w:val="clear" w:color="auto" w:fill="FFFFFF"/>
+        </w:rPr>
+        <w:fldChar w:fldCharType="end"/>
+      </w:r>
+      <w:r>
+        <w:rPr>
+          <w:rFonts w:eastAsia="Helvetica"/>
+          <w:shd w:val="clear" w:color="auto" w:fill="FFFFFF"/>
+        </w:rPr>
+        <w:t> and </w:t>
+      </w:r>
+      <w:r>
+        <w:fldChar w:fldCharType="begin"/>
+      </w:r>
+      <w:r>
+        <w:instrText xml:space="preserve"> HYPERLINK "https://en.wikipedia.org/wiki/Larry_Sanger" \o "Larry Sanger" </w:instrText>
+      </w:r>
+      <w:r>
+        <w:fldChar w:fldCharType="separate"/>
+      </w:r>
+      <w:r>
+        <w:rPr>
+          <w:rFonts w:eastAsia="Helvetica"/>
+          <w:shd w:val="clear" w:color="auto" w:fill="FFFFFF"/>
+        </w:rPr>
+        <w:t>Larry Sanger</w:t>
+      </w:r>
+      <w:r>
+        <w:rPr>
+          <w:rFonts w:eastAsia="Helvetica"/>
+          <w:shd w:val="clear" w:color="auto" w:fill="FFFFFF"/>
+        </w:rPr>
+        <w:fldChar w:fldCharType="end"/>
+      </w:r>
+    </w:p>
+    <w:p>
+      <w:pPr>
+        <w:pStyle w:val="6"/>
+        <w:spacing w:beforeAutospacing="0" w:after="120" w:afterAutospacing="0" w:line="360" w:lineRule="auto"/>
+        <w:jc w:val="both"/>
+        <w:rPr>
+          <w:rFonts w:eastAsia="Helvetica"/>
+          <w:shd w:val="clear" w:color="auto" w:fill="FFFFFF"/>
+        </w:rPr>
+      </w:pPr>
+      <w:r>
+        <w:rPr>
+          <w:rFonts w:eastAsia="Helvetica"/>
+          <w:shd w:val="clear" w:color="auto" w:fill="FFFFFF"/>
+        </w:rPr>
+        <w:t xml:space="preserve">Accuracy </w:t>
+      </w:r>
+    </w:p>
+    <w:p>
+      <w:pPr>
+        <w:pStyle w:val="6"/>
+        <w:spacing w:beforeAutospacing="0" w:after="120" w:afterAutospacing="0" w:line="360" w:lineRule="auto"/>
+        <w:jc w:val="both"/>
+        <w:rPr>
+          <w:rFonts w:eastAsia="Helvetica"/>
+          <w:shd w:val="clear" w:color="auto" w:fill="FFFFFF"/>
+        </w:rPr>
+      </w:pPr>
+      <w:r>
+        <w:rPr>
+          <w:rFonts w:eastAsia="Helvetica"/>
+          <w:shd w:val="clear" w:color="auto" w:fill="FFFFFF"/>
+        </w:rPr>
+        <w:t>Wikipedia is not a reliable source. Wikipedia can be edited by anyone at any time</w:t>
+      </w:r>
+    </w:p>
+    <w:p>
+      <w:pPr>
+        <w:pStyle w:val="6"/>
+        <w:spacing w:beforeAutospacing="0" w:after="120" w:afterAutospacing="0" w:line="360" w:lineRule="auto"/>
+        <w:jc w:val="both"/>
+        <w:rPr>
+          <w:rFonts w:eastAsia="Helvetica"/>
+          <w:shd w:val="clear" w:color="auto" w:fill="FFFFFF"/>
+        </w:rPr>
+      </w:pPr>
+      <w:r>
+        <w:rPr>
+          <w:rFonts w:eastAsia="Helvetica"/>
+          <w:shd w:val="clear" w:color="auto" w:fill="FFFFFF"/>
+        </w:rPr>
+        <w:t>Objectivity  </w:t>
+      </w:r>
+    </w:p>
+    <w:p>
+      <w:pPr>
+        <w:pStyle w:val="6"/>
+        <w:spacing w:beforeAutospacing="0" w:after="120" w:afterAutospacing="0" w:line="360" w:lineRule="auto"/>
+        <w:jc w:val="both"/>
+        <w:rPr>
+          <w:rFonts w:eastAsia="Helvetica"/>
+          <w:shd w:val="clear" w:color="auto" w:fill="FFFFFF"/>
+        </w:rPr>
+      </w:pPr>
+      <w:r>
+        <w:rPr>
+          <w:rFonts w:eastAsia="Helvetica"/>
+          <w:shd w:val="clear" w:color="auto" w:fill="FFFFFF"/>
+        </w:rPr>
+        <w:t>The goal of a Wikipedia article is to present a </w:t>
+      </w:r>
+      <w:r>
+        <w:fldChar w:fldCharType="begin"/>
+      </w:r>
+      <w:r>
+        <w:instrText xml:space="preserve"> HYPERLINK "https://en.wikipedia.org/wiki/Wikipedia:Neutral_point_of_view" \o "Wikipedia:Neutral point of view" </w:instrText>
+      </w:r>
+      <w:r>
+        <w:fldChar w:fldCharType="separate"/>
+      </w:r>
+      <w:r>
+        <w:rPr>
+          <w:rFonts w:eastAsia="Helvetica"/>
+          <w:shd w:val="clear" w:color="auto" w:fill="FFFFFF"/>
+        </w:rPr>
+        <w:t>neutrally written</w:t>
+      </w:r>
+      <w:r>
+        <w:rPr>
+          <w:rFonts w:eastAsia="Helvetica"/>
+          <w:shd w:val="clear" w:color="auto" w:fill="FFFFFF"/>
+        </w:rPr>
+        <w:fldChar w:fldCharType="end"/>
+      </w:r>
+      <w:r>
+        <w:rPr>
+          <w:rFonts w:eastAsia="Helvetica"/>
+          <w:shd w:val="clear" w:color="auto" w:fill="FFFFFF"/>
+        </w:rPr>
+        <w:t> summary of </w:t>
+      </w:r>
+      <w:r>
+        <w:fldChar w:fldCharType="begin"/>
+      </w:r>
+      <w:r>
+        <w:instrText xml:space="preserve"> HYPERLINK "https://en.wikipedia.org/wiki/Wikipedia:No_original_research" \o "Wikipedia:No original research" </w:instrText>
+      </w:r>
+      <w:r>
+        <w:fldChar w:fldCharType="separate"/>
+      </w:r>
+      <w:r>
+        <w:rPr>
+          <w:rFonts w:eastAsia="Helvetica"/>
+          <w:shd w:val="clear" w:color="auto" w:fill="FFFFFF"/>
+        </w:rPr>
+        <w:t>existing mainstream knowledge</w:t>
+      </w:r>
+      <w:r>
+        <w:rPr>
+          <w:rFonts w:eastAsia="Helvetica"/>
+          <w:shd w:val="clear" w:color="auto" w:fill="FFFFFF"/>
+        </w:rPr>
+        <w:fldChar w:fldCharType="end"/>
+      </w:r>
+      <w:r>
+        <w:rPr>
+          <w:rFonts w:eastAsia="Helvetica"/>
+          <w:shd w:val="clear" w:color="auto" w:fill="FFFFFF"/>
+        </w:rPr>
+        <w:t> in a fair and </w:t>
+      </w:r>
+      <w:r>
+        <w:fldChar w:fldCharType="begin"/>
+      </w:r>
+      <w:r>
+        <w:instrText xml:space="preserve"> HYPERLINK "https://en.wikipedia.org/wiki/Wikipedia:Verifiability" \o "Wikipedia:Verifiability" </w:instrText>
+      </w:r>
+      <w:r>
+        <w:fldChar w:fldCharType="separate"/>
+      </w:r>
+      <w:r>
+        <w:rPr>
+          <w:rFonts w:eastAsia="Helvetica"/>
+          <w:shd w:val="clear" w:color="auto" w:fill="FFFFFF"/>
+        </w:rPr>
+        <w:t>accurate manner</w:t>
+      </w:r>
+      <w:r>
+        <w:rPr>
+          <w:rFonts w:eastAsia="Helvetica"/>
+          <w:shd w:val="clear" w:color="auto" w:fill="FFFFFF"/>
+        </w:rPr>
+        <w:fldChar w:fldCharType="end"/>
+      </w:r>
+      <w:r>
+        <w:rPr>
+          <w:rFonts w:eastAsia="Helvetica"/>
+          <w:shd w:val="clear" w:color="auto" w:fill="FFFFFF"/>
+        </w:rPr>
+        <w:t> with a straightforward, "</w:t>
+      </w:r>
+      <w:r>
+        <w:fldChar w:fldCharType="begin"/>
+      </w:r>
+      <w:r>
+        <w:instrText xml:space="preserve"> HYPERLINK "https://en.wikipedia.org/wiki/Wikipedia:Summary_style" \o "Wikipedia:Summary style" </w:instrText>
+      </w:r>
+      <w:r>
+        <w:fldChar w:fldCharType="separate"/>
+      </w:r>
+      <w:r>
+        <w:rPr>
+          <w:rFonts w:eastAsia="Helvetica"/>
+          <w:shd w:val="clear" w:color="auto" w:fill="FFFFFF"/>
+        </w:rPr>
+        <w:t>just-the-facts style</w:t>
+      </w:r>
+      <w:r>
+        <w:rPr>
+          <w:rFonts w:eastAsia="Helvetica"/>
+          <w:shd w:val="clear" w:color="auto" w:fill="FFFFFF"/>
+        </w:rPr>
+        <w:fldChar w:fldCharType="end"/>
+      </w:r>
+      <w:r>
+        <w:rPr>
+          <w:rFonts w:eastAsia="Helvetica"/>
+          <w:shd w:val="clear" w:color="auto" w:fill="FFFFFF"/>
+        </w:rPr>
+        <w:t>".</w:t>
+      </w:r>
+    </w:p>
+    <w:p>
+      <w:pPr>
+        <w:pStyle w:val="6"/>
+        <w:spacing w:beforeAutospacing="0" w:after="120" w:afterAutospacing="0" w:line="360" w:lineRule="auto"/>
+        <w:jc w:val="both"/>
+        <w:rPr>
+          <w:rFonts w:eastAsia="Helvetica"/>
+          <w:shd w:val="clear" w:color="auto" w:fill="FFFFFF"/>
+        </w:rPr>
+      </w:pPr>
+      <w:r>
+        <w:rPr>
+          <w:rFonts w:eastAsia="Helvetica"/>
+          <w:shd w:val="clear" w:color="auto" w:fill="FFFFFF"/>
+        </w:rPr>
+        <w:t xml:space="preserve">Currency </w:t>
+      </w:r>
+    </w:p>
+    <w:p>
+      <w:pPr>
+        <w:pStyle w:val="6"/>
+        <w:spacing w:beforeAutospacing="0" w:after="120" w:afterAutospacing="0" w:line="360" w:lineRule="auto"/>
+        <w:jc w:val="both"/>
+        <w:rPr>
+          <w:rFonts w:eastAsia="Helvetica"/>
+          <w:shd w:val="clear" w:color="auto" w:fill="FFFFFF"/>
+        </w:rPr>
+      </w:pPr>
+      <w:r>
+        <w:rPr>
+          <w:rFonts w:eastAsia="Helvetica"/>
+          <w:shd w:val="clear" w:color="auto" w:fill="FFFFFF"/>
+        </w:rPr>
+        <w:t>Facebook was founded in 2004 and have been four major redesigns. The last one is known as the new Facebook as of January 2020, the update for desktop users is missing in action</w:t>
+      </w:r>
+    </w:p>
+    <w:p>
+      <w:pPr>
+        <w:pStyle w:val="6"/>
+        <w:spacing w:beforeAutospacing="0" w:after="120" w:afterAutospacing="0" w:line="360" w:lineRule="auto"/>
+        <w:jc w:val="both"/>
+        <w:rPr>
+          <w:rFonts w:eastAsia="Helvetica"/>
+          <w:shd w:val="clear" w:color="auto" w:fill="FFFFFF"/>
+        </w:rPr>
+      </w:pPr>
+      <w:r>
+        <w:rPr>
+          <w:rFonts w:eastAsia="Helvetica"/>
+          <w:shd w:val="clear" w:color="auto" w:fill="FFFFFF"/>
+        </w:rPr>
+        <w:t>Relevance</w:t>
+      </w:r>
+    </w:p>
+    <w:p>
+      <w:pPr>
+        <w:pStyle w:val="6"/>
+        <w:spacing w:beforeAutospacing="0" w:after="120" w:afterAutospacing="0" w:line="360" w:lineRule="auto"/>
+        <w:jc w:val="both"/>
+        <w:rPr>
+          <w:rFonts w:eastAsia="Helvetica"/>
+          <w:shd w:val="clear" w:color="auto" w:fill="FFFFFF"/>
+        </w:rPr>
+      </w:pPr>
+      <w:r>
+        <w:rPr>
+          <w:rFonts w:eastAsia="Helvetica"/>
+          <w:shd w:val="clear" w:color="auto" w:fill="FFFFFF"/>
+        </w:rPr>
+        <w:t>This Facebook statistic also shows us that for the most part, young adults prefer to use similar social media platforms to interact with others their age.</w:t>
+      </w:r>
+    </w:p>
+    <w:p>
+      <w:pPr>
+        <w:pStyle w:val="6"/>
+        <w:spacing w:beforeAutospacing="0" w:after="120" w:afterAutospacing="0" w:line="360" w:lineRule="auto"/>
+        <w:jc w:val="both"/>
+        <w:rPr>
+          <w:rFonts w:eastAsia="Helvetica"/>
+          <w:shd w:val="clear" w:color="auto" w:fill="FFFFFF"/>
+        </w:rPr>
+      </w:pPr>
+      <w:r>
+        <w:rPr>
+          <w:rFonts w:eastAsia="Helvetica"/>
+          <w:shd w:val="clear" w:color="auto" w:fill="FFFFFF"/>
+        </w:rPr>
+        <w:t xml:space="preserve">Authority </w:t>
+      </w:r>
+    </w:p>
+    <w:p>
+      <w:pPr>
+        <w:pStyle w:val="6"/>
+        <w:spacing w:beforeAutospacing="0" w:after="120" w:afterAutospacing="0" w:line="360" w:lineRule="auto"/>
+        <w:jc w:val="both"/>
+        <w:rPr>
+          <w:rFonts w:eastAsia="Helvetica"/>
+          <w:shd w:val="clear" w:color="auto" w:fill="FFFFFF"/>
+        </w:rPr>
+      </w:pPr>
+      <w:r>
+        <w:rPr>
+          <w:rFonts w:eastAsia="Helvetica"/>
+          <w:shd w:val="clear" w:color="auto" w:fill="FFFFFF"/>
+        </w:rPr>
+        <w:t>The author of Facebook is Mark Elliot Zuckerberg</w:t>
+      </w:r>
+    </w:p>
+    <w:p>
+      <w:pPr>
+        <w:pStyle w:val="6"/>
+        <w:spacing w:beforeAutospacing="0" w:after="120" w:afterAutospacing="0" w:line="360" w:lineRule="auto"/>
+        <w:jc w:val="both"/>
+        <w:rPr>
+          <w:rFonts w:eastAsia="Helvetica"/>
+          <w:shd w:val="clear" w:color="auto" w:fill="FFFFFF"/>
+        </w:rPr>
+      </w:pPr>
+      <w:r>
+        <w:rPr>
+          <w:rFonts w:eastAsia="Helvetica"/>
+          <w:shd w:val="clear" w:color="auto" w:fill="FFFFFF"/>
+        </w:rPr>
+        <w:t xml:space="preserve">Accuracy </w:t>
+      </w:r>
+    </w:p>
+    <w:p>
+      <w:pPr>
+        <w:pStyle w:val="6"/>
+        <w:spacing w:beforeAutospacing="0" w:after="120" w:afterAutospacing="0" w:line="360" w:lineRule="auto"/>
+        <w:jc w:val="both"/>
+        <w:rPr>
+          <w:rFonts w:eastAsia="Helvetica"/>
+          <w:shd w:val="clear" w:color="auto" w:fill="FFFFFF"/>
+        </w:rPr>
+      </w:pPr>
+      <w:r>
+        <w:rPr>
+          <w:rFonts w:eastAsia="Helvetica"/>
+          <w:shd w:val="clear" w:color="auto" w:fill="FFFFFF"/>
+        </w:rPr>
+        <w:t>The accuracy of Facebook not accurate the user or their server might have a firewall interfering with the reporting process. And Facebook uses cookies while many website tracking platforms use session data so everything being stored on the user side</w:t>
+      </w:r>
+    </w:p>
+    <w:p>
+      <w:pPr>
+        <w:pStyle w:val="6"/>
+        <w:spacing w:beforeAutospacing="0" w:after="120" w:afterAutospacing="0" w:line="360" w:lineRule="auto"/>
+        <w:jc w:val="both"/>
+        <w:rPr>
+          <w:rFonts w:eastAsia="Helvetica"/>
+          <w:shd w:val="clear" w:color="auto" w:fill="FFFFFF"/>
+        </w:rPr>
+      </w:pPr>
+      <w:r>
+        <w:rPr>
+          <w:rFonts w:eastAsia="Helvetica"/>
+          <w:shd w:val="clear" w:color="auto" w:fill="FFFFFF"/>
+        </w:rPr>
+        <w:t xml:space="preserve">Purpose </w:t>
+      </w:r>
+    </w:p>
+    <w:p>
+      <w:pPr>
+        <w:pStyle w:val="6"/>
+        <w:spacing w:beforeAutospacing="0" w:after="120" w:afterAutospacing="0" w:line="360" w:lineRule="auto"/>
+        <w:jc w:val="both"/>
+        <w:rPr>
+          <w:rFonts w:eastAsia="Helvetica"/>
+          <w:shd w:val="clear" w:color="auto" w:fill="FFFFFF"/>
+        </w:rPr>
+      </w:pPr>
+      <w:r>
+        <w:rPr>
+          <w:rFonts w:eastAsia="Helvetica"/>
+          <w:shd w:val="clear" w:color="auto" w:fill="FFFFFF"/>
+        </w:rPr>
+        <w:t>To make the world more open and connected. Facebook's latest mission statement is that people use Facebook to stay connected with friends and family, discover what's going on in the world and share and express what matters to them.</w:t>
+      </w:r>
+    </w:p>
+    <w:p>
+      <w:pPr>
+        <w:pStyle w:val="6"/>
+        <w:spacing w:beforeAutospacing="0" w:after="120" w:afterAutospacing="0" w:line="360" w:lineRule="auto"/>
+        <w:jc w:val="both"/>
+        <w:rPr>
+          <w:rFonts w:eastAsia="Helvetica"/>
+          <w:shd w:val="clear" w:color="auto" w:fill="FFFFFF"/>
+        </w:rPr>
+      </w:pPr>
+      <w:r>
+        <w:rPr>
+          <w:rFonts w:eastAsia="Helvetica"/>
+          <w:shd w:val="clear" w:color="auto" w:fill="FFFFFF"/>
+        </w:rPr>
+        <w:t>Currency  </w:t>
+      </w:r>
+    </w:p>
+    <w:p>
+      <w:pPr>
+        <w:pStyle w:val="6"/>
+        <w:spacing w:beforeAutospacing="0" w:after="120" w:afterAutospacing="0" w:line="360" w:lineRule="auto"/>
+        <w:jc w:val="both"/>
+        <w:rPr>
+          <w:rFonts w:eastAsia="Helvetica"/>
+          <w:shd w:val="clear" w:color="auto" w:fill="FFFFFF"/>
+        </w:rPr>
+      </w:pPr>
+      <w:r>
+        <w:rPr>
+          <w:rFonts w:eastAsia="Helvetica"/>
+          <w:shd w:val="clear" w:color="auto" w:fill="FFFFFF"/>
+        </w:rPr>
+        <w:t>The British Broadcasting Corporation (BBC) is a British </w:t>
+      </w:r>
+      <w:r>
+        <w:fldChar w:fldCharType="begin"/>
+      </w:r>
+      <w:r>
+        <w:instrText xml:space="preserve"> HYPERLINK "https://en.wikipedia.org/wiki/Public_service_broadcaster" \o "Public service broadcaster" </w:instrText>
+      </w:r>
+      <w:r>
+        <w:fldChar w:fldCharType="separate"/>
+      </w:r>
+      <w:r>
+        <w:rPr>
+          <w:rFonts w:eastAsia="Helvetica"/>
+          <w:shd w:val="clear" w:color="auto" w:fill="FFFFFF"/>
+        </w:rPr>
+        <w:t>public service broadcaster</w:t>
+      </w:r>
+      <w:r>
+        <w:rPr>
+          <w:rFonts w:eastAsia="Helvetica"/>
+          <w:shd w:val="clear" w:color="auto" w:fill="FFFFFF"/>
+        </w:rPr>
+        <w:fldChar w:fldCharType="end"/>
+      </w:r>
+      <w:r>
+        <w:rPr>
+          <w:rFonts w:eastAsia="Helvetica"/>
+          <w:shd w:val="clear" w:color="auto" w:fill="FFFFFF"/>
+        </w:rPr>
+        <w:t>.it has had an online presence supporting its TV and radio programmes and web-only initiatives since April 1994,</w:t>
+      </w:r>
+      <w:r>
+        <w:fldChar w:fldCharType="begin"/>
+      </w:r>
+      <w:r>
+        <w:instrText xml:space="preserve"> HYPERLINK "https://en.wikipedia.org/wiki/BBC_Online" \l "cite_note-:0-2" </w:instrText>
+      </w:r>
+      <w:r>
+        <w:fldChar w:fldCharType="separate"/>
+      </w:r>
+      <w:r>
+        <w:rPr>
+          <w:rFonts w:eastAsia="Helvetica"/>
+          <w:shd w:val="clear" w:color="auto" w:fill="FFFFFF"/>
+        </w:rPr>
+        <w:t>[2]</w:t>
+      </w:r>
+      <w:r>
+        <w:rPr>
+          <w:rFonts w:eastAsia="Helvetica"/>
+          <w:shd w:val="clear" w:color="auto" w:fill="FFFFFF"/>
+        </w:rPr>
+        <w:fldChar w:fldCharType="end"/>
+      </w:r>
+      <w:r>
+        <w:rPr>
+          <w:rFonts w:eastAsia="Helvetica"/>
+          <w:shd w:val="clear" w:color="auto" w:fill="FFFFFF"/>
+        </w:rPr>
+        <w:t> but did not launch officially until 28 April 1997</w:t>
+      </w:r>
+    </w:p>
+    <w:p>
+      <w:pPr>
+        <w:pStyle w:val="6"/>
+        <w:spacing w:beforeAutospacing="0" w:after="120" w:afterAutospacing="0" w:line="360" w:lineRule="auto"/>
+        <w:jc w:val="both"/>
+        <w:rPr>
+          <w:rFonts w:eastAsia="Helvetica"/>
+          <w:shd w:val="clear" w:color="auto" w:fill="FFFFFF"/>
+        </w:rPr>
+      </w:pPr>
+      <w:r>
+        <w:rPr>
+          <w:rFonts w:eastAsia="Helvetica"/>
+          <w:shd w:val="clear" w:color="auto" w:fill="FFFFFF"/>
+        </w:rPr>
+        <w:t xml:space="preserve">Relivance </w:t>
+      </w:r>
+    </w:p>
+    <w:p>
+      <w:pPr>
+        <w:pStyle w:val="6"/>
+        <w:spacing w:beforeAutospacing="0" w:after="120" w:afterAutospacing="0" w:line="360" w:lineRule="auto"/>
+        <w:jc w:val="both"/>
+        <w:rPr>
+          <w:rFonts w:eastAsia="Helvetica"/>
+          <w:shd w:val="clear" w:color="auto" w:fill="FFFFFF"/>
+        </w:rPr>
+      </w:pPr>
+      <w:r>
+        <w:rPr>
+          <w:rFonts w:eastAsia="Helvetica"/>
+          <w:shd w:val="clear" w:color="auto" w:fill="FFFFFF"/>
+        </w:rPr>
+        <w:t>The BBC previously ran a page to help young people sort out their life difficulties entitled "Your Life" know provided regular answers to children's questions across the message boards.</w:t>
+      </w:r>
+    </w:p>
+    <w:p>
+      <w:pPr>
+        <w:pStyle w:val="6"/>
+        <w:spacing w:beforeAutospacing="0" w:after="120" w:afterAutospacing="0" w:line="360" w:lineRule="auto"/>
+        <w:jc w:val="both"/>
+        <w:rPr>
+          <w:rFonts w:eastAsia="Helvetica"/>
+          <w:shd w:val="clear" w:color="auto" w:fill="FFFFFF"/>
+        </w:rPr>
+      </w:pPr>
+      <w:r>
+        <w:rPr>
+          <w:rFonts w:eastAsia="Helvetica"/>
+          <w:shd w:val="clear" w:color="auto" w:fill="FFFFFF"/>
+        </w:rPr>
+        <w:t>Authority Most online BBC news articles do not have named authors</w:t>
+      </w:r>
+    </w:p>
+    <w:p>
+      <w:pPr>
+        <w:pStyle w:val="6"/>
         <w:shd w:val="clear" w:color="auto" w:fill="FFFFFF"/>
-        <w:spacing w:line="360" w:lineRule="auto"/>
-        <w:jc w:val="both"/>
-        <w:rPr>
-          <w:rFonts w:ascii="Times New Roman" w:hAnsi="Times New Roman" w:eastAsia="ff2" w:cs="Times New Roman"/>
+        <w:spacing w:beforeAutospacing="0" w:after="225" w:afterAutospacing="0"/>
+        <w:jc w:val="both"/>
+        <w:rPr>
+          <w:rFonts w:eastAsia="sans-serif"/>
+          <w:color w:val="222222"/>
+          <w:shd w:val="clear" w:color="auto" w:fill="FFFFFF"/>
+        </w:rPr>
+      </w:pPr>
+      <w:r>
+        <w:rPr>
+          <w:rFonts w:eastAsia="sans-serif"/>
+          <w:color w:val="222222"/>
+          <w:shd w:val="clear" w:color="auto" w:fill="FFFFFF"/>
+        </w:rPr>
+        <w:t>Accuracy BBC is considered generally reliable.because of its backing from A&amp;E Networks and references to the website in news media.</w:t>
+      </w:r>
+    </w:p>
+    <w:p>
+      <w:pPr>
+        <w:pStyle w:val="6"/>
+        <w:shd w:val="clear" w:color="auto" w:fill="FFFFFF"/>
+        <w:spacing w:beforeAutospacing="0" w:after="225" w:afterAutospacing="0"/>
+        <w:jc w:val="both"/>
+        <w:rPr>
+          <w:rFonts w:eastAsia="sans-serif"/>
+          <w:color w:val="222222"/>
+          <w:shd w:val="clear" w:color="auto" w:fill="FFFFFF"/>
+        </w:rPr>
+      </w:pPr>
+      <w:r>
+        <w:rPr>
+          <w:rFonts w:eastAsia="sans-serif"/>
+          <w:color w:val="222222"/>
+          <w:shd w:val="clear" w:color="auto" w:fill="FFFFFF"/>
+        </w:rPr>
+        <w:t xml:space="preserve">Purpose </w:t>
+      </w:r>
+    </w:p>
+    <w:p>
+      <w:pPr>
+        <w:pStyle w:val="6"/>
+        <w:shd w:val="clear" w:color="auto" w:fill="FFFFFF"/>
+        <w:spacing w:beforeAutospacing="0" w:after="225" w:afterAutospacing="0"/>
+        <w:jc w:val="both"/>
+        <w:rPr>
+          <w:rFonts w:eastAsia="sans-serif"/>
+          <w:color w:val="222222"/>
+          <w:shd w:val="clear" w:color="auto" w:fill="FFFFFF"/>
+        </w:rPr>
+      </w:pPr>
+      <w:r>
+        <w:rPr>
+          <w:rFonts w:eastAsia="sans-serif"/>
+          <w:color w:val="222222"/>
+          <w:shd w:val="clear" w:color="auto" w:fill="FFFFFF"/>
+        </w:rPr>
+        <w:t> To provide impartial news and information to help people understand and engage with the world around them and to support learning for people of all ages.</w:t>
+      </w:r>
+    </w:p>
+    <w:p>
+      <w:pPr>
+        <w:pStyle w:val="6"/>
+        <w:shd w:val="clear" w:color="auto" w:fill="FFFFFF"/>
+        <w:spacing w:beforeAutospacing="0" w:after="225" w:afterAutospacing="0"/>
+        <w:jc w:val="both"/>
+        <w:rPr>
+          <w:rFonts w:eastAsia="sans-serif"/>
+          <w:color w:val="222222"/>
+          <w:shd w:val="clear" w:color="auto" w:fill="FFFFFF"/>
+        </w:rPr>
+      </w:pPr>
+      <w:r>
+        <w:rPr>
+          <w:rFonts w:eastAsia="sans-serif"/>
+          <w:color w:val="222222"/>
+          <w:shd w:val="clear" w:color="auto" w:fill="FFFFFF"/>
+        </w:rPr>
+        <w:t>Currency</w:t>
+      </w:r>
+    </w:p>
+    <w:p>
+      <w:pPr>
+        <w:pStyle w:val="6"/>
+        <w:shd w:val="clear" w:color="auto" w:fill="FFFFFF"/>
+        <w:spacing w:beforeAutospacing="0" w:after="225" w:afterAutospacing="0"/>
+        <w:jc w:val="both"/>
+        <w:rPr>
+          <w:rFonts w:eastAsia="sans-serif"/>
+          <w:color w:val="222222"/>
+          <w:shd w:val="clear" w:color="auto" w:fill="FFFFFF"/>
+        </w:rPr>
+      </w:pPr>
+      <w:r>
+        <w:rPr>
+          <w:rFonts w:eastAsia="sans-serif"/>
+          <w:color w:val="222222"/>
+          <w:shd w:val="clear" w:color="auto" w:fill="FFFFFF"/>
+        </w:rPr>
+        <w:t>The </w:t>
+      </w:r>
+      <w:r>
+        <w:fldChar w:fldCharType="begin"/>
+      </w:r>
+      <w:r>
+        <w:instrText xml:space="preserve"> HYPERLINK "https://en.wikipedia.org/wiki/Google" \o "Google" </w:instrText>
+      </w:r>
+      <w:r>
+        <w:fldChar w:fldCharType="separate"/>
+      </w:r>
+      <w:r>
+        <w:rPr>
+          <w:rFonts w:eastAsia="sans-serif"/>
+          <w:color w:val="222222"/>
+          <w:shd w:val="clear" w:color="auto" w:fill="FFFFFF"/>
+        </w:rPr>
+        <w:t>Google</w:t>
+      </w:r>
+      <w:r>
+        <w:rPr>
+          <w:rFonts w:eastAsia="sans-serif"/>
+          <w:color w:val="222222"/>
+          <w:shd w:val="clear" w:color="auto" w:fill="FFFFFF"/>
+        </w:rPr>
+        <w:fldChar w:fldCharType="end"/>
+      </w:r>
+      <w:r>
+        <w:rPr>
+          <w:rFonts w:eastAsia="sans-serif"/>
+          <w:color w:val="222222"/>
+          <w:shd w:val="clear" w:color="auto" w:fill="FFFFFF"/>
+        </w:rPr>
+        <w:t> company was officially launched in 1998and  Last updated on February 25th, 2020</w:t>
+      </w:r>
+    </w:p>
+    <w:p>
+      <w:pPr>
+        <w:pStyle w:val="6"/>
+        <w:shd w:val="clear" w:color="auto" w:fill="FFFFFF"/>
+        <w:spacing w:beforeAutospacing="0" w:after="225" w:afterAutospacing="0"/>
+        <w:jc w:val="both"/>
+        <w:rPr>
+          <w:rFonts w:eastAsia="sans-serif"/>
+          <w:color w:val="222222"/>
+          <w:shd w:val="clear" w:color="auto" w:fill="FFFFFF"/>
+        </w:rPr>
+      </w:pPr>
+      <w:r>
+        <w:rPr>
+          <w:rFonts w:eastAsia="sans-serif"/>
+          <w:color w:val="222222"/>
+          <w:shd w:val="clear" w:color="auto" w:fill="FFFFFF"/>
+        </w:rPr>
+        <w:t xml:space="preserve">Authority </w:t>
+      </w:r>
+    </w:p>
+    <w:p>
+      <w:pPr>
+        <w:pStyle w:val="6"/>
+        <w:shd w:val="clear" w:color="auto" w:fill="FFFFFF"/>
+        <w:spacing w:beforeAutospacing="0" w:after="225" w:afterAutospacing="0"/>
+        <w:jc w:val="both"/>
+        <w:rPr>
+          <w:rFonts w:eastAsia="sans-serif"/>
+          <w:color w:val="222222"/>
+          <w:shd w:val="clear" w:color="auto" w:fill="FFFFFF"/>
+        </w:rPr>
+      </w:pPr>
+      <w:r>
+        <w:fldChar w:fldCharType="begin"/>
+      </w:r>
+      <w:r>
+        <w:instrText xml:space="preserve"> HYPERLINK "https://en.wikipedia.org/wiki/Larry_Page" \o "Larry Page" </w:instrText>
+      </w:r>
+      <w:r>
+        <w:fldChar w:fldCharType="separate"/>
+      </w:r>
+      <w:r>
+        <w:rPr>
+          <w:rFonts w:eastAsia="sans-serif"/>
+          <w:color w:val="222222"/>
+          <w:shd w:val="clear" w:color="auto" w:fill="FFFFFF"/>
+        </w:rPr>
+        <w:t>Larry Page</w:t>
+      </w:r>
+      <w:r>
+        <w:rPr>
+          <w:rFonts w:eastAsia="sans-serif"/>
+          <w:color w:val="222222"/>
+          <w:shd w:val="clear" w:color="auto" w:fill="FFFFFF"/>
+        </w:rPr>
+        <w:fldChar w:fldCharType="end"/>
+      </w:r>
+      <w:r>
+        <w:rPr>
+          <w:rFonts w:eastAsia="sans-serif"/>
+          <w:color w:val="222222"/>
+          <w:shd w:val="clear" w:color="auto" w:fill="FFFFFF"/>
+        </w:rPr>
+        <w:t> and </w:t>
+      </w:r>
+      <w:r>
+        <w:fldChar w:fldCharType="begin"/>
+      </w:r>
+      <w:r>
+        <w:instrText xml:space="preserve"> HYPERLINK "https://en.wikipedia.org/wiki/Sergey_Brin" \o "Sergey Brin" </w:instrText>
+      </w:r>
+      <w:r>
+        <w:fldChar w:fldCharType="separate"/>
+      </w:r>
+      <w:r>
+        <w:rPr>
+          <w:rFonts w:eastAsia="sans-serif"/>
+          <w:color w:val="222222"/>
+          <w:shd w:val="clear" w:color="auto" w:fill="FFFFFF"/>
+        </w:rPr>
+        <w:t>Sergey Brin</w:t>
+      </w:r>
+      <w:r>
+        <w:rPr>
+          <w:rFonts w:eastAsia="sans-serif"/>
+          <w:color w:val="222222"/>
+          <w:shd w:val="clear" w:color="auto" w:fill="FFFFFF"/>
+        </w:rPr>
+        <w:fldChar w:fldCharType="end"/>
+      </w:r>
+      <w:r>
+        <w:rPr>
+          <w:rFonts w:eastAsia="sans-serif"/>
+          <w:color w:val="222222"/>
+          <w:shd w:val="clear" w:color="auto" w:fill="FFFFFF"/>
+        </w:rPr>
+        <w:t> while they were Ph.D. students at </w:t>
+      </w:r>
+      <w:r>
+        <w:fldChar w:fldCharType="begin"/>
+      </w:r>
+      <w:r>
+        <w:instrText xml:space="preserve"> HYPERLINK "https://en.wikipedia.org/wiki/Stanford_University" \o "Stanford University" </w:instrText>
+      </w:r>
+      <w:r>
+        <w:fldChar w:fldCharType="separate"/>
+      </w:r>
+      <w:r>
+        <w:rPr>
+          <w:rFonts w:eastAsia="sans-serif"/>
+          <w:color w:val="222222"/>
+          <w:shd w:val="clear" w:color="auto" w:fill="FFFFFF"/>
+        </w:rPr>
+        <w:t>Stanford University</w:t>
+      </w:r>
+      <w:r>
+        <w:rPr>
+          <w:rFonts w:eastAsia="sans-serif"/>
+          <w:color w:val="222222"/>
+          <w:shd w:val="clear" w:color="auto" w:fill="FFFFFF"/>
+        </w:rPr>
+        <w:fldChar w:fldCharType="end"/>
+      </w:r>
+      <w:r>
+        <w:rPr>
+          <w:rFonts w:eastAsia="sans-serif"/>
+          <w:color w:val="222222"/>
+          <w:shd w:val="clear" w:color="auto" w:fill="FFFFFF"/>
+        </w:rPr>
+        <w:t> in </w:t>
+      </w:r>
+      <w:r>
+        <w:fldChar w:fldCharType="begin"/>
+      </w:r>
+      <w:r>
+        <w:instrText xml:space="preserve"> HYPERLINK "https://en.wikipedia.org/wiki/California" \o "California" </w:instrText>
+      </w:r>
+      <w:r>
+        <w:fldChar w:fldCharType="separate"/>
+      </w:r>
+      <w:r>
+        <w:rPr>
+          <w:rFonts w:eastAsia="sans-serif"/>
+          <w:color w:val="222222"/>
+          <w:shd w:val="clear" w:color="auto" w:fill="FFFFFF"/>
+        </w:rPr>
+        <w:t>California</w:t>
+      </w:r>
+      <w:r>
+        <w:rPr>
+          <w:rFonts w:eastAsia="sans-serif"/>
+          <w:color w:val="222222"/>
+          <w:shd w:val="clear" w:color="auto" w:fill="FFFFFF"/>
+        </w:rPr>
+        <w:fldChar w:fldCharType="end"/>
+      </w:r>
+      <w:r>
+        <w:rPr>
+          <w:rFonts w:eastAsia="sans-serif"/>
+          <w:color w:val="222222"/>
+          <w:shd w:val="clear" w:color="auto" w:fill="FFFFFF"/>
+        </w:rPr>
+        <w:t>. Together they own about 14 percent of its shares and control 56 percent of the stockholder voting power through </w:t>
+      </w:r>
+      <w:r>
+        <w:fldChar w:fldCharType="begin"/>
+      </w:r>
+      <w:r>
+        <w:instrText xml:space="preserve"> HYPERLINK "https://en.wikipedia.org/wiki/Preferred_stock" \o "Preferred stock" </w:instrText>
+      </w:r>
+      <w:r>
+        <w:fldChar w:fldCharType="separate"/>
+      </w:r>
+      <w:r>
+        <w:rPr>
+          <w:rFonts w:eastAsia="sans-serif"/>
+          <w:color w:val="222222"/>
+          <w:shd w:val="clear" w:color="auto" w:fill="FFFFFF"/>
+        </w:rPr>
+        <w:t>super voting</w:t>
+      </w:r>
+      <w:r>
+        <w:rPr>
+          <w:rFonts w:eastAsia="sans-serif"/>
+          <w:color w:val="222222"/>
+          <w:shd w:val="clear" w:color="auto" w:fill="FFFFFF"/>
+        </w:rPr>
+        <w:fldChar w:fldCharType="end"/>
+      </w:r>
+      <w:r>
+        <w:rPr>
+          <w:rFonts w:eastAsia="sans-serif"/>
+          <w:color w:val="222222"/>
+          <w:shd w:val="clear" w:color="auto" w:fill="FFFFFF"/>
+        </w:rPr>
+        <w:t> stock.</w:t>
+      </w:r>
+    </w:p>
+    <w:p>
+      <w:pPr>
+        <w:pStyle w:val="6"/>
+        <w:shd w:val="clear" w:color="auto" w:fill="FFFFFF"/>
+        <w:spacing w:beforeAutospacing="0" w:after="225" w:afterAutospacing="0"/>
+        <w:jc w:val="both"/>
+        <w:rPr>
+          <w:rFonts w:eastAsia="sans-serif"/>
+          <w:color w:val="222222"/>
+          <w:shd w:val="clear" w:color="auto" w:fill="FFFFFF"/>
+        </w:rPr>
+      </w:pPr>
+      <w:r>
+        <w:rPr>
+          <w:rFonts w:eastAsia="sans-serif"/>
+          <w:color w:val="222222"/>
+          <w:shd w:val="clear" w:color="auto" w:fill="FFFFFF"/>
+        </w:rPr>
+        <w:t xml:space="preserve">Accuracy </w:t>
+      </w:r>
+    </w:p>
+    <w:p>
+      <w:pPr>
+        <w:pStyle w:val="6"/>
+        <w:shd w:val="clear" w:color="auto" w:fill="FFFFFF"/>
+        <w:spacing w:beforeAutospacing="0" w:after="225" w:afterAutospacing="0"/>
+        <w:jc w:val="both"/>
+        <w:rPr>
+          <w:rFonts w:eastAsia="sans-serif"/>
+          <w:color w:val="222222"/>
+          <w:shd w:val="clear" w:color="auto" w:fill="FFFFFF"/>
+        </w:rPr>
+      </w:pPr>
+      <w:r>
+        <w:rPr>
+          <w:rFonts w:eastAsia="sans-serif"/>
+          <w:color w:val="222222"/>
+          <w:shd w:val="clear" w:color="auto" w:fill="FFFFFF"/>
+        </w:rPr>
+        <w:t>Purpose You can drag and drop all you want and it all magically becomes responsive and allows you to create a website without having to know how to code it yourself.</w:t>
+      </w:r>
+    </w:p>
+    <w:p>
+      <w:pPr>
+        <w:pStyle w:val="5"/>
+        <w:jc w:val="both"/>
+      </w:pPr>
+    </w:p>
+    <w:p>
+      <w:pPr>
+        <w:pStyle w:val="5"/>
+        <w:jc w:val="both"/>
+      </w:pPr>
+    </w:p>
+    <w:p>
+      <w:pPr>
+        <w:pStyle w:val="5"/>
+        <w:jc w:val="both"/>
+      </w:pPr>
+    </w:p>
+    <w:p>
+      <w:pPr>
+        <w:pStyle w:val="5"/>
+        <w:jc w:val="both"/>
+      </w:pPr>
+    </w:p>
+    <w:p>
+      <w:pPr>
+        <w:pStyle w:val="5"/>
+        <w:jc w:val="both"/>
+      </w:pPr>
+    </w:p>
+    <w:p>
+      <w:pPr>
+        <w:pStyle w:val="5"/>
+        <w:jc w:val="both"/>
+      </w:pPr>
+    </w:p>
+    <w:p>
+      <w:pPr>
+        <w:pStyle w:val="5"/>
+        <w:jc w:val="both"/>
+      </w:pPr>
+    </w:p>
+    <w:p>
+      <w:pPr>
+        <w:pStyle w:val="5"/>
+        <w:jc w:val="both"/>
+      </w:pPr>
+    </w:p>
+    <w:p>
+      <w:pPr>
+        <w:pStyle w:val="5"/>
+        <w:jc w:val="both"/>
+      </w:pPr>
+    </w:p>
+    <w:p>
+      <w:pPr>
+        <w:pStyle w:val="5"/>
+        <w:jc w:val="both"/>
+      </w:pPr>
+    </w:p>
+    <w:p>
+      <w:pPr>
+        <w:pStyle w:val="5"/>
+        <w:jc w:val="both"/>
+      </w:pPr>
+    </w:p>
+    <w:p>
+      <w:pPr>
+        <w:pStyle w:val="5"/>
+        <w:jc w:val="both"/>
+      </w:pPr>
+    </w:p>
+    <w:p>
+      <w:pPr>
+        <w:pStyle w:val="5"/>
+        <w:jc w:val="both"/>
+      </w:pPr>
+    </w:p>
+    <w:p>
+      <w:pPr>
+        <w:pStyle w:val="5"/>
+        <w:jc w:val="both"/>
+      </w:pPr>
+      <w:bookmarkStart w:id="1" w:name="_GoBack"/>
+      <w:bookmarkEnd w:id="1"/>
+    </w:p>
+    <w:p>
+      <w:pPr>
+        <w:pStyle w:val="5"/>
+        <w:jc w:val="both"/>
+      </w:pPr>
+      <w:r>
+        <w:t>Reference</w:t>
+      </w:r>
+    </w:p>
+    <w:p>
+      <w:pPr>
+        <w:pStyle w:val="13"/>
+        <w:jc w:val="both"/>
+        <w:rPr>
+          <w:rFonts w:eastAsiaTheme="minorEastAsia" w:cstheme="minorBidi"/>
+          <w:color w:val="auto"/>
+          <w:sz w:val="32"/>
+          <w:szCs w:val="20"/>
+        </w:rPr>
+      </w:pPr>
+      <w:r>
+        <w:rPr>
+          <w:shd w:val="clear" w:color="auto" w:fill="FFFFFF"/>
+        </w:rPr>
+        <w:t>Raphael Cohen-Almagor, University of Hull,UK Internet History,</w:t>
+      </w:r>
+      <w:r>
+        <w:rPr>
+          <w:rFonts w:eastAsia="ff1"/>
+          <w:color w:val="231F20"/>
+          <w:shd w:val="clear" w:color="auto" w:fill="FFFFFF"/>
+        </w:rPr>
+        <w:t>April-June 2011</w:t>
+      </w:r>
+    </w:p>
+    <w:p>
+      <w:pPr>
+        <w:pStyle w:val="14"/>
+        <w:shd w:val="clear" w:color="auto" w:fill="FFFFFF"/>
+        <w:ind w:left="0"/>
+        <w:jc w:val="both"/>
+        <w:rPr>
+          <w:rFonts w:ascii="Times New Roman" w:hAnsi="Times New Roman" w:eastAsia="SimSun" w:cs="Times New Roman"/>
           <w:color w:val="000000" w:themeColor="text1"/>
           <w:sz w:val="24"/>
           <w:szCs w:val="24"/>
-          <w:shd w:val="clear" w:color="auto" w:fill="FFFFFF"/>
           <w14:textFill>
             <w14:solidFill>
               <w14:schemeClr w14:val="tx1"/>
@@ -924,147 +2624,26 @@
           </w14:textFill>
         </w:rPr>
       </w:pPr>
-    </w:p>
-    <w:p>
-      <w:pPr>
-        <w:shd w:val="clear" w:color="auto" w:fill="FFFFFF"/>
-        <w:spacing w:line="360" w:lineRule="auto"/>
-        <w:jc w:val="both"/>
-        <w:rPr>
-          <w:rFonts w:ascii="Times New Roman" w:hAnsi="Times New Roman" w:eastAsia="ff2" w:cs="Times New Roman"/>
+      <w:r>
+        <w:rPr>
+          <w:rFonts w:ascii="Times New Roman" w:hAnsi="Times New Roman" w:eastAsia="SimSun" w:cs="Times New Roman"/>
+          <w:sz w:val="24"/>
+          <w:szCs w:val="24"/>
+        </w:rPr>
+        <w:t>History,</w:t>
+      </w:r>
+      <w:r>
+        <w:rPr>
+          <w:rFonts w:ascii="Times New Roman" w:hAnsi="Times New Roman" w:eastAsia="SimSun" w:cs="Times New Roman"/>
           <w:color w:val="000000" w:themeColor="text1"/>
           <w:sz w:val="24"/>
           <w:szCs w:val="24"/>
-          <w:shd w:val="clear" w:color="auto" w:fill="FFFFFF"/>
           <w14:textFill>
             <w14:solidFill>
               <w14:schemeClr w14:val="tx1"/>
             </w14:solidFill>
           </w14:textFill>
         </w:rPr>
-      </w:pPr>
-    </w:p>
-    <w:p>
-      <w:pPr>
-        <w:pStyle w:val="2"/>
-        <w:keepNext w:val="0"/>
-        <w:keepLines w:val="0"/>
-        <w:spacing w:before="0" w:after="0" w:line="360" w:lineRule="auto"/>
-        <w:jc w:val="both"/>
-        <w:rPr>
-          <w:b/>
-          <w:color w:val="000000" w:themeColor="text1"/>
-          <w:sz w:val="32"/>
-          <w:szCs w:val="32"/>
-          <w14:textFill>
-            <w14:solidFill>
-              <w14:schemeClr w14:val="tx1"/>
-            </w14:solidFill>
-          </w14:textFill>
-        </w:rPr>
-      </w:pPr>
-      <w:r>
-        <w:rPr>
-          <w:rFonts w:ascii="Times New Roman" w:hAnsi="Times New Roman" w:eastAsia="Times New Roman" w:cs="Times New Roman"/>
-          <w:b/>
-          <w:color w:val="000000" w:themeColor="text1"/>
-          <w:sz w:val="32"/>
-          <w:szCs w:val="32"/>
-          <w14:textFill>
-            <w14:solidFill>
-              <w14:schemeClr w14:val="tx1"/>
-            </w14:solidFill>
-          </w14:textFill>
-        </w:rPr>
-        <w:t xml:space="preserve">Reference </w:t>
-      </w:r>
-    </w:p>
-    <w:p>
-      <w:pPr>
-        <w:pStyle w:val="12"/>
-        <w:numPr>
-          <w:ilvl w:val="0"/>
-          <w:numId w:val="2"/>
-        </w:numPr>
-        <w:shd w:val="clear" w:color="auto" w:fill="FFFFFF"/>
-        <w:spacing w:before="120" w:after="120" w:line="360" w:lineRule="auto"/>
-        <w:jc w:val="both"/>
-        <w:rPr>
-          <w:rFonts w:ascii="Times New Roman" w:hAnsi="Times New Roman" w:eastAsia="ff1" w:cs="Times New Roman"/>
-          <w:color w:val="231F20"/>
-          <w:sz w:val="24"/>
-          <w:szCs w:val="24"/>
-          <w:shd w:val="clear" w:color="auto" w:fill="FFFFFF"/>
-        </w:rPr>
-      </w:pPr>
-      <w:r>
-        <w:rPr>
-          <w:rFonts w:ascii="Times New Roman" w:hAnsi="Times New Roman" w:eastAsia="ff2" w:cs="Times New Roman"/>
-          <w:color w:val="000000" w:themeColor="text1"/>
-          <w:sz w:val="24"/>
-          <w:szCs w:val="24"/>
-          <w:shd w:val="clear" w:color="auto" w:fill="FFFFFF"/>
-          <w14:textFill>
-            <w14:solidFill>
-              <w14:schemeClr w14:val="tx1"/>
-            </w14:solidFill>
-          </w14:textFill>
-        </w:rPr>
-        <w:t>Raphael Cohen-Almagor, University of Hull,UK Internet History,</w:t>
-      </w:r>
-      <w:r>
-        <w:rPr>
-          <w:rFonts w:ascii="Times New Roman" w:hAnsi="Times New Roman" w:eastAsia="ff1" w:cs="Times New Roman"/>
-          <w:color w:val="231F20"/>
-          <w:sz w:val="24"/>
-          <w:szCs w:val="24"/>
-          <w:shd w:val="clear" w:color="auto" w:fill="FFFFFF"/>
-        </w:rPr>
-        <w:t>April-June 2011</w:t>
-      </w:r>
-    </w:p>
-    <w:p>
-      <w:pPr>
-        <w:pStyle w:val="12"/>
-        <w:numPr>
-          <w:ilvl w:val="0"/>
-          <w:numId w:val="2"/>
-        </w:numPr>
-        <w:shd w:val="clear" w:color="auto" w:fill="FFFFFF"/>
-        <w:spacing w:before="120" w:after="120" w:line="360" w:lineRule="auto"/>
-        <w:jc w:val="both"/>
-        <w:rPr>
-          <w:rFonts w:ascii="Times New Roman" w:hAnsi="Times New Roman" w:eastAsia="SimSun" w:cs="Times New Roman"/>
-          <w:color w:val="000000" w:themeColor="text1"/>
-          <w:sz w:val="24"/>
-          <w:szCs w:val="24"/>
-          <w14:textFill>
-            <w14:solidFill>
-              <w14:schemeClr w14:val="tx1"/>
-            </w14:solidFill>
-          </w14:textFill>
-        </w:rPr>
-      </w:pPr>
-      <w:r>
-        <w:rPr>
-          <w:rFonts w:ascii="Times New Roman" w:hAnsi="Times New Roman" w:eastAsia="SimSun" w:cs="Times New Roman"/>
-          <w:sz w:val="24"/>
-          <w:szCs w:val="24"/>
-        </w:rPr>
-        <w:t>History,</w:t>
-      </w:r>
-      <w:r>
-        <w:rPr>
-          <w:rFonts w:ascii="Times New Roman" w:hAnsi="Times New Roman" w:eastAsia="SimSun" w:cs="Times New Roman"/>
-          <w:color w:val="000000" w:themeColor="text1"/>
-          <w:sz w:val="24"/>
-          <w:szCs w:val="24"/>
-          <w14:textFill>
-            <w14:solidFill>
-              <w14:schemeClr w14:val="tx1"/>
-            </w14:solidFill>
-          </w14:textFill>
-        </w:rPr>
         <w:t xml:space="preserve"> </w:t>
       </w:r>
       <w:r>
@@ -1078,7 +2657,7 @@
       </w:r>
       <w:r>
         <w:rPr>
-          <w:rStyle w:val="8"/>
+          <w:rStyle w:val="10"/>
           <w:rFonts w:ascii="Times New Roman" w:hAnsi="Times New Roman" w:eastAsia="SimSun" w:cs="Times New Roman"/>
           <w:color w:val="000000" w:themeColor="text1"/>
           <w:sz w:val="24"/>
@@ -1094,7 +2673,7 @@
       </w:r>
       <w:r>
         <w:rPr>
-          <w:rStyle w:val="8"/>
+          <w:rStyle w:val="10"/>
           <w:rFonts w:ascii="Times New Roman" w:hAnsi="Times New Roman" w:eastAsia="SimSun" w:cs="Times New Roman"/>
           <w:color w:val="000000" w:themeColor="text1"/>
           <w:sz w:val="24"/>
@@ -1125,12 +2704,307 @@
     </w:p>
     <w:p>
       <w:pPr>
-        <w:pStyle w:val="12"/>
-        <w:numPr>
-          <w:ilvl w:val="0"/>
-          <w:numId w:val="2"/>
-        </w:numPr>
-        <w:spacing w:before="120" w:after="120" w:line="360" w:lineRule="auto"/>
+        <w:pStyle w:val="14"/>
+        <w:shd w:val="clear" w:color="auto" w:fill="FFFFFF"/>
+        <w:ind w:left="0"/>
+        <w:jc w:val="both"/>
+        <w:rPr>
+          <w:rFonts w:ascii="Times New Roman" w:hAnsi="Times New Roman" w:eastAsia="SimSun" w:cs="Times New Roman"/>
+          <w:sz w:val="24"/>
+          <w:szCs w:val="24"/>
+        </w:rPr>
+      </w:pPr>
+      <w:r>
+        <w:fldChar w:fldCharType="begin"/>
+      </w:r>
+      <w:r>
+        <w:instrText xml:space="preserve"> HYPERLINK "https://arxiv.org/html/cs/9901011" </w:instrText>
+      </w:r>
+      <w:r>
+        <w:fldChar w:fldCharType="separate"/>
+      </w:r>
+      <w:r>
+        <w:rPr>
+          <w:rFonts w:ascii="Times New Roman" w:hAnsi="Times New Roman" w:eastAsia="SimSun" w:cs="Times New Roman"/>
+          <w:sz w:val="24"/>
+          <w:szCs w:val="24"/>
+        </w:rPr>
+        <w:t>https://arxiv.org/html/cs/9901011</w:t>
+      </w:r>
+      <w:r>
+        <w:rPr>
+          <w:rFonts w:ascii="Times New Roman" w:hAnsi="Times New Roman" w:eastAsia="SimSun" w:cs="Times New Roman"/>
+          <w:sz w:val="24"/>
+          <w:szCs w:val="24"/>
+        </w:rPr>
+        <w:fldChar w:fldCharType="end"/>
+      </w:r>
+      <w:r>
+        <w:rPr>
+          <w:rFonts w:ascii="Times New Roman" w:hAnsi="Times New Roman" w:eastAsia="SimSun" w:cs="Times New Roman"/>
+          <w:sz w:val="24"/>
+          <w:szCs w:val="24"/>
+        </w:rPr>
+        <w:t>,Februayr 2020</w:t>
+      </w:r>
+      <w:bookmarkEnd w:id="0"/>
+    </w:p>
+    <w:p>
+      <w:pPr>
+        <w:pStyle w:val="14"/>
+        <w:shd w:val="clear" w:color="auto" w:fill="FFFFFF"/>
+        <w:ind w:left="0"/>
+        <w:jc w:val="both"/>
+        <w:rPr>
+          <w:rFonts w:ascii="Times New Roman" w:hAnsi="Times New Roman" w:eastAsia="SimSun" w:cs="Times New Roman"/>
+          <w:sz w:val="24"/>
+          <w:szCs w:val="24"/>
+        </w:rPr>
+      </w:pPr>
+      <w:r>
+        <w:fldChar w:fldCharType="begin"/>
+      </w:r>
+      <w:r>
+        <w:instrText xml:space="preserve"> HYPERLINK "https://www.bbc.com/aboutthebbc/governance/mission" </w:instrText>
+      </w:r>
+      <w:r>
+        <w:fldChar w:fldCharType="separate"/>
+      </w:r>
+      <w:r>
+        <w:rPr>
+          <w:rFonts w:ascii="Times New Roman" w:hAnsi="Times New Roman" w:eastAsia="SimSun" w:cs="Times New Roman"/>
+          <w:sz w:val="24"/>
+          <w:szCs w:val="24"/>
+        </w:rPr>
+        <w:t>https://www.bbc.com/aboutthebbc/governance/mission</w:t>
+      </w:r>
+      <w:r>
+        <w:rPr>
+          <w:rFonts w:ascii="Times New Roman" w:hAnsi="Times New Roman" w:eastAsia="SimSun" w:cs="Times New Roman"/>
+          <w:sz w:val="24"/>
+          <w:szCs w:val="24"/>
+        </w:rPr>
+        <w:fldChar w:fldCharType="end"/>
+      </w:r>
+    </w:p>
+    <w:p>
+      <w:pPr>
+        <w:pStyle w:val="14"/>
+        <w:shd w:val="clear" w:color="auto" w:fill="FFFFFF"/>
+        <w:ind w:left="0"/>
+        <w:jc w:val="both"/>
+        <w:rPr>
+          <w:rFonts w:ascii="Times New Roman" w:hAnsi="Times New Roman" w:eastAsia="SimSun" w:cs="Times New Roman"/>
+          <w:sz w:val="24"/>
+          <w:szCs w:val="24"/>
+        </w:rPr>
+      </w:pPr>
+      <w:r>
+        <w:fldChar w:fldCharType="begin"/>
+      </w:r>
+      <w:r>
+        <w:instrText xml:space="preserve"> HYPERLINK "https://www.change.org/p/bbc-require-named-authors-on-bbc-news-website-articles" </w:instrText>
+      </w:r>
+      <w:r>
+        <w:fldChar w:fldCharType="separate"/>
+      </w:r>
+      <w:r>
+        <w:rPr>
+          <w:rFonts w:ascii="Times New Roman" w:hAnsi="Times New Roman" w:eastAsia="SimSun" w:cs="Times New Roman"/>
+          <w:sz w:val="24"/>
+          <w:szCs w:val="24"/>
+        </w:rPr>
+        <w:t>https://www.change.org/p/bbc-require-named-authors-on-bbc-news-website-articles</w:t>
+      </w:r>
+      <w:r>
+        <w:rPr>
+          <w:rFonts w:ascii="Times New Roman" w:hAnsi="Times New Roman" w:eastAsia="SimSun" w:cs="Times New Roman"/>
+          <w:sz w:val="24"/>
+          <w:szCs w:val="24"/>
+        </w:rPr>
+        <w:fldChar w:fldCharType="end"/>
+      </w:r>
+    </w:p>
+    <w:p>
+      <w:pPr>
+        <w:pStyle w:val="14"/>
+        <w:shd w:val="clear" w:color="auto" w:fill="FFFFFF"/>
+        <w:ind w:left="0"/>
+        <w:jc w:val="both"/>
+        <w:rPr>
+          <w:rFonts w:ascii="Times New Roman" w:hAnsi="Times New Roman" w:eastAsia="SimSun" w:cs="Times New Roman"/>
+          <w:sz w:val="24"/>
+          <w:szCs w:val="24"/>
+        </w:rPr>
+      </w:pPr>
+      <w:r>
+        <w:fldChar w:fldCharType="begin"/>
+      </w:r>
+      <w:r>
+        <w:instrText xml:space="preserve"> HYPERLINK "https://libguides.cmich.edu/web_research/examples" </w:instrText>
+      </w:r>
+      <w:r>
+        <w:fldChar w:fldCharType="separate"/>
+      </w:r>
+      <w:r>
+        <w:rPr>
+          <w:rFonts w:ascii="Times New Roman" w:hAnsi="Times New Roman" w:eastAsia="SimSun" w:cs="Times New Roman"/>
+          <w:sz w:val="24"/>
+          <w:szCs w:val="24"/>
+        </w:rPr>
+        <w:t>https://libguides.cmich.edu/web_research/examples</w:t>
+      </w:r>
+      <w:r>
+        <w:rPr>
+          <w:rFonts w:ascii="Times New Roman" w:hAnsi="Times New Roman" w:eastAsia="SimSun" w:cs="Times New Roman"/>
+          <w:sz w:val="24"/>
+          <w:szCs w:val="24"/>
+        </w:rPr>
+        <w:fldChar w:fldCharType="end"/>
+      </w:r>
+    </w:p>
+    <w:p>
+      <w:pPr>
+        <w:pStyle w:val="14"/>
+        <w:shd w:val="clear" w:color="auto" w:fill="FFFFFF"/>
+        <w:ind w:left="0"/>
+        <w:jc w:val="both"/>
+        <w:rPr>
+          <w:rFonts w:ascii="Times New Roman" w:hAnsi="Times New Roman" w:eastAsia="SimSun" w:cs="Times New Roman"/>
+          <w:sz w:val="24"/>
+          <w:szCs w:val="24"/>
+        </w:rPr>
+      </w:pPr>
+      <w:r>
+        <w:fldChar w:fldCharType="begin"/>
+      </w:r>
+      <w:r>
+        <w:instrText xml:space="preserve"> HYPERLINK "https://en.wikipedia.org/wiki/Wikipedia:Purpose" </w:instrText>
+      </w:r>
+      <w:r>
+        <w:fldChar w:fldCharType="separate"/>
+      </w:r>
+      <w:r>
+        <w:rPr>
+          <w:rFonts w:ascii="Times New Roman" w:hAnsi="Times New Roman" w:eastAsia="SimSun" w:cs="Times New Roman"/>
+          <w:sz w:val="24"/>
+          <w:szCs w:val="24"/>
+        </w:rPr>
+        <w:t>https://en.wikipedia.org/wiki/Wikipedia:Purpose</w:t>
+      </w:r>
+      <w:r>
+        <w:rPr>
+          <w:rFonts w:ascii="Times New Roman" w:hAnsi="Times New Roman" w:eastAsia="SimSun" w:cs="Times New Roman"/>
+          <w:sz w:val="24"/>
+          <w:szCs w:val="24"/>
+        </w:rPr>
+        <w:fldChar w:fldCharType="end"/>
+      </w:r>
+    </w:p>
+    <w:p>
+      <w:pPr>
+        <w:pStyle w:val="14"/>
+        <w:shd w:val="clear" w:color="auto" w:fill="FFFFFF"/>
+        <w:ind w:left="0"/>
+        <w:jc w:val="both"/>
+        <w:rPr>
+          <w:rFonts w:ascii="Times New Roman" w:hAnsi="Times New Roman" w:eastAsia="SimSun" w:cs="Times New Roman"/>
+          <w:sz w:val="24"/>
+          <w:szCs w:val="24"/>
+        </w:rPr>
+      </w:pPr>
+      <w:r>
+        <w:fldChar w:fldCharType="begin"/>
+      </w:r>
+      <w:r>
+        <w:instrText xml:space="preserve"> HYPERLINK "https://www.socialmediaexaminer.com/purpose-how-facebook-built-an-empire/" </w:instrText>
+      </w:r>
+      <w:r>
+        <w:fldChar w:fldCharType="separate"/>
+      </w:r>
+      <w:r>
+        <w:rPr>
+          <w:rFonts w:ascii="Times New Roman" w:hAnsi="Times New Roman" w:eastAsia="SimSun" w:cs="Times New Roman"/>
+          <w:sz w:val="24"/>
+          <w:szCs w:val="24"/>
+        </w:rPr>
+        <w:t>https://www.socialmediaexaminer.com/purpose-how-facebook-built-an-empire/</w:t>
+      </w:r>
+      <w:r>
+        <w:rPr>
+          <w:rFonts w:ascii="Times New Roman" w:hAnsi="Times New Roman" w:eastAsia="SimSun" w:cs="Times New Roman"/>
+          <w:sz w:val="24"/>
+          <w:szCs w:val="24"/>
+        </w:rPr>
+        <w:fldChar w:fldCharType="end"/>
+      </w:r>
+    </w:p>
+    <w:p>
+      <w:pPr>
+        <w:pStyle w:val="14"/>
+        <w:shd w:val="clear" w:color="auto" w:fill="FFFFFF"/>
+        <w:ind w:left="0"/>
+        <w:jc w:val="both"/>
+        <w:rPr>
+          <w:rFonts w:ascii="Times New Roman" w:hAnsi="Times New Roman" w:eastAsia="SimSun" w:cs="Times New Roman"/>
+          <w:sz w:val="24"/>
+          <w:szCs w:val="24"/>
+        </w:rPr>
+      </w:pPr>
+      <w:r>
+        <w:fldChar w:fldCharType="begin"/>
+      </w:r>
+      <w:r>
+        <w:instrText xml:space="preserve"> HYPERLINK "https://www.socialmediatoday.com/social-networks/8-reasons-why-your-facebook-ad-stats-may-not-be-accurate" </w:instrText>
+      </w:r>
+      <w:r>
+        <w:fldChar w:fldCharType="separate"/>
+      </w:r>
+      <w:r>
+        <w:rPr>
+          <w:rFonts w:ascii="Times New Roman" w:hAnsi="Times New Roman" w:eastAsia="SimSun" w:cs="Times New Roman"/>
+          <w:sz w:val="24"/>
+          <w:szCs w:val="24"/>
+        </w:rPr>
+        <w:t>https://www.socialmediatoday.com/social-networks/8-reasons-why-your-facebook-ad-stats-may-not-be-accurate</w:t>
+      </w:r>
+      <w:r>
+        <w:rPr>
+          <w:rFonts w:ascii="Times New Roman" w:hAnsi="Times New Roman" w:eastAsia="SimSun" w:cs="Times New Roman"/>
+          <w:sz w:val="24"/>
+          <w:szCs w:val="24"/>
+        </w:rPr>
+        <w:fldChar w:fldCharType="end"/>
+      </w:r>
+    </w:p>
+    <w:p>
+      <w:pPr>
+        <w:pStyle w:val="14"/>
+        <w:shd w:val="clear" w:color="auto" w:fill="FFFFFF"/>
+        <w:ind w:left="0"/>
+        <w:jc w:val="both"/>
+        <w:rPr>
+          <w:rFonts w:ascii="Times New Roman" w:hAnsi="Times New Roman" w:eastAsia="SimSun" w:cs="Times New Roman"/>
+          <w:sz w:val="24"/>
+          <w:szCs w:val="24"/>
+        </w:rPr>
+      </w:pPr>
+    </w:p>
+    <w:p>
+      <w:pPr>
+        <w:pStyle w:val="6"/>
+        <w:spacing w:beforeAutospacing="0" w:after="120" w:afterAutospacing="0" w:line="360" w:lineRule="auto"/>
+        <w:jc w:val="both"/>
+        <w:rPr>
+          <w:rFonts w:eastAsia="Helvetica"/>
+          <w:shd w:val="clear" w:color="auto" w:fill="FFFFFF"/>
+        </w:rPr>
+      </w:pPr>
+    </w:p>
+    <w:p>
+      <w:pPr>
+        <w:pStyle w:val="14"/>
+        <w:ind w:left="0"/>
         <w:jc w:val="both"/>
         <w:rPr>
           <w:rFonts w:ascii="Times New Roman" w:hAnsi="Times New Roman" w:eastAsia="ff3" w:cs="Times New Roman"/>
@@ -1145,281 +3019,15 @@
           </w14:textFill>
         </w:rPr>
       </w:pPr>
-      <w:r>
-        <w:fldChar w:fldCharType="begin"/>
-      </w:r>
-      <w:r>
-        <w:instrText xml:space="preserve"> HYPERLINK "https://arxiv.org/html/cs/9901011" </w:instrText>
-      </w:r>
-      <w:r>
-        <w:fldChar w:fldCharType="separate"/>
-      </w:r>
-      <w:r>
-        <w:rPr>
-          <w:rStyle w:val="8"/>
-          <w:rFonts w:ascii="Times New Roman" w:hAnsi="Times New Roman" w:eastAsia="SimSun" w:cs="Times New Roman"/>
-          <w:color w:val="000000" w:themeColor="text1"/>
-          <w:sz w:val="24"/>
-          <w:szCs w:val="24"/>
-          <w:u w:val="none"/>
-          <w14:textFill>
-            <w14:solidFill>
-              <w14:schemeClr w14:val="tx1"/>
-            </w14:solidFill>
-          </w14:textFill>
-        </w:rPr>
-        <w:t>https://arxiv.org/html/cs/9901011</w:t>
-      </w:r>
-      <w:r>
-        <w:rPr>
-          <w:rStyle w:val="8"/>
-          <w:rFonts w:ascii="Times New Roman" w:hAnsi="Times New Roman" w:eastAsia="SimSun" w:cs="Times New Roman"/>
-          <w:color w:val="000000" w:themeColor="text1"/>
-          <w:sz w:val="24"/>
-          <w:szCs w:val="24"/>
-          <w:u w:val="none"/>
-          <w14:textFill>
-            <w14:solidFill>
-              <w14:schemeClr w14:val="tx1"/>
-            </w14:solidFill>
-          </w14:textFill>
-        </w:rPr>
-        <w:fldChar w:fldCharType="end"/>
-      </w:r>
-      <w:r>
-        <w:rPr>
-          <w:rFonts w:ascii="Times New Roman" w:hAnsi="Times New Roman" w:eastAsia="SimSun" w:cs="Times New Roman"/>
-          <w:color w:val="000000" w:themeColor="text1"/>
-          <w:sz w:val="24"/>
-          <w:szCs w:val="24"/>
-          <w14:textFill>
-            <w14:solidFill>
-              <w14:schemeClr w14:val="tx1"/>
-            </w14:solidFill>
-          </w14:textFill>
-        </w:rPr>
-        <w:t>,Februayr 2020</w:t>
-      </w:r>
-      <w:bookmarkEnd w:id="0"/>
     </w:p>
     <w:sectPr>
-      <w:pgSz w:w="11906" w:h="16838"/>
+      <w:pgSz w:w="12240" w:h="15840"/>
       <w:pgMar w:top="2448" w:right="1800" w:bottom="1440" w:left="1800" w:header="720" w:footer="720" w:gutter="0"/>
       <w:cols w:space="720" w:num="1"/>
       <w:docGrid w:linePitch="360" w:charSpace="0"/>
     </w:sectPr>
   </w:body>
 </w:document>
-</file>
-
-<file path=word/numbering.xml><?xml version="1.0" encoding="utf-8"?>
-<w:numbering xmlns:wpc="http://schemas.microsoft.com/office/word/2010/wordprocessingCanvas" xmlns:mc="http://schemas.openxmlformats.org/markup-compatibility/2006" xmlns:o="urn:schemas-microsoft-com:office:office" xmlns:r="http://schemas.openxmlformats.org/officeDocument/2006/relationships" xmlns:m="http://schemas.openxmlformats.org/officeDocument/2006/math" xmlns:v="urn:schemas-microsoft-com:vml" xmlns:wp14="http://schemas.microsoft.com/office/word/2010/wordprocessingDrawing" xmlns:wp="http://schemas.openxmlformats.org/drawingml/2006/wordprocessingDrawing" xmlns:w10="urn:schemas-microsoft-com:office:word" xmlns:w="http://schemas.openxmlformats.org/wordprocessingml/2006/main" xmlns:w14="http://schemas.microsoft.com/office/word/2010/wordml" xmlns:wpg="http://schemas.microsoft.com/office/word/2010/wordprocessingGroup" xmlns:wpi="http://schemas.microsoft.com/office/word/2010/wordprocessingInk" xmlns:wne="http://schemas.microsoft.com/office/word/2006/wordml" xmlns:wps="http://schemas.microsoft.com/office/word/2010/wordprocessingShape" mc:Ignorable="w14 wp14">
-  <w:abstractNum w:abstractNumId="0">
-    <w:nsid w:val="0C194D67"/>
-    <w:multiLevelType w:val="multilevel"/>
-    <w:tmpl w:val="0C194D67"/>
-    <w:lvl w:ilvl="0" w:tentative="0">
-      <w:start w:val="1"/>
-      <w:numFmt w:val="decimal"/>
-      <w:lvlText w:val="%1."/>
-      <w:lvlJc w:val="left"/>
-      <w:pPr>
-        <w:ind w:left="360" w:hanging="360"/>
-      </w:pPr>
-    </w:lvl>
-    <w:lvl w:ilvl="1" w:tentative="0">
-      <w:start w:val="1"/>
-      <w:numFmt w:val="lowerLetter"/>
-      <w:lvlText w:val="%2."/>
-      <w:lvlJc w:val="left"/>
-      <w:pPr>
-        <w:ind w:left="1080" w:hanging="360"/>
-      </w:pPr>
-    </w:lvl>
-    <w:lvl w:ilvl="2" w:tentative="0">
-      <w:start w:val="1"/>
-      <w:numFmt w:val="lowerRoman"/>
-      <w:lvlText w:val="%3."/>
-      <w:lvlJc w:val="right"/>
-      <w:pPr>
-        <w:ind w:left="1800" w:hanging="180"/>
-      </w:pPr>
-    </w:lvl>
-    <w:lvl w:ilvl="3" w:tentative="0">
-      <w:start w:val="1"/>
-      <w:numFmt w:val="decimal"/>
-      <w:lvlText w:val="%4."/>
-      <w:lvlJc w:val="left"/>
-      <w:pPr>
-        <w:ind w:left="2520" w:hanging="360"/>
-      </w:pPr>
-    </w:lvl>
-    <w:lvl w:ilvl="4" w:tentative="0">
-      <w:start w:val="1"/>
-      <w:numFmt w:val="lowerLetter"/>
-      <w:lvlText w:val="%5."/>
-      <w:lvlJc w:val="left"/>
-      <w:pPr>
-        <w:ind w:left="3240" w:hanging="360"/>
-      </w:pPr>
-    </w:lvl>
-    <w:lvl w:ilvl="5" w:tentative="0">
-      <w:start w:val="1"/>
-      <w:numFmt w:val="lowerRoman"/>
-      <w:lvlText w:val="%6."/>
-      <w:lvlJc w:val="right"/>
-      <w:pPr>
-        <w:ind w:left="3960" w:hanging="180"/>
-      </w:pPr>
-    </w:lvl>
-    <w:lvl w:ilvl="6" w:tentative="0">
-      <w:start w:val="1"/>
-      <w:numFmt w:val="decimal"/>
-      <w:lvlText w:val="%7."/>
-      <w:lvlJc w:val="left"/>
-      <w:pPr>
-        <w:ind w:left="4680" w:hanging="360"/>
-      </w:pPr>
-    </w:lvl>
-    <w:lvl w:ilvl="7" w:tentative="0">
-      <w:start w:val="1"/>
-      <w:numFmt w:val="lowerLetter"/>
-      <w:lvlText w:val="%8."/>
-      <w:lvlJc w:val="left"/>
-      <w:pPr>
-        <w:ind w:left="5400" w:hanging="360"/>
-      </w:pPr>
-    </w:lvl>
-    <w:lvl w:ilvl="8" w:tentative="0">
-      <w:start w:val="1"/>
-      <w:numFmt w:val="lowerRoman"/>
-      <w:lvlText w:val="%9."/>
-      <w:lvlJc w:val="right"/>
-      <w:pPr>
-        <w:ind w:left="6120" w:hanging="180"/>
-      </w:pPr>
-    </w:lvl>
-  </w:abstractNum>
-  <w:abstractNum w:abstractNumId="1">
-    <w:nsid w:val="6BBC5985"/>
-    <w:multiLevelType w:val="multilevel"/>
-    <w:tmpl w:val="6BBC5985"/>
-    <w:lvl w:ilvl="0" w:tentative="0">
-      <w:start w:val="1"/>
-      <w:numFmt w:val="bullet"/>
-      <w:lvlText w:val=""/>
-      <w:lvlJc w:val="left"/>
-      <w:pPr>
-        <w:ind w:left="360" w:hanging="360"/>
-      </w:pPr>
-      <w:rPr>
-        <w:rFonts w:hint="default" w:ascii="Symbol" w:hAnsi="Symbol"/>
-      </w:rPr>
-    </w:lvl>
-    <w:lvl w:ilvl="1" w:tentative="0">
-      <w:start w:val="1"/>
-      <w:numFmt w:val="bullet"/>
-      <w:lvlText w:val="o"/>
-      <w:lvlJc w:val="left"/>
-      <w:pPr>
-        <w:ind w:left="1080" w:hanging="360"/>
-      </w:pPr>
-      <w:rPr>
-        <w:rFonts w:hint="default" w:ascii="Courier New" w:hAnsi="Courier New" w:cs="Courier New"/>
-      </w:rPr>
-    </w:lvl>
-    <w:lvl w:ilvl="2" w:tentative="0">
-      <w:start w:val="1"/>
-      <w:numFmt w:val="bullet"/>
-      <w:lvlText w:val=""/>
-      <w:lvlJc w:val="left"/>
-      <w:pPr>
-        <w:ind w:left="1800" w:hanging="360"/>
-      </w:pPr>
-      <w:rPr>
-        <w:rFonts w:hint="default" w:ascii="Wingdings" w:hAnsi="Wingdings"/>
-      </w:rPr>
-    </w:lvl>
-    <w:lvl w:ilvl="3" w:tentative="0">
-      <w:start w:val="1"/>
-      <w:numFmt w:val="bullet"/>
-      <w:lvlText w:val=""/>
-      <w:lvlJc w:val="left"/>
-      <w:pPr>
-        <w:ind w:left="2520" w:hanging="360"/>
-      </w:pPr>
-      <w:rPr>
-        <w:rFonts w:hint="default" w:ascii="Symbol" w:hAnsi="Symbol"/>
-      </w:rPr>
-    </w:lvl>
-    <w:lvl w:ilvl="4" w:tentative="0">
-      <w:start w:val="1"/>
-      <w:numFmt w:val="bullet"/>
-      <w:lvlText w:val="o"/>
-      <w:lvlJc w:val="left"/>
-      <w:pPr>
-        <w:ind w:left="3240" w:hanging="360"/>
-      </w:pPr>
-      <w:rPr>
-        <w:rFonts w:hint="default" w:ascii="Courier New" w:hAnsi="Courier New" w:cs="Courier New"/>
-      </w:rPr>
-    </w:lvl>
-    <w:lvl w:ilvl="5" w:tentative="0">
-      <w:start w:val="1"/>
-      <w:numFmt w:val="bullet"/>
-      <w:lvlText w:val=""/>
-      <w:lvlJc w:val="left"/>
-      <w:pPr>
-        <w:ind w:left="3960" w:hanging="360"/>
-      </w:pPr>
-      <w:rPr>
-        <w:rFonts w:hint="default" w:ascii="Wingdings" w:hAnsi="Wingdings"/>
-      </w:rPr>
-    </w:lvl>
-    <w:lvl w:ilvl="6" w:tentative="0">
-      <w:start w:val="1"/>
-      <w:numFmt w:val="bullet"/>
-      <w:lvlText w:val=""/>
-      <w:lvlJc w:val="left"/>
-      <w:pPr>
-        <w:ind w:left="4680" w:hanging="360"/>
-      </w:pPr>
-      <w:rPr>
-        <w:rFonts w:hint="default" w:ascii="Symbol" w:hAnsi="Symbol"/>
-      </w:rPr>
-    </w:lvl>
-    <w:lvl w:ilvl="7" w:tentative="0">
-      <w:start w:val="1"/>
-      <w:numFmt w:val="bullet"/>
-      <w:lvlText w:val="o"/>
-      <w:lvlJc w:val="left"/>
-      <w:pPr>
-        <w:ind w:left="5400" w:hanging="360"/>
-      </w:pPr>
-      <w:rPr>
-        <w:rFonts w:hint="default" w:ascii="Courier New" w:hAnsi="Courier New" w:cs="Courier New"/>
-      </w:rPr>
-    </w:lvl>
-    <w:lvl w:ilvl="8" w:tentative="0">
-      <w:start w:val="1"/>
-      <w:numFmt w:val="bullet"/>
-      <w:lvlText w:val=""/>
-      <w:lvlJc w:val="left"/>
-      <w:pPr>
-        <w:ind w:left="6120" w:hanging="360"/>
-      </w:pPr>
-      <w:rPr>
-        <w:rFonts w:hint="default" w:ascii="Wingdings" w:hAnsi="Wingdings"/>
-      </w:rPr>
-    </w:lvl>
-  </w:abstractNum>
-  <w:num w:numId="1">
-    <w:abstractNumId w:val="0"/>
-  </w:num>
-  <w:num w:numId="2">
-    <w:abstractNumId w:val="1"/>
-  </w:num>
-</w:numbering>
 </file>
 
 <file path=word/styles.xml><?xml version="1.0" encoding="utf-8"?>
@@ -1434,7 +3042,7 @@
   <w:latentStyles w:count="260" w:defQFormat="0" w:defUnhideWhenUsed="1" w:defSemiHidden="1" w:defUIPriority="99" w:defLockedState="0">
     <w:lsdException w:qFormat="1" w:unhideWhenUsed="0" w:uiPriority="0" w:semiHidden="0" w:name="Normal"/>
     <w:lsdException w:unhideWhenUsed="0" w:uiPriority="0" w:semiHidden="0" w:name="heading 1"/>
-    <w:lsdException w:qFormat="1" w:uiPriority="0" w:name="heading 2"/>
+    <w:lsdException w:qFormat="1" w:uiPriority="0" w:semiHidden="0" w:name="heading 2"/>
     <w:lsdException w:qFormat="1" w:uiPriority="0" w:name="heading 3"/>
     <w:lsdException w:qFormat="1" w:uiPriority="0" w:name="heading 4"/>
     <w:lsdException w:qFormat="1" w:uiPriority="0" w:name="heading 5"/>
@@ -1518,13 +3126,13 @@
     <w:lsdException w:unhideWhenUsed="0" w:uiPriority="0" w:semiHidden="0" w:name="Body Text Indent 3"/>
     <w:lsdException w:unhideWhenUsed="0" w:uiPriority="0" w:semiHidden="0" w:name="Block Text"/>
     <w:lsdException w:qFormat="1" w:unhideWhenUsed="0" w:uiPriority="0" w:semiHidden="0" w:name="Hyperlink"/>
-    <w:lsdException w:unhideWhenUsed="0" w:uiPriority="0" w:semiHidden="0" w:name="FollowedHyperlink"/>
+    <w:lsdException w:qFormat="1" w:unhideWhenUsed="0" w:uiPriority="0" w:semiHidden="0" w:name="FollowedHyperlink"/>
     <w:lsdException w:qFormat="1" w:unhideWhenUsed="0" w:uiPriority="0" w:semiHidden="0" w:name="Strong"/>
     <w:lsdException w:qFormat="1" w:unhideWhenUsed="0" w:uiPriority="0" w:semiHidden="0" w:name="Emphasis"/>
     <w:lsdException w:unhideWhenUsed="0" w:uiPriority="0" w:semiHidden="0" w:name="Document Map"/>
     <w:lsdException w:unhideWhenUsed="0" w:uiPriority="0" w:semiHidden="0" w:name="Plain Text"/>
     <w:lsdException w:unhideWhenUsed="0" w:uiPriority="0" w:semiHidden="0" w:name="E-mail Signature"/>
-    <w:lsdException w:unhideWhenUsed="0" w:uiPriority="0" w:semiHidden="0" w:name="Normal (Web)"/>
+    <w:lsdException w:qFormat="1" w:unhideWhenUsed="0" w:uiPriority="0" w:semiHidden="0" w:name="Normal (Web)"/>
     <w:lsdException w:unhideWhenUsed="0" w:uiPriority="0" w:semiHidden="0" w:name="HTML Acronym"/>
     <w:lsdException w:unhideWhenUsed="0" w:uiPriority="0" w:semiHidden="0" w:name="HTML Address"/>
     <w:lsdException w:unhideWhenUsed="0" w:uiPriority="0" w:semiHidden="0" w:name="HTML Cite"/>
@@ -1602,7 +3210,7 @@
     <w:lsdException w:unhideWhenUsed="0" w:uiPriority="63" w:semiHidden="0" w:name="Medium Shading 1 Accent 1"/>
     <w:lsdException w:unhideWhenUsed="0" w:uiPriority="64" w:semiHidden="0" w:name="Medium Shading 2 Accent 1"/>
     <w:lsdException w:unhideWhenUsed="0" w:uiPriority="65" w:semiHidden="0" w:name="Medium List 1 Accent 1"/>
-    <w:lsdException w:unhideWhenUsed="0" w:uiPriority="99" w:semiHidden="0" w:name="List Paragraph"/>
+    <w:lsdException w:qFormat="1" w:unhideWhenUsed="0" w:uiPriority="99" w:semiHidden="0" w:name="List Paragraph"/>
     <w:lsdException w:unhideWhenUsed="0" w:uiPriority="66" w:semiHidden="0" w:name="Medium List 2 Accent 1"/>
     <w:lsdException w:unhideWhenUsed="0" w:uiPriority="67" w:semiHidden="0" w:name="Medium Grid 1 Accent 1"/>
     <w:lsdException w:unhideWhenUsed="0" w:uiPriority="68" w:semiHidden="0" w:name="Medium Grid 2 Accent 1"/>
@@ -1687,7 +3295,7 @@
     <w:qFormat/>
     <w:uiPriority w:val="0"/>
     <w:pPr>
-      <w:spacing w:after="160" w:line="259" w:lineRule="auto"/>
+      <w:spacing w:before="120" w:after="120" w:line="360" w:lineRule="auto"/>
     </w:pPr>
     <w:rPr>
       <w:rFonts w:asciiTheme="minorHAnsi" w:hAnsiTheme="minorHAnsi" w:eastAsiaTheme="minorEastAsia" w:cstheme="minorBidi"/>
@@ -1702,7 +3310,7 @@
     <w:pPr>
       <w:keepNext/>
       <w:keepLines/>
-      <w:spacing w:before="400" w:after="120"/>
+      <w:spacing w:before="400"/>
       <w:outlineLvl w:val="0"/>
     </w:pPr>
     <w:rPr>
@@ -1710,13 +3318,31 @@
       <w:szCs w:val="40"/>
     </w:rPr>
   </w:style>
-  <w:style w:type="character" w:default="1" w:styleId="6">
+  <w:style w:type="paragraph" w:styleId="3">
+    <w:name w:val="heading 2"/>
+    <w:next w:val="1"/>
+    <w:unhideWhenUsed/>
+    <w:qFormat/>
+    <w:uiPriority w:val="0"/>
+    <w:pPr>
+      <w:spacing w:before="0" w:beforeAutospacing="1" w:after="0" w:afterAutospacing="1" w:line="360" w:lineRule="auto"/>
+      <w:outlineLvl w:val="1"/>
+    </w:pPr>
+    <w:rPr>
+      <w:rFonts w:hint="eastAsia" w:ascii="Times New Roman" w:hAnsi="Times New Roman" w:eastAsia="SimSun" w:cs="Times New Roman"/>
+      <w:bCs/>
+      <w:sz w:val="28"/>
+      <w:szCs w:val="36"/>
+      <w:lang w:val="en-US" w:eastAsia="zh-CN" w:bidi="ar-SA"/>
+    </w:rPr>
+  </w:style>
+  <w:style w:type="character" w:default="1" w:styleId="7">
     <w:name w:val="Default Paragraph Font"/>
     <w:semiHidden/>
     <w:unhideWhenUsed/>
     <w:uiPriority w:val="1"/>
   </w:style>
-  <w:style w:type="table" w:default="1" w:styleId="10">
+  <w:style w:type="table" w:default="1" w:styleId="12">
     <w:name w:val="Normal Table"/>
     <w:semiHidden/>
     <w:unhideWhenUsed/>
@@ -1730,24 +3356,10 @@
       </w:tblCellMar>
     </w:tblPr>
   </w:style>
-  <w:style w:type="paragraph" w:styleId="3">
+  <w:style w:type="paragraph" w:styleId="4">
     <w:name w:val="footer"/>
     <w:basedOn w:val="1"/>
-    <w:link w:val="14"/>
-    <w:qFormat/>
-    <w:uiPriority w:val="0"/>
-    <w:pPr>
-      <w:tabs>
-        <w:tab w:val="center" w:pos="4680"/>
-        <w:tab w:val="right" w:pos="9360"/>
-      </w:tabs>
-      <w:spacing w:after="0" w:line="240" w:lineRule="auto"/>
-    </w:pPr>
-  </w:style>
-  <w:style w:type="paragraph" w:styleId="4">
-    <w:name w:val="header"/>
-    <w:basedOn w:val="1"/>
-    <w:link w:val="13"/>
+    <w:link w:val="16"/>
     <w:qFormat/>
     <w:uiPriority w:val="0"/>
     <w:pPr>
@@ -1759,10 +3371,28 @@
     </w:pPr>
   </w:style>
   <w:style w:type="paragraph" w:styleId="5">
-    <w:name w:val="Normal (Web)"/>
+    <w:name w:val="header"/>
+    <w:basedOn w:val="1"/>
+    <w:link w:val="15"/>
+    <w:qFormat/>
     <w:uiPriority w:val="0"/>
     <w:pPr>
-      <w:spacing w:beforeAutospacing="1" w:after="0" w:afterAutospacing="1" w:line="259" w:lineRule="auto"/>
+      <w:tabs>
+        <w:tab w:val="center" w:pos="4680"/>
+        <w:tab w:val="right" w:pos="9360"/>
+      </w:tabs>
+    </w:pPr>
+    <w:rPr>
+      <w:rFonts w:ascii="Times New Roman" w:hAnsi="Times New Roman"/>
+      <w:sz w:val="32"/>
+    </w:rPr>
+  </w:style>
+  <w:style w:type="paragraph" w:styleId="6">
+    <w:name w:val="Normal (Web)"/>
+    <w:qFormat/>
+    <w:uiPriority w:val="0"/>
+    <w:pPr>
+      <w:spacing w:before="120" w:beforeAutospacing="1" w:after="0" w:afterAutospacing="1" w:line="259" w:lineRule="auto"/>
     </w:pPr>
     <w:rPr>
       <w:rFonts w:ascii="Times New Roman" w:hAnsi="Times New Roman" w:eastAsia="SimSun" w:cs="Times New Roman"/>
@@ -1771,18 +3401,29 @@
       <w:lang w:val="en-US" w:eastAsia="zh-CN" w:bidi="ar-SA"/>
     </w:rPr>
   </w:style>
-  <w:style w:type="character" w:styleId="7">
+  <w:style w:type="character" w:styleId="8">
+    <w:name w:val="Emphasis"/>
+    <w:basedOn w:val="7"/>
+    <w:qFormat/>
+    <w:uiPriority w:val="0"/>
+    <w:rPr>
+      <w:i/>
+      <w:iCs/>
+    </w:rPr>
+  </w:style>
+  <w:style w:type="character" w:styleId="9">
     <w:name w:val="FollowedHyperlink"/>
-    <w:basedOn w:val="6"/>
+    <w:basedOn w:val="7"/>
+    <w:qFormat/>
     <w:uiPriority w:val="0"/>
     <w:rPr>
       <w:color w:val="800080"/>
       <w:u w:val="single"/>
     </w:rPr>
   </w:style>
-  <w:style w:type="character" w:styleId="8">
+  <w:style w:type="character" w:styleId="10">
     <w:name w:val="Hyperlink"/>
-    <w:basedOn w:val="6"/>
+    <w:basedOn w:val="7"/>
     <w:qFormat/>
     <w:uiPriority w:val="0"/>
     <w:rPr>
@@ -1790,9 +3431,9 @@
       <w:u w:val="single"/>
     </w:rPr>
   </w:style>
-  <w:style w:type="character" w:styleId="9">
+  <w:style w:type="character" w:styleId="11">
     <w:name w:val="Strong"/>
-    <w:basedOn w:val="6"/>
+    <w:basedOn w:val="7"/>
     <w:qFormat/>
     <w:uiPriority w:val="0"/>
     <w:rPr>
@@ -1800,12 +3441,12 @@
       <w:bCs/>
     </w:rPr>
   </w:style>
-  <w:style w:type="paragraph" w:customStyle="1" w:styleId="11">
+  <w:style w:type="paragraph" w:customStyle="1" w:styleId="13">
     <w:name w:val="Body"/>
     <w:qFormat/>
     <w:uiPriority w:val="0"/>
     <w:pPr>
-      <w:spacing w:after="0" w:line="240" w:lineRule="auto"/>
+      <w:spacing w:before="120" w:after="0" w:line="240" w:lineRule="auto"/>
     </w:pPr>
     <w:rPr>
       <w:rFonts w:ascii="Helvetica" w:hAnsi="Helvetica" w:eastAsia="Arial Unicode MS" w:cs="Arial Unicode MS"/>
@@ -1815,18 +3456,31 @@
       <w:lang w:val="en-US" w:eastAsia="en-US" w:bidi="ar-SA"/>
     </w:rPr>
   </w:style>
-  <w:style w:type="paragraph" w:styleId="12">
+  <w:style w:type="paragraph" w:styleId="14">
     <w:name w:val="List Paragraph"/>
     <w:basedOn w:val="1"/>
+    <w:qFormat/>
     <w:uiPriority w:val="99"/>
     <w:pPr>
       <w:ind w:left="720"/>
       <w:contextualSpacing/>
     </w:pPr>
   </w:style>
-  <w:style w:type="character" w:customStyle="1" w:styleId="13">
+  <w:style w:type="character" w:customStyle="1" w:styleId="15">
     <w:name w:val="Header Char"/>
-    <w:basedOn w:val="6"/>
+    <w:basedOn w:val="7"/>
+    <w:link w:val="5"/>
+    <w:qFormat/>
+    <w:uiPriority w:val="0"/>
+    <w:rPr>
+      <w:rFonts w:eastAsiaTheme="minorEastAsia" w:cstheme="minorBidi"/>
+      <w:sz w:val="32"/>
+      <w:lang w:eastAsia="zh-CN"/>
+    </w:rPr>
+  </w:style>
+  <w:style w:type="character" w:customStyle="1" w:styleId="16">
+    <w:name w:val="Footer Char"/>
+    <w:basedOn w:val="7"/>
     <w:link w:val="4"/>
     <w:qFormat/>
     <w:uiPriority w:val="0"/>
@@ -1835,14 +3489,15 @@
       <w:lang w:eastAsia="zh-CN"/>
     </w:rPr>
   </w:style>
-  <w:style w:type="character" w:customStyle="1" w:styleId="14">
-    <w:name w:val="Footer Char"/>
-    <w:basedOn w:val="6"/>
-    <w:link w:val="3"/>
-    <w:uiPriority w:val="0"/>
+  <w:style w:type="character" w:customStyle="1" w:styleId="17">
+    <w:name w:val="Unresolved Mention"/>
+    <w:basedOn w:val="7"/>
+    <w:semiHidden/>
+    <w:unhideWhenUsed/>
+    <w:uiPriority w:val="99"/>
     <w:rPr>
-      <w:rFonts w:asciiTheme="minorHAnsi" w:hAnsiTheme="minorHAnsi" w:eastAsiaTheme="minorEastAsia" w:cstheme="minorBidi"/>
-      <w:lang w:eastAsia="zh-CN"/>
+      <w:color w:val="605E5C"/>
+      <w:shd w:val="clear" w:color="auto" w:fill="E1DFDD"/>
     </w:rPr>
   </w:style>
 </w:styles>
@@ -2125,7 +3780,7 @@
 </file>
 
 <file path=customXml/itemProps2.xml><?xml version="1.0" encoding="utf-8"?>
-<ds:datastoreItem xmlns:ds="http://schemas.openxmlformats.org/officeDocument/2006/customXml" ds:itemID="{0759C04A-A7D5-417B-85E0-1822DBED4F4F}">
+<ds:datastoreItem xmlns:ds="http://schemas.openxmlformats.org/officeDocument/2006/customXml" ds:itemID="{DE0C0094-A7D2-4BF6-A592-90CCD3E6C1AA}">
   <ds:schemaRefs/>
 </ds:datastoreItem>
 </file>
</xml_diff>

<commit_message>
answer the third qustion by describing the twelve types of websites and give an example for two of them
</commit_message>
<xml_diff>
--- a/mekides_getahun_etr.3218.11.docx
+++ b/mekides_getahun_etr.3218.11.docx
@@ -2568,8 +2568,2419 @@
         <w:pStyle w:val="5"/>
         <w:jc w:val="both"/>
       </w:pPr>
-      <w:bookmarkStart w:id="1" w:name="_GoBack"/>
-      <w:bookmarkEnd w:id="1"/>
+    </w:p>
+    <w:p>
+      <w:pPr>
+        <w:pStyle w:val="3"/>
+        <w:bidi w:val="0"/>
+        <w:rPr>
+          <w:rFonts w:hint="default"/>
+          <w:sz w:val="32"/>
+          <w:szCs w:val="32"/>
+          <w:lang w:val="en-US"/>
+        </w:rPr>
+      </w:pPr>
+      <w:r>
+        <w:rPr>
+          <w:rFonts w:hint="default"/>
+          <w:sz w:val="32"/>
+          <w:szCs w:val="32"/>
+          <w:lang w:val="en-US"/>
+        </w:rPr>
+        <w:t>Types of websites and their examples</w:t>
+      </w:r>
+    </w:p>
+    <w:p>
+      <w:pPr>
+        <w:pStyle w:val="3"/>
+        <w:bidi w:val="0"/>
+        <w:rPr>
+          <w:rFonts w:hint="default" w:eastAsia="sans-serif"/>
+          <w:color w:val="222222"/>
+          <w:shd w:val="clear" w:color="auto" w:fill="FFFFFF"/>
+          <w:lang w:val="en-US"/>
+        </w:rPr>
+      </w:pPr>
+      <w:r>
+        <w:rPr>
+          <w:rFonts w:hint="default" w:eastAsia="sans-serif"/>
+          <w:color w:val="222222"/>
+          <w:sz w:val="24"/>
+          <w:szCs w:val="24"/>
+          <w:shd w:val="clear" w:color="auto" w:fill="FFFFFF"/>
+          <w:lang w:val="en-US"/>
+        </w:rPr>
+        <w:t>A</w:t>
+      </w:r>
+      <w:r>
+        <w:rPr>
+          <w:rFonts w:hint="default" w:eastAsia="sans-serif"/>
+          <w:color w:val="222222"/>
+          <w:sz w:val="24"/>
+          <w:szCs w:val="24"/>
+          <w:shd w:val="clear" w:color="auto" w:fill="FFFFFF"/>
+        </w:rPr>
+        <w:t>s of now, there are billions of websites online, all competing for some share of the attention people give to their online browsing each day</w:t>
+      </w:r>
+      <w:r>
+        <w:rPr>
+          <w:rFonts w:hint="default" w:eastAsia="sans-serif"/>
+          <w:color w:val="222222"/>
+          <w:sz w:val="24"/>
+          <w:szCs w:val="24"/>
+          <w:shd w:val="clear" w:color="auto" w:fill="FFFFFF"/>
+          <w:lang w:val="en-US"/>
+        </w:rPr>
+        <w:t>.</w:t>
+      </w:r>
+      <w:r>
+        <w:rPr>
+          <w:rFonts w:hint="default" w:eastAsia="sans-serif"/>
+          <w:color w:val="222222"/>
+          <w:sz w:val="24"/>
+          <w:szCs w:val="24"/>
+          <w:shd w:val="clear" w:color="auto" w:fill="FFFFFF"/>
+        </w:rPr>
+        <w:t>Here are twelve of the most popular types of websites</w:t>
+      </w:r>
+      <w:r>
+        <w:rPr>
+          <w:rFonts w:hint="default" w:eastAsia="sans-serif"/>
+          <w:color w:val="222222"/>
+          <w:sz w:val="24"/>
+          <w:szCs w:val="24"/>
+          <w:shd w:val="clear" w:color="auto" w:fill="FFFFFF"/>
+          <w:lang w:val="en-US"/>
+        </w:rPr>
+        <w:t xml:space="preserve"> and their examples with their URLs.</w:t>
+      </w:r>
+    </w:p>
+    <w:p>
+      <w:pPr>
+        <w:pStyle w:val="6"/>
+        <w:numPr>
+          <w:ilvl w:val="0"/>
+          <w:numId w:val="1"/>
+        </w:numPr>
+        <w:shd w:val="clear" w:color="auto" w:fill="FFFFFF"/>
+        <w:spacing w:beforeAutospacing="0" w:after="225" w:afterAutospacing="0"/>
+        <w:ind w:left="420" w:leftChars="0" w:hanging="420" w:firstLineChars="0"/>
+        <w:jc w:val="both"/>
+        <w:rPr>
+          <w:rFonts w:hint="default" w:eastAsia="sans-serif"/>
+          <w:color w:val="222222"/>
+          <w:shd w:val="clear" w:color="auto" w:fill="FFFFFF"/>
+          <w:lang w:val="en-US"/>
+        </w:rPr>
+      </w:pPr>
+      <w:r>
+        <w:rPr>
+          <w:rFonts w:hint="default" w:eastAsia="sans-serif"/>
+          <w:color w:val="222222"/>
+          <w:sz w:val="28"/>
+          <w:szCs w:val="28"/>
+          <w:shd w:val="clear" w:color="auto" w:fill="FFFFFF"/>
+        </w:rPr>
+        <w:t>Educational website</w:t>
+      </w:r>
+      <w:r>
+        <w:rPr>
+          <w:rFonts w:hint="default" w:eastAsia="sans-serif"/>
+          <w:color w:val="222222"/>
+          <w:shd w:val="clear" w:color="auto" w:fill="FFFFFF"/>
+          <w:lang w:val="en-US"/>
+        </w:rPr>
+        <w:t xml:space="preserve"> </w:t>
+      </w:r>
+      <w:r>
+        <w:rPr>
+          <w:rFonts w:hint="default" w:eastAsia="sans-serif"/>
+          <w:color w:val="222222"/>
+          <w:shd w:val="clear" w:color="auto" w:fill="FFFFFF"/>
+        </w:rPr>
+        <w:t>An educational Web site Provides information related to students , teachers and educational institutions</w:t>
+      </w:r>
+      <w:r>
+        <w:rPr>
+          <w:rFonts w:hint="default" w:eastAsia="sans-serif"/>
+          <w:color w:val="222222"/>
+          <w:shd w:val="clear" w:color="auto" w:fill="FFFFFF"/>
+          <w:lang w:val="en-US"/>
+        </w:rPr>
+        <w:t>.</w:t>
+      </w:r>
+    </w:p>
+    <w:p>
+      <w:pPr>
+        <w:pStyle w:val="3"/>
+        <w:bidi w:val="0"/>
+        <w:rPr>
+          <w:rFonts w:hint="default"/>
+          <w:lang w:val="en-US"/>
+        </w:rPr>
+      </w:pPr>
+      <w:r>
+        <w:rPr>
+          <w:rFonts w:hint="default"/>
+          <w:lang w:val="en-US"/>
+        </w:rPr>
+        <w:t xml:space="preserve">Examples of educational websites </w:t>
+      </w:r>
+    </w:p>
+    <w:p>
+      <w:pPr>
+        <w:pStyle w:val="6"/>
+        <w:numPr>
+          <w:ilvl w:val="0"/>
+          <w:numId w:val="2"/>
+        </w:numPr>
+        <w:shd w:val="clear" w:color="auto" w:fill="FFFFFF"/>
+        <w:spacing w:beforeAutospacing="0" w:after="225" w:afterAutospacing="0"/>
+        <w:ind w:left="425" w:leftChars="0" w:hanging="425" w:firstLineChars="0"/>
+        <w:jc w:val="both"/>
+        <w:rPr>
+          <w:rFonts w:hint="default" w:eastAsia="sans-serif"/>
+          <w:color w:val="222222"/>
+          <w:shd w:val="clear" w:color="auto" w:fill="FFFFFF"/>
+          <w:lang w:val="en-US"/>
+        </w:rPr>
+      </w:pPr>
+      <w:r>
+        <w:rPr>
+          <w:rFonts w:hint="default" w:eastAsia="sans-serif"/>
+          <w:color w:val="222222"/>
+          <w:shd w:val="clear" w:color="auto" w:fill="FFFFFF"/>
+        </w:rPr>
+        <w:t>EdX: edx.org</w:t>
+      </w:r>
+      <w:r>
+        <w:rPr>
+          <w:rFonts w:hint="default" w:eastAsia="sans-serif"/>
+          <w:color w:val="222222"/>
+          <w:shd w:val="clear" w:color="auto" w:fill="FFFFFF"/>
+          <w:lang w:val="en-US"/>
+        </w:rPr>
+        <w:t xml:space="preserve"> </w:t>
+      </w:r>
+      <w:r>
+        <w:rPr>
+          <w:rFonts w:hint="default" w:eastAsia="sans-serif"/>
+          <w:color w:val="222222"/>
+          <w:shd w:val="clear" w:color="auto" w:fill="FFFFFF"/>
+        </w:rPr>
+        <w:t> it was founded by Harvard University</w:t>
+      </w:r>
+      <w:r>
+        <w:rPr>
+          <w:rFonts w:hint="default" w:eastAsia="sans-serif"/>
+          <w:color w:val="222222"/>
+          <w:shd w:val="clear" w:color="auto" w:fill="FFFFFF"/>
+          <w:lang w:val="en-US"/>
+        </w:rPr>
+        <w:t xml:space="preserve"> and the most uesful educational website to students</w:t>
+      </w:r>
+    </w:p>
+    <w:p>
+      <w:pPr>
+        <w:pStyle w:val="6"/>
+        <w:numPr>
+          <w:ilvl w:val="0"/>
+          <w:numId w:val="2"/>
+        </w:numPr>
+        <w:shd w:val="clear" w:color="auto" w:fill="FFFFFF"/>
+        <w:spacing w:beforeAutospacing="0" w:after="225" w:afterAutospacing="0"/>
+        <w:ind w:left="425" w:leftChars="0" w:hanging="425" w:firstLineChars="0"/>
+        <w:jc w:val="both"/>
+        <w:rPr>
+          <w:rFonts w:hint="default" w:eastAsia="sans-serif"/>
+          <w:color w:val="222222"/>
+          <w:shd w:val="clear" w:color="auto" w:fill="FFFFFF"/>
+        </w:rPr>
+      </w:pPr>
+      <w:r>
+        <w:rPr>
+          <w:rFonts w:hint="default" w:eastAsia="sans-serif"/>
+          <w:color w:val="222222"/>
+          <w:shd w:val="clear" w:color="auto" w:fill="FFFFFF"/>
+        </w:rPr>
+        <w:t>Academic Earth: academicearth.org</w:t>
+      </w:r>
+    </w:p>
+    <w:p>
+      <w:pPr>
+        <w:pStyle w:val="6"/>
+        <w:numPr>
+          <w:numId w:val="0"/>
+        </w:numPr>
+        <w:shd w:val="clear" w:color="auto" w:fill="FFFFFF"/>
+        <w:spacing w:beforeAutospacing="0" w:after="225" w:afterAutospacing="0"/>
+        <w:ind w:leftChars="0" w:firstLine="420" w:firstLineChars="0"/>
+        <w:jc w:val="both"/>
+        <w:rPr>
+          <w:rFonts w:hint="default" w:eastAsia="sans-serif"/>
+          <w:color w:val="222222"/>
+          <w:shd w:val="clear" w:color="auto" w:fill="FFFFFF"/>
+        </w:rPr>
+      </w:pPr>
+      <w:r>
+        <w:rPr>
+          <w:rFonts w:hint="default" w:eastAsia="sans-serif"/>
+          <w:color w:val="222222"/>
+          <w:shd w:val="clear" w:color="auto" w:fill="FFFFFF"/>
+          <w:lang w:val="en-US"/>
+        </w:rPr>
+        <w:t xml:space="preserve">Is usefull for </w:t>
+      </w:r>
+      <w:r>
+        <w:rPr>
+          <w:rFonts w:hint="default" w:eastAsia="sans-serif"/>
+          <w:color w:val="222222"/>
+          <w:shd w:val="clear" w:color="auto" w:fill="FFFFFF"/>
+        </w:rPr>
+        <w:t xml:space="preserve">academic options to student from traditional to contemporary </w:t>
+      </w:r>
+      <w:r>
+        <w:rPr>
+          <w:rFonts w:hint="default" w:eastAsia="sans-serif"/>
+          <w:color w:val="222222"/>
+          <w:shd w:val="clear" w:color="auto" w:fill="FFFFFF"/>
+          <w:lang w:val="en-US"/>
+        </w:rPr>
+        <w:tab/>
+      </w:r>
+      <w:r>
+        <w:rPr>
+          <w:rFonts w:hint="default" w:eastAsia="sans-serif"/>
+          <w:color w:val="222222"/>
+          <w:shd w:val="clear" w:color="auto" w:fill="FFFFFF"/>
+        </w:rPr>
+        <w:t>studies</w:t>
+      </w:r>
+      <w:r>
+        <w:rPr>
+          <w:rFonts w:hint="default" w:eastAsia="sans-serif"/>
+          <w:color w:val="222222"/>
+          <w:shd w:val="clear" w:color="auto" w:fill="FFFFFF"/>
+          <w:lang w:val="en-US"/>
+        </w:rPr>
+        <w:t>.</w:t>
+      </w:r>
+      <w:r>
+        <w:rPr>
+          <w:rFonts w:hint="default" w:eastAsia="sans-serif"/>
+          <w:color w:val="222222"/>
+          <w:shd w:val="clear" w:color="auto" w:fill="FFFFFF"/>
+        </w:rPr>
+        <w:t xml:space="preserve">They provide online degree courses from accounting and economics to </w:t>
+      </w:r>
+      <w:r>
+        <w:rPr>
+          <w:rFonts w:hint="default" w:eastAsia="sans-serif"/>
+          <w:color w:val="222222"/>
+          <w:shd w:val="clear" w:color="auto" w:fill="FFFFFF"/>
+          <w:lang w:val="en-US"/>
+        </w:rPr>
+        <w:tab/>
+      </w:r>
+      <w:r>
+        <w:rPr>
+          <w:rFonts w:hint="default" w:eastAsia="sans-serif"/>
+          <w:color w:val="222222"/>
+          <w:shd w:val="clear" w:color="auto" w:fill="FFFFFF"/>
+        </w:rPr>
+        <w:t>engineering</w:t>
+      </w:r>
+    </w:p>
+    <w:p>
+      <w:pPr>
+        <w:pStyle w:val="6"/>
+        <w:numPr>
+          <w:ilvl w:val="0"/>
+          <w:numId w:val="2"/>
+        </w:numPr>
+        <w:shd w:val="clear" w:color="auto" w:fill="FFFFFF"/>
+        <w:spacing w:beforeAutospacing="0" w:after="225" w:afterAutospacing="0"/>
+        <w:ind w:left="425" w:leftChars="0" w:hanging="425" w:firstLineChars="0"/>
+        <w:jc w:val="both"/>
+        <w:rPr>
+          <w:rFonts w:hint="default" w:eastAsia="sans-serif"/>
+          <w:color w:val="222222"/>
+          <w:shd w:val="clear" w:color="auto" w:fill="FFFFFF"/>
+        </w:rPr>
+      </w:pPr>
+      <w:r>
+        <w:rPr>
+          <w:rFonts w:hint="default" w:eastAsia="sans-serif"/>
+          <w:color w:val="222222"/>
+          <w:shd w:val="clear" w:color="auto" w:fill="FFFFFF"/>
+        </w:rPr>
+        <w:t>Futures Channel: thefutureschannel.com</w:t>
+      </w:r>
+    </w:p>
+    <w:p>
+      <w:pPr>
+        <w:pStyle w:val="6"/>
+        <w:numPr>
+          <w:numId w:val="0"/>
+        </w:numPr>
+        <w:shd w:val="clear" w:color="auto" w:fill="FFFFFF"/>
+        <w:spacing w:beforeAutospacing="0" w:after="225" w:afterAutospacing="0"/>
+        <w:ind w:leftChars="0" w:firstLine="420" w:firstLineChars="0"/>
+        <w:jc w:val="both"/>
+        <w:rPr>
+          <w:rFonts w:hint="default" w:eastAsia="sans-serif"/>
+          <w:color w:val="222222"/>
+          <w:shd w:val="clear" w:color="auto" w:fill="FFFFFF"/>
+        </w:rPr>
+      </w:pPr>
+      <w:r>
+        <w:rPr>
+          <w:rFonts w:hint="default" w:eastAsia="sans-serif"/>
+          <w:color w:val="222222"/>
+          <w:shd w:val="clear" w:color="auto" w:fill="FFFFFF"/>
+          <w:lang w:val="en-US"/>
+        </w:rPr>
+        <w:t>this  website is an</w:t>
+      </w:r>
+      <w:r>
+        <w:rPr>
+          <w:rFonts w:hint="default" w:eastAsia="sans-serif"/>
+          <w:color w:val="222222"/>
+          <w:shd w:val="clear" w:color="auto" w:fill="FFFFFF"/>
+        </w:rPr>
+        <w:t xml:space="preserve"> educational channel for the learners</w:t>
+      </w:r>
+      <w:r>
+        <w:rPr>
+          <w:rFonts w:hint="default" w:eastAsia="sans-serif"/>
+          <w:color w:val="222222"/>
+          <w:shd w:val="clear" w:color="auto" w:fill="FFFFFF"/>
+          <w:lang w:val="en-US"/>
+        </w:rPr>
+        <w:t>,it</w:t>
+      </w:r>
+      <w:r>
+        <w:rPr>
+          <w:rFonts w:hint="default" w:eastAsia="sans-serif"/>
+          <w:color w:val="222222"/>
+          <w:shd w:val="clear" w:color="auto" w:fill="FFFFFF"/>
+        </w:rPr>
+        <w:t xml:space="preserve"> is not just an online portal </w:t>
+      </w:r>
+      <w:r>
+        <w:rPr>
+          <w:rFonts w:hint="default" w:eastAsia="sans-serif"/>
+          <w:color w:val="222222"/>
+          <w:shd w:val="clear" w:color="auto" w:fill="FFFFFF"/>
+          <w:lang w:val="en-US"/>
+        </w:rPr>
+        <w:tab/>
+      </w:r>
+      <w:r>
+        <w:rPr>
+          <w:rFonts w:hint="default" w:eastAsia="sans-serif"/>
+          <w:color w:val="222222"/>
+          <w:shd w:val="clear" w:color="auto" w:fill="FFFFFF"/>
+        </w:rPr>
+        <w:t xml:space="preserve">Unlike other websites, it only represent the significant data catering the problems </w:t>
+      </w:r>
+      <w:r>
+        <w:rPr>
+          <w:rFonts w:hint="default" w:eastAsia="sans-serif"/>
+          <w:color w:val="222222"/>
+          <w:shd w:val="clear" w:color="auto" w:fill="FFFFFF"/>
+          <w:lang w:val="en-US"/>
+        </w:rPr>
+        <w:tab/>
+      </w:r>
+      <w:r>
+        <w:rPr>
+          <w:rFonts w:hint="default" w:eastAsia="sans-serif"/>
+          <w:color w:val="222222"/>
+          <w:shd w:val="clear" w:color="auto" w:fill="FFFFFF"/>
+        </w:rPr>
+        <w:t xml:space="preserve">faced by students. For example, students generally face problem in algebra, so they </w:t>
+      </w:r>
+      <w:r>
+        <w:rPr>
+          <w:rFonts w:hint="default" w:eastAsia="sans-serif"/>
+          <w:color w:val="222222"/>
+          <w:shd w:val="clear" w:color="auto" w:fill="FFFFFF"/>
+          <w:lang w:val="en-US"/>
+        </w:rPr>
+        <w:tab/>
+      </w:r>
+      <w:r>
+        <w:rPr>
+          <w:rFonts w:hint="default" w:eastAsia="sans-serif"/>
+          <w:color w:val="222222"/>
+          <w:shd w:val="clear" w:color="auto" w:fill="FFFFFF"/>
+        </w:rPr>
+        <w:t>have created special section for the same.</w:t>
+      </w:r>
+    </w:p>
+    <w:p>
+      <w:pPr>
+        <w:pStyle w:val="6"/>
+        <w:numPr>
+          <w:ilvl w:val="0"/>
+          <w:numId w:val="2"/>
+        </w:numPr>
+        <w:shd w:val="clear" w:color="auto" w:fill="FFFFFF"/>
+        <w:spacing w:beforeAutospacing="0" w:after="225" w:afterAutospacing="0"/>
+        <w:ind w:left="425" w:leftChars="0" w:hanging="425" w:firstLineChars="0"/>
+        <w:jc w:val="both"/>
+        <w:rPr>
+          <w:rFonts w:hint="default" w:eastAsia="sans-serif"/>
+          <w:color w:val="222222"/>
+          <w:shd w:val="clear" w:color="auto" w:fill="FFFFFF"/>
+        </w:rPr>
+      </w:pPr>
+      <w:r>
+        <w:rPr>
+          <w:rFonts w:hint="default" w:eastAsia="sans-serif"/>
+          <w:color w:val="222222"/>
+          <w:shd w:val="clear" w:color="auto" w:fill="FFFFFF"/>
+        </w:rPr>
+        <w:t>Coursera: courser.org</w:t>
+      </w:r>
+    </w:p>
+    <w:p>
+      <w:pPr>
+        <w:pStyle w:val="6"/>
+        <w:numPr>
+          <w:numId w:val="0"/>
+        </w:numPr>
+        <w:shd w:val="clear" w:color="auto" w:fill="FFFFFF"/>
+        <w:spacing w:beforeAutospacing="0" w:after="225" w:afterAutospacing="0"/>
+        <w:ind w:leftChars="0" w:firstLine="420" w:firstLineChars="0"/>
+        <w:jc w:val="both"/>
+        <w:rPr>
+          <w:rFonts w:hint="default" w:eastAsia="sans-serif"/>
+          <w:color w:val="222222"/>
+          <w:shd w:val="clear" w:color="auto" w:fill="FFFFFF"/>
+        </w:rPr>
+      </w:pPr>
+      <w:r>
+        <w:rPr>
+          <w:rFonts w:hint="default" w:eastAsia="sans-serif"/>
+          <w:color w:val="222222"/>
+          <w:shd w:val="clear" w:color="auto" w:fill="FFFFFF"/>
+        </w:rPr>
+        <w:t xml:space="preserve">It is a user-friendly website. Students can find big universities and a sharable </w:t>
+      </w:r>
+      <w:r>
+        <w:rPr>
+          <w:rFonts w:hint="default" w:eastAsia="sans-serif"/>
+          <w:color w:val="222222"/>
+          <w:shd w:val="clear" w:color="auto" w:fill="FFFFFF"/>
+          <w:lang w:val="en-US"/>
+        </w:rPr>
+        <w:tab/>
+      </w:r>
+      <w:r>
+        <w:rPr>
+          <w:rFonts w:hint="default" w:eastAsia="sans-serif"/>
+          <w:color w:val="222222"/>
+          <w:shd w:val="clear" w:color="auto" w:fill="FFFFFF"/>
+        </w:rPr>
+        <w:t>electronic Course Certificate</w:t>
+      </w:r>
+      <w:r>
+        <w:rPr>
+          <w:rFonts w:hint="default" w:eastAsia="sans-serif"/>
+          <w:color w:val="222222"/>
+          <w:shd w:val="clear" w:color="auto" w:fill="FFFFFF"/>
+          <w:lang w:val="en-US"/>
+        </w:rPr>
+        <w:t xml:space="preserve"> after </w:t>
+      </w:r>
+      <w:r>
+        <w:rPr>
+          <w:rFonts w:hint="default" w:eastAsia="sans-serif"/>
+          <w:color w:val="222222"/>
+          <w:shd w:val="clear" w:color="auto" w:fill="FFFFFF"/>
+        </w:rPr>
+        <w:t>complet</w:t>
+      </w:r>
+      <w:r>
+        <w:rPr>
+          <w:rFonts w:hint="default" w:eastAsia="sans-serif"/>
+          <w:color w:val="222222"/>
+          <w:shd w:val="clear" w:color="auto" w:fill="FFFFFF"/>
+          <w:lang w:val="en-US"/>
+        </w:rPr>
+        <w:t>ing the course</w:t>
+      </w:r>
+      <w:r>
+        <w:rPr>
+          <w:rFonts w:hint="default" w:eastAsia="sans-serif"/>
+          <w:color w:val="222222"/>
+          <w:shd w:val="clear" w:color="auto" w:fill="FFFFFF"/>
+        </w:rPr>
+        <w:t xml:space="preserve">. "Courses include recorded </w:t>
+      </w:r>
+      <w:r>
+        <w:rPr>
+          <w:rFonts w:hint="default" w:eastAsia="sans-serif"/>
+          <w:color w:val="222222"/>
+          <w:shd w:val="clear" w:color="auto" w:fill="FFFFFF"/>
+          <w:lang w:val="en-US"/>
+        </w:rPr>
+        <w:tab/>
+      </w:r>
+      <w:r>
+        <w:rPr>
+          <w:rFonts w:hint="default" w:eastAsia="sans-serif"/>
+          <w:color w:val="222222"/>
+          <w:shd w:val="clear" w:color="auto" w:fill="FFFFFF"/>
+        </w:rPr>
+        <w:t>video lectures, and community discussion forums.</w:t>
+      </w:r>
+    </w:p>
+    <w:p>
+      <w:pPr>
+        <w:pStyle w:val="6"/>
+        <w:numPr>
+          <w:ilvl w:val="0"/>
+          <w:numId w:val="2"/>
+        </w:numPr>
+        <w:shd w:val="clear" w:color="auto" w:fill="FFFFFF"/>
+        <w:spacing w:beforeAutospacing="0" w:after="225" w:afterAutospacing="0"/>
+        <w:ind w:left="425" w:leftChars="0" w:hanging="425" w:firstLineChars="0"/>
+        <w:jc w:val="both"/>
+        <w:rPr>
+          <w:rFonts w:hint="default" w:eastAsia="sans-serif"/>
+          <w:color w:val="222222"/>
+          <w:shd w:val="clear" w:color="auto" w:fill="FFFFFF"/>
+        </w:rPr>
+      </w:pPr>
+      <w:r>
+        <w:rPr>
+          <w:rFonts w:hint="default" w:eastAsia="sans-serif"/>
+          <w:color w:val="222222"/>
+          <w:shd w:val="clear" w:color="auto" w:fill="FFFFFF"/>
+        </w:rPr>
+        <w:t>Brightstorm: brightstorm.com</w:t>
+      </w:r>
+    </w:p>
+    <w:p>
+      <w:pPr>
+        <w:pStyle w:val="6"/>
+        <w:numPr>
+          <w:numId w:val="0"/>
+        </w:numPr>
+        <w:shd w:val="clear" w:color="auto" w:fill="FFFFFF"/>
+        <w:spacing w:beforeAutospacing="0" w:after="225" w:afterAutospacing="0"/>
+        <w:ind w:leftChars="0" w:firstLine="420" w:firstLineChars="0"/>
+        <w:jc w:val="both"/>
+        <w:rPr>
+          <w:rFonts w:hint="default" w:eastAsia="sans-serif"/>
+          <w:color w:val="222222"/>
+          <w:shd w:val="clear" w:color="auto" w:fill="FFFFFF"/>
+        </w:rPr>
+      </w:pPr>
+      <w:r>
+        <w:rPr>
+          <w:rFonts w:hint="default" w:eastAsia="sans-serif"/>
+          <w:color w:val="222222"/>
+          <w:shd w:val="clear" w:color="auto" w:fill="FFFFFF"/>
+        </w:rPr>
+        <w:t>High school scholars can use this site for reference</w:t>
+      </w:r>
+      <w:r>
+        <w:rPr>
+          <w:rFonts w:hint="default" w:eastAsia="sans-serif"/>
+          <w:color w:val="222222"/>
+          <w:shd w:val="clear" w:color="auto" w:fill="FFFFFF"/>
+          <w:lang w:val="en-US"/>
+        </w:rPr>
+        <w:t>.</w:t>
+      </w:r>
+      <w:r>
+        <w:rPr>
+          <w:rFonts w:hint="default" w:eastAsia="sans-serif"/>
+          <w:color w:val="222222"/>
+          <w:shd w:val="clear" w:color="auto" w:fill="FFFFFF"/>
+        </w:rPr>
+        <w:t xml:space="preserve"> They provide help in all subjects </w:t>
+      </w:r>
+      <w:r>
+        <w:rPr>
+          <w:rFonts w:hint="default" w:eastAsia="sans-serif"/>
+          <w:color w:val="222222"/>
+          <w:shd w:val="clear" w:color="auto" w:fill="FFFFFF"/>
+          <w:lang w:val="en-US"/>
+        </w:rPr>
+        <w:tab/>
+      </w:r>
+      <w:r>
+        <w:rPr>
+          <w:rFonts w:hint="default" w:eastAsia="sans-serif"/>
+          <w:color w:val="222222"/>
+          <w:shd w:val="clear" w:color="auto" w:fill="FFFFFF"/>
+        </w:rPr>
+        <w:t xml:space="preserve">from mathematics to science, history and other subjects. Entrance exams are </w:t>
+      </w:r>
+      <w:r>
+        <w:rPr>
+          <w:rFonts w:hint="default" w:eastAsia="sans-serif"/>
+          <w:color w:val="222222"/>
+          <w:shd w:val="clear" w:color="auto" w:fill="FFFFFF"/>
+          <w:lang w:val="en-US"/>
+        </w:rPr>
+        <w:tab/>
+      </w:r>
+      <w:r>
+        <w:rPr>
+          <w:rFonts w:hint="default" w:eastAsia="sans-serif"/>
+          <w:color w:val="222222"/>
+          <w:shd w:val="clear" w:color="auto" w:fill="FFFFFF"/>
+        </w:rPr>
+        <w:t xml:space="preserve">generally quite gruelling for students, and this website can solve the problem. </w:t>
+      </w:r>
+    </w:p>
+    <w:p>
+      <w:pPr>
+        <w:pStyle w:val="6"/>
+        <w:shd w:val="clear" w:color="auto" w:fill="FFFFFF"/>
+        <w:spacing w:beforeAutospacing="0" w:after="225" w:afterAutospacing="0"/>
+        <w:jc w:val="both"/>
+        <w:rPr>
+          <w:rFonts w:hint="default" w:eastAsia="sans-serif"/>
+          <w:color w:val="222222"/>
+          <w:shd w:val="clear" w:color="auto" w:fill="FFFFFF"/>
+          <w:lang w:val="en-US"/>
+        </w:rPr>
+      </w:pPr>
+    </w:p>
+    <w:p>
+      <w:pPr>
+        <w:pStyle w:val="6"/>
+        <w:numPr>
+          <w:ilvl w:val="0"/>
+          <w:numId w:val="3"/>
+        </w:numPr>
+        <w:shd w:val="clear" w:color="auto" w:fill="FFFFFF"/>
+        <w:spacing w:beforeAutospacing="0" w:after="225" w:afterAutospacing="0"/>
+        <w:ind w:left="420" w:leftChars="0" w:hanging="420" w:firstLineChars="0"/>
+        <w:jc w:val="both"/>
+        <w:rPr>
+          <w:rFonts w:hint="default" w:eastAsia="sans-serif"/>
+          <w:color w:val="222222"/>
+          <w:shd w:val="clear" w:color="auto" w:fill="FFFFFF"/>
+          <w:lang w:val="en-US"/>
+        </w:rPr>
+      </w:pPr>
+      <w:r>
+        <w:rPr>
+          <w:rFonts w:hint="default" w:eastAsia="sans-serif"/>
+          <w:color w:val="222222"/>
+          <w:shd w:val="clear" w:color="auto" w:fill="FFFFFF"/>
+        </w:rPr>
+        <w:t xml:space="preserve">A </w:t>
+      </w:r>
+      <w:r>
+        <w:rPr>
+          <w:rFonts w:hint="default" w:eastAsia="sans-serif"/>
+          <w:color w:val="222222"/>
+          <w:sz w:val="28"/>
+          <w:szCs w:val="28"/>
+          <w:shd w:val="clear" w:color="auto" w:fill="FFFFFF"/>
+        </w:rPr>
+        <w:t>content aggregator</w:t>
+      </w:r>
+      <w:r>
+        <w:rPr>
+          <w:rFonts w:hint="default" w:eastAsia="sans-serif"/>
+          <w:color w:val="222222"/>
+          <w:shd w:val="clear" w:color="auto" w:fill="FFFFFF"/>
+        </w:rPr>
+        <w:t xml:space="preserve"> is an individual or organization that gathers Web content (and/or sometimes applications) from different online sources for reuse</w:t>
+      </w:r>
+      <w:r>
+        <w:rPr>
+          <w:rFonts w:hint="default" w:eastAsia="sans-serif"/>
+          <w:color w:val="222222"/>
+          <w:shd w:val="clear" w:color="auto" w:fill="FFFFFF"/>
+          <w:lang w:val="en-US"/>
+        </w:rPr>
+        <w:t>.</w:t>
+      </w:r>
+    </w:p>
+    <w:p>
+      <w:pPr>
+        <w:pStyle w:val="3"/>
+        <w:bidi w:val="0"/>
+        <w:rPr>
+          <w:rFonts w:hint="default"/>
+          <w:lang w:val="en-US"/>
+        </w:rPr>
+      </w:pPr>
+      <w:r>
+        <w:rPr>
+          <w:rFonts w:hint="default"/>
+          <w:lang w:val="en-US"/>
+        </w:rPr>
+        <w:t xml:space="preserve">Examples of </w:t>
+      </w:r>
+      <w:r>
+        <w:rPr>
+          <w:rFonts w:hint="default"/>
+        </w:rPr>
+        <w:t>A content aggregator</w:t>
+      </w:r>
+      <w:r>
+        <w:rPr>
+          <w:rFonts w:hint="default"/>
+          <w:lang w:val="en-US"/>
+        </w:rPr>
+        <w:t xml:space="preserve"> website</w:t>
+      </w:r>
+    </w:p>
+    <w:p>
+      <w:pPr>
+        <w:pStyle w:val="6"/>
+        <w:numPr>
+          <w:numId w:val="0"/>
+        </w:numPr>
+        <w:shd w:val="clear" w:color="auto" w:fill="FFFFFF"/>
+        <w:spacing w:beforeAutospacing="0" w:after="225" w:afterAutospacing="0"/>
+        <w:ind w:leftChars="0"/>
+        <w:jc w:val="both"/>
+        <w:rPr>
+          <w:rFonts w:hint="default" w:eastAsia="sans-serif"/>
+          <w:color w:val="222222"/>
+          <w:shd w:val="clear" w:color="auto" w:fill="FFFFFF"/>
+        </w:rPr>
+      </w:pPr>
+      <w:r>
+        <w:rPr>
+          <w:rFonts w:hint="default" w:eastAsia="sans-serif"/>
+          <w:color w:val="222222"/>
+          <w:shd w:val="clear" w:color="auto" w:fill="FFFFFF"/>
+        </w:rPr>
+        <w:t>The following sites are some of the best and most popular examples of successful content aggregator websites.</w:t>
+      </w:r>
+    </w:p>
+    <w:p>
+      <w:pPr>
+        <w:pStyle w:val="6"/>
+        <w:numPr>
+          <w:ilvl w:val="0"/>
+          <w:numId w:val="4"/>
+        </w:numPr>
+        <w:shd w:val="clear" w:color="auto" w:fill="FFFFFF"/>
+        <w:spacing w:beforeAutospacing="0" w:after="225" w:afterAutospacing="0"/>
+        <w:ind w:left="425" w:leftChars="0" w:hanging="425" w:firstLineChars="0"/>
+        <w:jc w:val="both"/>
+        <w:rPr>
+          <w:rFonts w:hint="default" w:eastAsia="sans-serif"/>
+          <w:color w:val="222222"/>
+          <w:shd w:val="clear" w:color="auto" w:fill="FFFFFF"/>
+          <w:lang w:val="en-US"/>
+        </w:rPr>
+      </w:pPr>
+      <w:r>
+        <w:rPr>
+          <w:rFonts w:hint="default" w:eastAsia="sans-serif"/>
+          <w:color w:val="222222"/>
+          <w:shd w:val="clear" w:color="auto" w:fill="FFFFFF"/>
+        </w:rPr>
+        <w:t>Alltop</w:t>
+      </w:r>
+      <w:r>
+        <w:rPr>
+          <w:rFonts w:hint="default" w:eastAsia="sans-serif"/>
+          <w:color w:val="222222"/>
+          <w:shd w:val="clear" w:color="auto" w:fill="FFFFFF"/>
+          <w:lang w:val="en-US"/>
+        </w:rPr>
+        <w:t xml:space="preserve"> -</w:t>
+      </w:r>
+      <w:r>
+        <w:rPr>
+          <w:rFonts w:hint="default" w:eastAsia="sans-serif"/>
+          <w:color w:val="222222"/>
+          <w:shd w:val="clear" w:color="auto" w:fill="FFFFFF"/>
+        </w:rPr>
+        <w:fldChar w:fldCharType="begin"/>
+      </w:r>
+      <w:r>
+        <w:rPr>
+          <w:rFonts w:hint="default" w:eastAsia="sans-serif"/>
+          <w:color w:val="222222"/>
+          <w:shd w:val="clear" w:color="auto" w:fill="FFFFFF"/>
+        </w:rPr>
+        <w:instrText xml:space="preserve"> HYPERLINK "https://alltop.com/" </w:instrText>
+      </w:r>
+      <w:r>
+        <w:rPr>
+          <w:rFonts w:hint="default" w:eastAsia="sans-serif"/>
+          <w:color w:val="222222"/>
+          <w:shd w:val="clear" w:color="auto" w:fill="FFFFFF"/>
+        </w:rPr>
+        <w:fldChar w:fldCharType="separate"/>
+      </w:r>
+      <w:r>
+        <w:rPr>
+          <w:rFonts w:hint="default" w:eastAsia="sans-serif"/>
+          <w:color w:val="222222"/>
+          <w:shd w:val="clear" w:color="auto" w:fill="FFFFFF"/>
+        </w:rPr>
+        <w:t>https://alltop.com/</w:t>
+      </w:r>
+      <w:r>
+        <w:rPr>
+          <w:rFonts w:hint="default" w:eastAsia="sans-serif"/>
+          <w:color w:val="222222"/>
+          <w:shd w:val="clear" w:color="auto" w:fill="FFFFFF"/>
+        </w:rPr>
+        <w:fldChar w:fldCharType="end"/>
+      </w:r>
+      <w:r>
+        <w:rPr>
+          <w:rFonts w:hint="default" w:eastAsia="sans-serif"/>
+          <w:color w:val="222222"/>
+          <w:shd w:val="clear" w:color="auto" w:fill="FFFFFF"/>
+          <w:lang w:val="en-US"/>
+        </w:rPr>
+        <w:t xml:space="preserve"> f</w:t>
+      </w:r>
+      <w:r>
+        <w:rPr>
+          <w:rFonts w:hint="default" w:eastAsia="sans-serif"/>
+          <w:color w:val="222222"/>
+          <w:shd w:val="clear" w:color="auto" w:fill="FFFFFF"/>
+        </w:rPr>
+        <w:t>ounded by startup legend Guy Kawasaki, </w:t>
+      </w:r>
+      <w:r>
+        <w:rPr>
+          <w:rFonts w:hint="default" w:eastAsia="sans-serif"/>
+          <w:color w:val="222222"/>
+          <w:shd w:val="clear" w:color="auto" w:fill="FFFFFF"/>
+        </w:rPr>
+        <w:fldChar w:fldCharType="begin"/>
+      </w:r>
+      <w:r>
+        <w:rPr>
+          <w:rFonts w:hint="default" w:eastAsia="sans-serif"/>
+          <w:color w:val="222222"/>
+          <w:shd w:val="clear" w:color="auto" w:fill="FFFFFF"/>
+        </w:rPr>
+        <w:instrText xml:space="preserve"> HYPERLINK "https://alltop.com/" \t "https://wpmayor.com/6-best-examples-content-aggregator-websites/_blank" </w:instrText>
+      </w:r>
+      <w:r>
+        <w:rPr>
+          <w:rFonts w:hint="default" w:eastAsia="sans-serif"/>
+          <w:color w:val="222222"/>
+          <w:shd w:val="clear" w:color="auto" w:fill="FFFFFF"/>
+        </w:rPr>
+        <w:fldChar w:fldCharType="separate"/>
+      </w:r>
+      <w:r>
+        <w:rPr>
+          <w:rFonts w:hint="default" w:eastAsia="sans-serif"/>
+          <w:color w:val="222222"/>
+          <w:shd w:val="clear" w:color="auto" w:fill="FFFFFF"/>
+        </w:rPr>
+        <w:t>Alltop</w:t>
+      </w:r>
+      <w:r>
+        <w:rPr>
+          <w:rFonts w:hint="default" w:eastAsia="sans-serif"/>
+          <w:color w:val="222222"/>
+          <w:shd w:val="clear" w:color="auto" w:fill="FFFFFF"/>
+        </w:rPr>
+        <w:fldChar w:fldCharType="end"/>
+      </w:r>
+      <w:r>
+        <w:rPr>
+          <w:rFonts w:hint="default" w:eastAsia="sans-serif"/>
+          <w:color w:val="222222"/>
+          <w:shd w:val="clear" w:color="auto" w:fill="FFFFFF"/>
+        </w:rPr>
+        <w:t> is one of the biggest names in content aggregation</w:t>
+      </w:r>
+      <w:r>
+        <w:rPr>
+          <w:rFonts w:hint="default" w:eastAsia="sans-serif"/>
+          <w:color w:val="222222"/>
+          <w:shd w:val="clear" w:color="auto" w:fill="FFFFFF"/>
+          <w:lang w:val="en-US"/>
+        </w:rPr>
+        <w:t>. It allows a</w:t>
+      </w:r>
+      <w:r>
+        <w:rPr>
+          <w:rFonts w:hint="default" w:eastAsia="sans-serif"/>
+          <w:color w:val="222222"/>
+          <w:shd w:val="clear" w:color="auto" w:fill="FFFFFF"/>
+        </w:rPr>
+        <w:t xml:space="preserve"> search for specific topics and then view aggregated content </w:t>
+      </w:r>
+      <w:r>
+        <w:rPr>
+          <w:rFonts w:hint="default" w:eastAsia="sans-serif"/>
+          <w:color w:val="222222"/>
+          <w:shd w:val="clear" w:color="auto" w:fill="FFFFFF"/>
+          <w:lang w:val="en-US"/>
+        </w:rPr>
+        <w:t>.</w:t>
+      </w:r>
+    </w:p>
+    <w:p>
+      <w:pPr>
+        <w:pStyle w:val="6"/>
+        <w:numPr>
+          <w:ilvl w:val="0"/>
+          <w:numId w:val="4"/>
+        </w:numPr>
+        <w:shd w:val="clear" w:color="auto" w:fill="FFFFFF"/>
+        <w:spacing w:beforeAutospacing="0" w:after="225" w:afterAutospacing="0"/>
+        <w:ind w:left="425" w:leftChars="0" w:hanging="425" w:firstLineChars="0"/>
+        <w:jc w:val="both"/>
+        <w:rPr>
+          <w:rFonts w:hint="default" w:eastAsia="sans-serif"/>
+          <w:color w:val="222222"/>
+          <w:shd w:val="clear" w:color="auto" w:fill="FFFFFF"/>
+        </w:rPr>
+      </w:pPr>
+      <w:r>
+        <w:rPr>
+          <w:rFonts w:hint="default" w:eastAsia="sans-serif"/>
+          <w:color w:val="222222"/>
+          <w:shd w:val="clear" w:color="auto" w:fill="FFFFFF"/>
+          <w:lang w:val="en-US"/>
+        </w:rPr>
+        <w:t>P</w:t>
+      </w:r>
+      <w:r>
+        <w:rPr>
+          <w:rFonts w:hint="default" w:eastAsia="sans-serif"/>
+          <w:color w:val="222222"/>
+          <w:shd w:val="clear" w:color="auto" w:fill="FFFFFF"/>
+        </w:rPr>
+        <w:t>opurls</w:t>
+      </w:r>
+      <w:r>
+        <w:rPr>
+          <w:rFonts w:hint="default" w:eastAsia="sans-serif"/>
+          <w:color w:val="222222"/>
+          <w:shd w:val="clear" w:color="auto" w:fill="FFFFFF"/>
+          <w:lang w:val="en-US"/>
+        </w:rPr>
+        <w:t xml:space="preserve"> -</w:t>
+      </w:r>
+      <w:r>
+        <w:rPr>
+          <w:rFonts w:hint="default" w:eastAsia="sans-serif"/>
+          <w:color w:val="222222"/>
+          <w:shd w:val="clear" w:color="auto" w:fill="FFFFFF"/>
+        </w:rPr>
+        <w:fldChar w:fldCharType="begin"/>
+      </w:r>
+      <w:r>
+        <w:rPr>
+          <w:rFonts w:hint="default" w:eastAsia="sans-serif"/>
+          <w:color w:val="222222"/>
+          <w:shd w:val="clear" w:color="auto" w:fill="FFFFFF"/>
+        </w:rPr>
+        <w:instrText xml:space="preserve"> HYPERLINK "http://popurls.com/" </w:instrText>
+      </w:r>
+      <w:r>
+        <w:rPr>
+          <w:rFonts w:hint="default" w:eastAsia="sans-serif"/>
+          <w:color w:val="222222"/>
+          <w:shd w:val="clear" w:color="auto" w:fill="FFFFFF"/>
+        </w:rPr>
+        <w:fldChar w:fldCharType="separate"/>
+      </w:r>
+      <w:r>
+        <w:rPr>
+          <w:rFonts w:hint="default" w:eastAsia="sans-serif"/>
+          <w:color w:val="222222"/>
+          <w:shd w:val="clear" w:color="auto" w:fill="FFFFFF"/>
+        </w:rPr>
+        <w:t>http://popurls.com/</w:t>
+      </w:r>
+      <w:r>
+        <w:rPr>
+          <w:rFonts w:hint="default" w:eastAsia="sans-serif"/>
+          <w:color w:val="222222"/>
+          <w:shd w:val="clear" w:color="auto" w:fill="FFFFFF"/>
+        </w:rPr>
+        <w:fldChar w:fldCharType="end"/>
+      </w:r>
+      <w:r>
+        <w:rPr>
+          <w:rFonts w:hint="default" w:eastAsia="sans-serif"/>
+          <w:color w:val="222222"/>
+          <w:shd w:val="clear" w:color="auto" w:fill="FFFFFF"/>
+          <w:lang w:val="en-US"/>
+        </w:rPr>
+        <w:t xml:space="preserve"> </w:t>
+      </w:r>
+    </w:p>
+    <w:p>
+      <w:pPr>
+        <w:pStyle w:val="6"/>
+        <w:numPr>
+          <w:numId w:val="0"/>
+        </w:numPr>
+        <w:shd w:val="clear" w:color="auto" w:fill="FFFFFF"/>
+        <w:spacing w:beforeAutospacing="0" w:after="225" w:afterAutospacing="0"/>
+        <w:ind w:leftChars="0" w:firstLine="420" w:firstLineChars="0"/>
+        <w:jc w:val="both"/>
+        <w:rPr>
+          <w:rFonts w:hint="default" w:eastAsia="sans-serif"/>
+          <w:color w:val="222222"/>
+          <w:shd w:val="clear" w:color="auto" w:fill="FFFFFF"/>
+        </w:rPr>
+      </w:pPr>
+      <w:r>
+        <w:rPr>
+          <w:rFonts w:hint="default" w:eastAsia="sans-serif"/>
+          <w:color w:val="222222"/>
+          <w:shd w:val="clear" w:color="auto" w:fill="FFFFFF"/>
+        </w:rPr>
+        <w:t xml:space="preserve">Popurls pulls in content from a variety of social networks, blogs, and news </w:t>
+      </w:r>
+      <w:r>
+        <w:rPr>
+          <w:rFonts w:hint="default" w:eastAsia="sans-serif"/>
+          <w:color w:val="222222"/>
+          <w:shd w:val="clear" w:color="auto" w:fill="FFFFFF"/>
+          <w:lang w:val="en-US"/>
+        </w:rPr>
+        <w:tab/>
+      </w:r>
+      <w:r>
+        <w:rPr>
+          <w:rFonts w:hint="default" w:eastAsia="sans-serif"/>
+          <w:color w:val="222222"/>
+          <w:shd w:val="clear" w:color="auto" w:fill="FFFFFF"/>
+        </w:rPr>
+        <w:t>organizations</w:t>
+      </w:r>
+      <w:r>
+        <w:rPr>
+          <w:rFonts w:hint="default" w:eastAsia="sans-serif"/>
+          <w:color w:val="222222"/>
+          <w:shd w:val="clear" w:color="auto" w:fill="FFFFFF"/>
+          <w:lang w:val="en-US"/>
+        </w:rPr>
+        <w:t xml:space="preserve"> </w:t>
+      </w:r>
+      <w:r>
+        <w:rPr>
+          <w:rFonts w:hint="default" w:eastAsia="sans-serif"/>
+          <w:color w:val="222222"/>
+          <w:shd w:val="clear" w:color="auto" w:fill="FFFFFF"/>
+        </w:rPr>
+        <w:t>Unlike Alltop, you can’t submit your own website to Popurls.</w:t>
+      </w:r>
+    </w:p>
+    <w:p>
+      <w:pPr>
+        <w:pStyle w:val="6"/>
+        <w:numPr>
+          <w:ilvl w:val="0"/>
+          <w:numId w:val="4"/>
+        </w:numPr>
+        <w:shd w:val="clear" w:color="auto" w:fill="FFFFFF"/>
+        <w:spacing w:beforeAutospacing="0" w:after="225" w:afterAutospacing="0"/>
+        <w:ind w:left="425" w:leftChars="0" w:hanging="425" w:firstLineChars="0"/>
+        <w:jc w:val="both"/>
+        <w:rPr>
+          <w:rFonts w:hint="default" w:eastAsia="sans-serif"/>
+          <w:color w:val="222222"/>
+          <w:shd w:val="clear" w:color="auto" w:fill="FFFFFF"/>
+        </w:rPr>
+      </w:pPr>
+      <w:r>
+        <w:rPr>
+          <w:rFonts w:hint="default" w:eastAsia="sans-serif"/>
+          <w:color w:val="222222"/>
+          <w:shd w:val="clear" w:color="auto" w:fill="FFFFFF"/>
+        </w:rPr>
+        <w:t>The Web List</w:t>
+      </w:r>
+    </w:p>
+    <w:p>
+      <w:pPr>
+        <w:pStyle w:val="6"/>
+        <w:numPr>
+          <w:numId w:val="0"/>
+        </w:numPr>
+        <w:shd w:val="clear" w:color="auto" w:fill="FFFFFF"/>
+        <w:spacing w:beforeAutospacing="0" w:after="225" w:afterAutospacing="0"/>
+        <w:ind w:leftChars="0" w:firstLine="420" w:firstLineChars="0"/>
+        <w:jc w:val="both"/>
+        <w:rPr>
+          <w:rFonts w:hint="default" w:eastAsia="sans-serif"/>
+          <w:color w:val="222222"/>
+          <w:shd w:val="clear" w:color="auto" w:fill="FFFFFF"/>
+        </w:rPr>
+      </w:pPr>
+      <w:r>
+        <w:rPr>
+          <w:rFonts w:hint="default" w:eastAsia="sans-serif"/>
+          <w:color w:val="222222"/>
+          <w:shd w:val="clear" w:color="auto" w:fill="FFFFFF"/>
+        </w:rPr>
+        <w:fldChar w:fldCharType="begin"/>
+      </w:r>
+      <w:r>
+        <w:rPr>
+          <w:rFonts w:hint="default" w:eastAsia="sans-serif"/>
+          <w:color w:val="222222"/>
+          <w:shd w:val="clear" w:color="auto" w:fill="FFFFFF"/>
+        </w:rPr>
+        <w:instrText xml:space="preserve"> HYPERLINK "http://theweblist.net/" \t "https://wpmayor.com/6-best-examples-content-aggregator-websites/_blank" </w:instrText>
+      </w:r>
+      <w:r>
+        <w:rPr>
+          <w:rFonts w:hint="default" w:eastAsia="sans-serif"/>
+          <w:color w:val="222222"/>
+          <w:shd w:val="clear" w:color="auto" w:fill="FFFFFF"/>
+        </w:rPr>
+        <w:fldChar w:fldCharType="separate"/>
+      </w:r>
+      <w:r>
+        <w:rPr>
+          <w:rFonts w:hint="default" w:eastAsia="sans-serif"/>
+          <w:color w:val="222222"/>
+          <w:shd w:val="clear" w:color="auto" w:fill="FFFFFF"/>
+        </w:rPr>
+        <w:t>The Web List</w:t>
+      </w:r>
+      <w:r>
+        <w:rPr>
+          <w:rFonts w:hint="default" w:eastAsia="sans-serif"/>
+          <w:color w:val="222222"/>
+          <w:shd w:val="clear" w:color="auto" w:fill="FFFFFF"/>
+        </w:rPr>
+        <w:fldChar w:fldCharType="end"/>
+      </w:r>
+      <w:r>
+        <w:rPr>
+          <w:rFonts w:hint="default" w:eastAsia="sans-serif"/>
+          <w:color w:val="222222"/>
+          <w:shd w:val="clear" w:color="auto" w:fill="FFFFFF"/>
+        </w:rPr>
+        <w:t xml:space="preserve"> functions similarly to Popurls in that it’s a one-page content aggregator </w:t>
+      </w:r>
+      <w:r>
+        <w:rPr>
+          <w:rFonts w:hint="default" w:eastAsia="sans-serif"/>
+          <w:color w:val="222222"/>
+          <w:shd w:val="clear" w:color="auto" w:fill="FFFFFF"/>
+          <w:lang w:val="en-US"/>
+        </w:rPr>
+        <w:tab/>
+      </w:r>
+      <w:r>
+        <w:rPr>
+          <w:rFonts w:hint="default" w:eastAsia="sans-serif"/>
+          <w:color w:val="222222"/>
+          <w:shd w:val="clear" w:color="auto" w:fill="FFFFFF"/>
+        </w:rPr>
+        <w:t>website that collects content from a huge variety of sources</w:t>
+      </w:r>
+    </w:p>
+    <w:p>
+      <w:pPr>
+        <w:pStyle w:val="6"/>
+        <w:numPr>
+          <w:ilvl w:val="0"/>
+          <w:numId w:val="4"/>
+        </w:numPr>
+        <w:shd w:val="clear" w:color="auto" w:fill="FFFFFF"/>
+        <w:spacing w:beforeAutospacing="0" w:after="225" w:afterAutospacing="0"/>
+        <w:ind w:left="425" w:leftChars="0" w:hanging="425" w:firstLineChars="0"/>
+        <w:jc w:val="both"/>
+        <w:rPr>
+          <w:rFonts w:hint="default" w:eastAsia="sans-serif"/>
+          <w:color w:val="222222"/>
+          <w:shd w:val="clear" w:color="auto" w:fill="FFFFFF"/>
+          <w:lang w:val="en-US"/>
+        </w:rPr>
+      </w:pPr>
+      <w:r>
+        <w:rPr>
+          <w:rFonts w:hint="default" w:eastAsia="sans-serif"/>
+          <w:color w:val="222222"/>
+          <w:shd w:val="clear" w:color="auto" w:fill="FFFFFF"/>
+        </w:rPr>
+        <w:t>WP News Desk</w:t>
+      </w:r>
+      <w:r>
+        <w:rPr>
+          <w:rFonts w:hint="default" w:eastAsia="sans-serif"/>
+          <w:color w:val="222222"/>
+          <w:shd w:val="clear" w:color="auto" w:fill="FFFFFF"/>
+          <w:lang w:val="en-US"/>
+        </w:rPr>
+        <w:t xml:space="preserve"> </w:t>
+      </w:r>
+      <w:r>
+        <w:rPr>
+          <w:rFonts w:hint="default" w:eastAsia="sans-serif"/>
+          <w:color w:val="222222"/>
+          <w:shd w:val="clear" w:color="auto" w:fill="FFFFFF"/>
+        </w:rPr>
+        <w:fldChar w:fldCharType="begin"/>
+      </w:r>
+      <w:r>
+        <w:rPr>
+          <w:rFonts w:hint="default" w:eastAsia="sans-serif"/>
+          <w:color w:val="222222"/>
+          <w:shd w:val="clear" w:color="auto" w:fill="FFFFFF"/>
+        </w:rPr>
+        <w:instrText xml:space="preserve"> HYPERLINK "http://wpnewsdesk.com/" </w:instrText>
+      </w:r>
+      <w:r>
+        <w:rPr>
+          <w:rFonts w:hint="default" w:eastAsia="sans-serif"/>
+          <w:color w:val="222222"/>
+          <w:shd w:val="clear" w:color="auto" w:fill="FFFFFF"/>
+        </w:rPr>
+        <w:fldChar w:fldCharType="separate"/>
+      </w:r>
+      <w:r>
+        <w:rPr>
+          <w:rFonts w:hint="default" w:eastAsia="sans-serif"/>
+          <w:color w:val="222222"/>
+          <w:shd w:val="clear" w:color="auto" w:fill="FFFFFF"/>
+        </w:rPr>
+        <w:t>http://wpnewsdesk.com/</w:t>
+      </w:r>
+      <w:r>
+        <w:rPr>
+          <w:rFonts w:hint="default" w:eastAsia="sans-serif"/>
+          <w:color w:val="222222"/>
+          <w:shd w:val="clear" w:color="auto" w:fill="FFFFFF"/>
+        </w:rPr>
+        <w:fldChar w:fldCharType="end"/>
+      </w:r>
+    </w:p>
+    <w:p>
+      <w:pPr>
+        <w:pStyle w:val="6"/>
+        <w:numPr>
+          <w:numId w:val="0"/>
+        </w:numPr>
+        <w:shd w:val="clear" w:color="auto" w:fill="FFFFFF"/>
+        <w:spacing w:beforeAutospacing="0" w:after="225" w:afterAutospacing="0"/>
+        <w:ind w:leftChars="0" w:firstLine="420" w:firstLineChars="0"/>
+        <w:jc w:val="both"/>
+        <w:rPr>
+          <w:rFonts w:hint="default" w:eastAsia="sans-serif"/>
+          <w:color w:val="222222"/>
+          <w:shd w:val="clear" w:color="auto" w:fill="FFFFFF"/>
+        </w:rPr>
+      </w:pPr>
+      <w:r>
+        <w:rPr>
+          <w:rFonts w:hint="default" w:eastAsia="sans-serif"/>
+          <w:color w:val="222222"/>
+          <w:shd w:val="clear" w:color="auto" w:fill="FFFFFF"/>
+        </w:rPr>
+        <w:fldChar w:fldCharType="begin"/>
+      </w:r>
+      <w:r>
+        <w:rPr>
+          <w:rFonts w:hint="default" w:eastAsia="sans-serif"/>
+          <w:color w:val="222222"/>
+          <w:shd w:val="clear" w:color="auto" w:fill="FFFFFF"/>
+        </w:rPr>
+        <w:instrText xml:space="preserve"> HYPERLINK "http://wpnewsdesk.com/" \t "https://wpmayor.com/6-best-examples-content-aggregator-websites/_blank" </w:instrText>
+      </w:r>
+      <w:r>
+        <w:rPr>
+          <w:rFonts w:hint="default" w:eastAsia="sans-serif"/>
+          <w:color w:val="222222"/>
+          <w:shd w:val="clear" w:color="auto" w:fill="FFFFFF"/>
+        </w:rPr>
+        <w:fldChar w:fldCharType="separate"/>
+      </w:r>
+      <w:r>
+        <w:rPr>
+          <w:rFonts w:hint="default" w:eastAsia="sans-serif"/>
+          <w:color w:val="222222"/>
+          <w:shd w:val="clear" w:color="auto" w:fill="FFFFFF"/>
+        </w:rPr>
+        <w:t>WP News Desk</w:t>
+      </w:r>
+      <w:r>
+        <w:rPr>
+          <w:rFonts w:hint="default" w:eastAsia="sans-serif"/>
+          <w:color w:val="222222"/>
+          <w:shd w:val="clear" w:color="auto" w:fill="FFFFFF"/>
+        </w:rPr>
+        <w:fldChar w:fldCharType="end"/>
+      </w:r>
+      <w:r>
+        <w:rPr>
+          <w:rFonts w:hint="default" w:eastAsia="sans-serif"/>
+          <w:color w:val="222222"/>
+          <w:shd w:val="clear" w:color="auto" w:fill="FFFFFF"/>
+        </w:rPr>
+        <w:t xml:space="preserve"> is a content aggregator website that focuses specifically on </w:t>
+      </w:r>
+      <w:r>
+        <w:rPr>
+          <w:rFonts w:hint="default" w:eastAsia="sans-serif"/>
+          <w:color w:val="222222"/>
+          <w:shd w:val="clear" w:color="auto" w:fill="FFFFFF"/>
+          <w:lang w:val="en-US"/>
+        </w:rPr>
+        <w:tab/>
+      </w:r>
+      <w:r>
+        <w:rPr>
+          <w:rFonts w:hint="default" w:eastAsia="sans-serif"/>
+          <w:color w:val="222222"/>
+          <w:shd w:val="clear" w:color="auto" w:fill="FFFFFF"/>
+        </w:rPr>
+        <w:t xml:space="preserve">WordPress. It automatically pulls in content from a variety of WordPress blogs and </w:t>
+      </w:r>
+      <w:r>
+        <w:rPr>
+          <w:rFonts w:hint="default" w:eastAsia="sans-serif"/>
+          <w:color w:val="222222"/>
+          <w:shd w:val="clear" w:color="auto" w:fill="FFFFFF"/>
+          <w:lang w:val="en-US"/>
+        </w:rPr>
+        <w:tab/>
+      </w:r>
+      <w:r>
+        <w:rPr>
+          <w:rFonts w:hint="default" w:eastAsia="sans-serif"/>
+          <w:color w:val="222222"/>
+          <w:shd w:val="clear" w:color="auto" w:fill="FFFFFF"/>
+        </w:rPr>
+        <w:t>companies and displays posts on the front page.</w:t>
+      </w:r>
+    </w:p>
+    <w:p>
+      <w:pPr>
+        <w:pStyle w:val="6"/>
+        <w:numPr>
+          <w:ilvl w:val="0"/>
+          <w:numId w:val="4"/>
+        </w:numPr>
+        <w:shd w:val="clear" w:color="auto" w:fill="FFFFFF"/>
+        <w:spacing w:beforeAutospacing="0" w:after="225" w:afterAutospacing="0"/>
+        <w:ind w:left="425" w:leftChars="0" w:hanging="425" w:firstLineChars="0"/>
+        <w:jc w:val="both"/>
+        <w:rPr>
+          <w:rFonts w:hint="default" w:eastAsia="sans-serif"/>
+          <w:color w:val="222222"/>
+          <w:shd w:val="clear" w:color="auto" w:fill="FFFFFF"/>
+        </w:rPr>
+      </w:pPr>
+      <w:r>
+        <w:rPr>
+          <w:rFonts w:hint="default" w:eastAsia="sans-serif"/>
+          <w:color w:val="222222"/>
+          <w:shd w:val="clear" w:color="auto" w:fill="FFFFFF"/>
+        </w:rPr>
+        <w:t>Travel Blogger Community</w:t>
+      </w:r>
+    </w:p>
+    <w:p>
+      <w:pPr>
+        <w:pStyle w:val="6"/>
+        <w:numPr>
+          <w:numId w:val="0"/>
+        </w:numPr>
+        <w:shd w:val="clear" w:color="auto" w:fill="FFFFFF"/>
+        <w:spacing w:beforeAutospacing="0" w:after="225" w:afterAutospacing="0"/>
+        <w:ind w:leftChars="0" w:firstLine="420" w:firstLineChars="0"/>
+        <w:jc w:val="both"/>
+        <w:rPr>
+          <w:rFonts w:hint="default" w:eastAsia="sans-serif"/>
+          <w:color w:val="222222"/>
+          <w:shd w:val="clear" w:color="auto" w:fill="FFFFFF"/>
+          <w:lang w:val="en-US"/>
+        </w:rPr>
+      </w:pPr>
+      <w:r>
+        <w:rPr>
+          <w:rFonts w:hint="default" w:eastAsia="sans-serif"/>
+          <w:color w:val="222222"/>
+          <w:shd w:val="clear" w:color="auto" w:fill="FFFFFF"/>
+        </w:rPr>
+        <w:fldChar w:fldCharType="begin"/>
+      </w:r>
+      <w:r>
+        <w:rPr>
+          <w:rFonts w:hint="default" w:eastAsia="sans-serif"/>
+          <w:color w:val="222222"/>
+          <w:shd w:val="clear" w:color="auto" w:fill="FFFFFF"/>
+        </w:rPr>
+        <w:instrText xml:space="preserve"> HYPERLINK "http://travelbloggercommunity.com/" \t "https://wpmayor.com/6-best-examples-content-aggregator-websites/_blank" </w:instrText>
+      </w:r>
+      <w:r>
+        <w:rPr>
+          <w:rFonts w:hint="default" w:eastAsia="sans-serif"/>
+          <w:color w:val="222222"/>
+          <w:shd w:val="clear" w:color="auto" w:fill="FFFFFF"/>
+        </w:rPr>
+        <w:fldChar w:fldCharType="separate"/>
+      </w:r>
+      <w:r>
+        <w:rPr>
+          <w:rFonts w:hint="default" w:eastAsia="sans-serif"/>
+          <w:color w:val="222222"/>
+          <w:shd w:val="clear" w:color="auto" w:fill="FFFFFF"/>
+        </w:rPr>
+        <w:t>Travel Blogger Community</w:t>
+      </w:r>
+      <w:r>
+        <w:rPr>
+          <w:rFonts w:hint="default" w:eastAsia="sans-serif"/>
+          <w:color w:val="222222"/>
+          <w:shd w:val="clear" w:color="auto" w:fill="FFFFFF"/>
+        </w:rPr>
+        <w:fldChar w:fldCharType="end"/>
+      </w:r>
+      <w:r>
+        <w:rPr>
+          <w:rFonts w:hint="default" w:eastAsia="sans-serif"/>
+          <w:color w:val="222222"/>
+          <w:shd w:val="clear" w:color="auto" w:fill="FFFFFF"/>
+        </w:rPr>
+        <w:t xml:space="preserve"> is for travel bloggers what WP News Desk is for </w:t>
+      </w:r>
+      <w:r>
+        <w:rPr>
+          <w:rFonts w:hint="default" w:eastAsia="sans-serif"/>
+          <w:color w:val="222222"/>
+          <w:shd w:val="clear" w:color="auto" w:fill="FFFFFF"/>
+          <w:lang w:val="en-US"/>
+        </w:rPr>
+        <w:tab/>
+      </w:r>
+      <w:r>
+        <w:rPr>
+          <w:rFonts w:hint="default" w:eastAsia="sans-serif"/>
+          <w:color w:val="222222"/>
+          <w:shd w:val="clear" w:color="auto" w:fill="FFFFFF"/>
+        </w:rPr>
+        <w:t xml:space="preserve">WordPress. That is, Travel Blogger Community aggregates content from travel </w:t>
+      </w:r>
+      <w:r>
+        <w:rPr>
+          <w:rFonts w:hint="default" w:eastAsia="sans-serif"/>
+          <w:color w:val="222222"/>
+          <w:shd w:val="clear" w:color="auto" w:fill="FFFFFF"/>
+          <w:lang w:val="en-US"/>
+        </w:rPr>
+        <w:tab/>
+      </w:r>
+      <w:r>
+        <w:rPr>
+          <w:rFonts w:hint="default" w:eastAsia="sans-serif"/>
+          <w:color w:val="222222"/>
+          <w:shd w:val="clear" w:color="auto" w:fill="FFFFFF"/>
+        </w:rPr>
+        <w:t>bloggers all around the world in one accessible place</w:t>
+      </w:r>
+      <w:r>
+        <w:rPr>
+          <w:rFonts w:hint="default" w:eastAsia="sans-serif"/>
+          <w:color w:val="222222"/>
+          <w:shd w:val="clear" w:color="auto" w:fill="FFFFFF"/>
+          <w:lang w:val="en-US"/>
+        </w:rPr>
+        <w:t>.</w:t>
+      </w:r>
+    </w:p>
+    <w:p>
+      <w:pPr>
+        <w:pStyle w:val="6"/>
+        <w:numPr>
+          <w:ilvl w:val="0"/>
+          <w:numId w:val="5"/>
+        </w:numPr>
+        <w:shd w:val="clear" w:color="auto" w:fill="FFFFFF"/>
+        <w:spacing w:beforeAutospacing="0" w:after="225" w:afterAutospacing="0"/>
+        <w:ind w:left="420" w:leftChars="0" w:hanging="420" w:firstLineChars="0"/>
+        <w:jc w:val="both"/>
+        <w:rPr>
+          <w:rFonts w:hint="default" w:eastAsia="sans-serif"/>
+          <w:color w:val="222222"/>
+          <w:shd w:val="clear" w:color="auto" w:fill="FFFFFF"/>
+          <w:lang w:val="en-US"/>
+        </w:rPr>
+      </w:pPr>
+      <w:r>
+        <w:rPr>
+          <w:rFonts w:hint="default" w:eastAsia="sans-serif"/>
+          <w:color w:val="222222"/>
+          <w:sz w:val="28"/>
+          <w:szCs w:val="28"/>
+          <w:shd w:val="clear" w:color="auto" w:fill="FFFFFF"/>
+        </w:rPr>
+        <w:t xml:space="preserve">An Informational Web </w:t>
+      </w:r>
+      <w:r>
+        <w:rPr>
+          <w:rFonts w:hint="default" w:eastAsia="sans-serif"/>
+          <w:color w:val="222222"/>
+          <w:sz w:val="28"/>
+          <w:szCs w:val="28"/>
+          <w:shd w:val="clear" w:color="auto" w:fill="FFFFFF"/>
+          <w:lang w:val="en-US"/>
+        </w:rPr>
+        <w:t>site</w:t>
+      </w:r>
+      <w:r>
+        <w:rPr>
+          <w:rFonts w:hint="default" w:eastAsia="sans-serif"/>
+          <w:color w:val="222222"/>
+          <w:shd w:val="clear" w:color="auto" w:fill="FFFFFF"/>
+        </w:rPr>
+        <w:t xml:space="preserve"> is one whose purpose is to present factual information. The URL Address frequently ends in .edu or .gov, as many of these pages are sponsored by educational institutions or government agencies. Examples: Dictionaries, thesauri, directories, transpor tation schedules, calendars of events, statistical data</w:t>
+      </w:r>
+      <w:r>
+        <w:rPr>
+          <w:rFonts w:hint="default" w:eastAsia="sans-serif"/>
+          <w:color w:val="222222"/>
+          <w:shd w:val="clear" w:color="auto" w:fill="FFFFFF"/>
+          <w:lang w:val="en-US"/>
+        </w:rPr>
+        <w:t>.</w:t>
+      </w:r>
+    </w:p>
+    <w:p>
+      <w:pPr>
+        <w:pStyle w:val="6"/>
+        <w:numPr>
+          <w:ilvl w:val="0"/>
+          <w:numId w:val="5"/>
+        </w:numPr>
+        <w:shd w:val="clear" w:color="auto" w:fill="FFFFFF"/>
+        <w:spacing w:beforeAutospacing="0" w:after="225" w:afterAutospacing="0"/>
+        <w:ind w:left="420" w:leftChars="0" w:hanging="420" w:firstLineChars="0"/>
+        <w:jc w:val="both"/>
+        <w:rPr>
+          <w:rFonts w:hint="default" w:eastAsia="sans-serif"/>
+          <w:color w:val="222222"/>
+          <w:shd w:val="clear" w:color="auto" w:fill="FFFFFF"/>
+        </w:rPr>
+      </w:pPr>
+      <w:r>
+        <w:rPr>
+          <w:rFonts w:hint="default" w:eastAsia="sans-serif"/>
+          <w:color w:val="222222"/>
+          <w:sz w:val="28"/>
+          <w:szCs w:val="28"/>
+          <w:shd w:val="clear" w:color="auto" w:fill="FFFFFF"/>
+        </w:rPr>
+        <w:t>An entertainment Website</w:t>
+      </w:r>
+      <w:r>
+        <w:rPr>
+          <w:rFonts w:hint="default" w:eastAsia="sans-serif"/>
+          <w:color w:val="222222"/>
+          <w:sz w:val="28"/>
+          <w:szCs w:val="28"/>
+          <w:shd w:val="clear" w:color="auto" w:fill="FFFFFF"/>
+          <w:lang w:val="en-US"/>
+        </w:rPr>
+        <w:t xml:space="preserve"> - </w:t>
+      </w:r>
+      <w:r>
+        <w:rPr>
+          <w:rFonts w:hint="default" w:eastAsia="sans-serif"/>
+          <w:color w:val="222222"/>
+          <w:shd w:val="clear" w:color="auto" w:fill="FFFFFF"/>
+        </w:rPr>
+        <w:t>offers an interactive and engaging environment.  Popular entertainment Web sites offer music, videos, sports, games, chat rooms</w:t>
+      </w:r>
+      <w:r>
+        <w:rPr>
+          <w:rFonts w:hint="default" w:eastAsia="sans-serif"/>
+          <w:color w:val="222222"/>
+          <w:shd w:val="clear" w:color="auto" w:fill="FFFFFF"/>
+          <w:lang w:val="en-US"/>
+        </w:rPr>
+        <w:t>.</w:t>
+      </w:r>
+    </w:p>
+    <w:p>
+      <w:pPr>
+        <w:pStyle w:val="6"/>
+        <w:numPr>
+          <w:ilvl w:val="0"/>
+          <w:numId w:val="5"/>
+        </w:numPr>
+        <w:shd w:val="clear" w:color="auto" w:fill="FFFFFF"/>
+        <w:spacing w:beforeAutospacing="0" w:after="225" w:afterAutospacing="0"/>
+        <w:ind w:left="420" w:leftChars="0" w:hanging="420" w:firstLineChars="0"/>
+        <w:jc w:val="both"/>
+        <w:rPr>
+          <w:rFonts w:hint="default" w:eastAsia="sans-serif"/>
+          <w:color w:val="222222"/>
+          <w:shd w:val="clear" w:color="auto" w:fill="FFFFFF"/>
+        </w:rPr>
+      </w:pPr>
+      <w:r>
+        <w:rPr>
+          <w:rFonts w:hint="default" w:eastAsia="sans-serif"/>
+          <w:color w:val="222222"/>
+          <w:sz w:val="28"/>
+          <w:szCs w:val="28"/>
+          <w:shd w:val="clear" w:color="auto" w:fill="FFFFFF"/>
+        </w:rPr>
+        <w:t>Wiki</w:t>
+      </w:r>
+      <w:r>
+        <w:rPr>
+          <w:rFonts w:hint="default" w:eastAsia="sans-serif"/>
+          <w:color w:val="222222"/>
+          <w:sz w:val="28"/>
+          <w:szCs w:val="28"/>
+          <w:shd w:val="clear" w:color="auto" w:fill="FFFFFF"/>
+          <w:lang w:val="en-US"/>
+        </w:rPr>
+        <w:t xml:space="preserve"> - </w:t>
+      </w:r>
+      <w:r>
+        <w:rPr>
+          <w:rFonts w:hint="default" w:eastAsia="sans-serif"/>
+          <w:color w:val="222222"/>
+          <w:shd w:val="clear" w:color="auto" w:fill="FFFFFF"/>
+        </w:rPr>
+        <w:t>A website that allows anyone to add, delete, or revise content by using a web browser. Also called wiki engine,wiki application. the software used to create a wiki. adjective. of, relating to</w:t>
+      </w:r>
+      <w:r>
+        <w:rPr>
+          <w:rFonts w:hint="default" w:eastAsia="sans-serif"/>
+          <w:color w:val="222222"/>
+          <w:shd w:val="clear" w:color="auto" w:fill="FFFFFF"/>
+          <w:lang w:val="en-US"/>
+        </w:rPr>
+        <w:t xml:space="preserve"> </w:t>
+      </w:r>
+      <w:r>
+        <w:rPr>
+          <w:rFonts w:hint="default" w:eastAsia="sans-serif"/>
+          <w:color w:val="222222"/>
+          <w:shd w:val="clear" w:color="auto" w:fill="FFFFFF"/>
+        </w:rPr>
+        <w:t>Wikipedia </w:t>
+      </w:r>
+    </w:p>
+    <w:p>
+      <w:pPr>
+        <w:pStyle w:val="6"/>
+        <w:numPr>
+          <w:ilvl w:val="0"/>
+          <w:numId w:val="5"/>
+        </w:numPr>
+        <w:shd w:val="clear" w:color="auto" w:fill="FFFFFF"/>
+        <w:spacing w:beforeAutospacing="0" w:after="225" w:afterAutospacing="0"/>
+        <w:ind w:left="420" w:leftChars="0" w:hanging="420" w:firstLineChars="0"/>
+        <w:jc w:val="both"/>
+        <w:rPr>
+          <w:rFonts w:hint="default" w:eastAsia="sans-serif"/>
+          <w:color w:val="222222"/>
+          <w:shd w:val="clear" w:color="auto" w:fill="FFFFFF"/>
+        </w:rPr>
+      </w:pPr>
+      <w:r>
+        <w:rPr>
+          <w:rFonts w:hint="default" w:eastAsia="sans-serif"/>
+          <w:color w:val="222222"/>
+          <w:sz w:val="28"/>
+          <w:szCs w:val="28"/>
+          <w:shd w:val="clear" w:color="auto" w:fill="FFFFFF"/>
+        </w:rPr>
+        <w:t>online social network</w:t>
+      </w:r>
+      <w:r>
+        <w:rPr>
+          <w:rFonts w:hint="default" w:eastAsia="sans-serif"/>
+          <w:color w:val="222222"/>
+          <w:sz w:val="28"/>
+          <w:szCs w:val="28"/>
+          <w:shd w:val="clear" w:color="auto" w:fill="FFFFFF"/>
+          <w:lang w:val="en-US"/>
+        </w:rPr>
+        <w:t xml:space="preserve"> - </w:t>
+      </w:r>
+      <w:r>
+        <w:rPr>
+          <w:rFonts w:hint="default" w:eastAsia="sans-serif"/>
+          <w:color w:val="222222"/>
+          <w:shd w:val="clear" w:color="auto" w:fill="FFFFFF"/>
+        </w:rPr>
+        <w:t xml:space="preserve">It is a Web site that encourages members in its online community to share their interests, Ideas, stories, photos, music, and videos with other registered users. •An online social network, also called a social networking Web Site. Some Online Social network Websites facebook.com </w:t>
+      </w:r>
+      <w:r>
+        <w:rPr>
+          <w:rFonts w:hint="default" w:eastAsia="sans-serif"/>
+          <w:color w:val="222222"/>
+          <w:shd w:val="clear" w:color="auto" w:fill="FFFFFF"/>
+          <w:lang w:val="en-US"/>
+        </w:rPr>
+        <w:t>,</w:t>
+      </w:r>
+      <w:r>
+        <w:rPr>
+          <w:rFonts w:hint="default" w:eastAsia="sans-serif"/>
+          <w:color w:val="222222"/>
+          <w:shd w:val="clear" w:color="auto" w:fill="FFFFFF"/>
+        </w:rPr>
+        <w:t>twitter.com </w:t>
+      </w:r>
+    </w:p>
+    <w:p>
+      <w:pPr>
+        <w:pStyle w:val="6"/>
+        <w:numPr>
+          <w:ilvl w:val="0"/>
+          <w:numId w:val="5"/>
+        </w:numPr>
+        <w:shd w:val="clear" w:color="auto" w:fill="FFFFFF"/>
+        <w:spacing w:beforeAutospacing="0" w:after="225" w:afterAutospacing="0"/>
+        <w:ind w:left="420" w:leftChars="0" w:hanging="420" w:firstLineChars="0"/>
+        <w:jc w:val="left"/>
+        <w:rPr>
+          <w:rFonts w:hint="default" w:eastAsia="sans-serif"/>
+          <w:color w:val="222222"/>
+          <w:shd w:val="clear" w:color="auto" w:fill="FFFFFF"/>
+        </w:rPr>
+      </w:pPr>
+      <w:r>
+        <w:rPr>
+          <w:rFonts w:hint="default" w:eastAsia="sans-serif"/>
+          <w:color w:val="222222"/>
+          <w:sz w:val="28"/>
+          <w:szCs w:val="28"/>
+          <w:shd w:val="clear" w:color="auto" w:fill="FFFFFF"/>
+        </w:rPr>
+        <w:t>A blog</w:t>
+      </w:r>
+      <w:r>
+        <w:rPr>
+          <w:rFonts w:hint="default" w:eastAsia="sans-serif"/>
+          <w:color w:val="222222"/>
+          <w:sz w:val="28"/>
+          <w:szCs w:val="28"/>
+          <w:shd w:val="clear" w:color="auto" w:fill="FFFFFF"/>
+          <w:lang w:val="en-US"/>
+        </w:rPr>
+        <w:t xml:space="preserve"> - </w:t>
+      </w:r>
+      <w:r>
+        <w:rPr>
+          <w:rFonts w:hint="default" w:eastAsia="sans-serif"/>
+          <w:color w:val="222222"/>
+          <w:shd w:val="clear" w:color="auto" w:fill="FFFFFF"/>
+        </w:rPr>
+        <w:t>short for Weblog, is an informal Web site consisting of time-stamped articles, or posts, in a diary or journal format </w:t>
+      </w:r>
+    </w:p>
+    <w:p>
+      <w:pPr>
+        <w:pStyle w:val="6"/>
+        <w:shd w:val="clear" w:color="auto" w:fill="FFFFFF"/>
+        <w:spacing w:beforeAutospacing="0" w:after="225" w:afterAutospacing="0"/>
+        <w:ind w:firstLine="420" w:firstLineChars="0"/>
+        <w:jc w:val="left"/>
+        <w:rPr>
+          <w:rFonts w:hint="default" w:eastAsia="sans-serif"/>
+          <w:color w:val="222222"/>
+          <w:shd w:val="clear" w:color="auto" w:fill="FFFFFF"/>
+          <w:lang w:val="en-US"/>
+        </w:rPr>
+      </w:pPr>
+      <w:r>
+        <w:rPr>
+          <w:rFonts w:hint="default" w:eastAsia="sans-serif"/>
+          <w:color w:val="222222"/>
+          <w:shd w:val="clear" w:color="auto" w:fill="FFFFFF"/>
+        </w:rPr>
+        <w:t xml:space="preserve">A micro blog allows users to publish short messages, usually between 100 and 200 </w:t>
+      </w:r>
+      <w:r>
+        <w:rPr>
+          <w:rFonts w:hint="default" w:eastAsia="sans-serif"/>
+          <w:color w:val="222222"/>
+          <w:shd w:val="clear" w:color="auto" w:fill="FFFFFF"/>
+          <w:lang w:val="en-US"/>
+        </w:rPr>
+        <w:tab/>
+      </w:r>
+      <w:r>
+        <w:rPr>
+          <w:rFonts w:hint="default" w:eastAsia="sans-serif"/>
+          <w:color w:val="222222"/>
+          <w:shd w:val="clear" w:color="auto" w:fill="FFFFFF"/>
+        </w:rPr>
+        <w:t>characters, for others to read. Twitter is a popular micro blog</w:t>
+      </w:r>
+      <w:r>
+        <w:rPr>
+          <w:rFonts w:hint="default" w:eastAsia="sans-serif"/>
+          <w:color w:val="222222"/>
+          <w:shd w:val="clear" w:color="auto" w:fill="FFFFFF"/>
+          <w:lang w:val="en-US"/>
+        </w:rPr>
+        <w:t>.</w:t>
+      </w:r>
+    </w:p>
+    <w:p>
+      <w:pPr>
+        <w:pStyle w:val="6"/>
+        <w:shd w:val="clear" w:color="auto" w:fill="FFFFFF"/>
+        <w:spacing w:beforeAutospacing="0" w:after="225" w:afterAutospacing="0"/>
+        <w:ind w:firstLine="420" w:firstLineChars="0"/>
+        <w:jc w:val="both"/>
+        <w:rPr>
+          <w:rFonts w:hint="default" w:eastAsia="sans-serif"/>
+          <w:color w:val="222222"/>
+          <w:shd w:val="clear" w:color="auto" w:fill="FFFFFF"/>
+        </w:rPr>
+      </w:pPr>
+      <w:r>
+        <w:rPr>
+          <w:rFonts w:hint="default" w:eastAsia="sans-serif"/>
+          <w:color w:val="222222"/>
+          <w:shd w:val="clear" w:color="auto" w:fill="FFFFFF"/>
+        </w:rPr>
+        <w:t>A blog that contains video clips is called a video blog or v-log building43.com</w:t>
+      </w:r>
+      <w:r>
+        <w:rPr>
+          <w:rFonts w:hint="default" w:eastAsia="sans-serif"/>
+          <w:color w:val="222222"/>
+          <w:shd w:val="clear" w:color="auto" w:fill="FFFFFF"/>
+          <w:lang w:val="en-US"/>
+        </w:rPr>
+        <w:t xml:space="preserve"> and </w:t>
+      </w:r>
+      <w:r>
+        <w:rPr>
+          <w:rFonts w:hint="default" w:eastAsia="sans-serif"/>
+          <w:color w:val="222222"/>
+          <w:shd w:val="clear" w:color="auto" w:fill="FFFFFF"/>
+          <w:lang w:val="en-US"/>
+        </w:rPr>
+        <w:tab/>
+      </w:r>
+      <w:r>
+        <w:rPr>
+          <w:rFonts w:hint="default" w:eastAsia="sans-serif"/>
+          <w:color w:val="222222"/>
+          <w:shd w:val="clear" w:color="auto" w:fill="FFFFFF"/>
+        </w:rPr>
+        <w:t xml:space="preserve">coachtvblog.com </w:t>
+      </w:r>
+      <w:r>
+        <w:rPr>
+          <w:rFonts w:hint="default" w:eastAsia="sans-serif"/>
+          <w:color w:val="222222"/>
+          <w:shd w:val="clear" w:color="auto" w:fill="FFFFFF"/>
+          <w:lang w:val="en-US"/>
+        </w:rPr>
+        <w:t>.</w:t>
+      </w:r>
+    </w:p>
+    <w:p>
+      <w:pPr>
+        <w:pStyle w:val="6"/>
+        <w:numPr>
+          <w:ilvl w:val="0"/>
+          <w:numId w:val="5"/>
+        </w:numPr>
+        <w:shd w:val="clear" w:color="auto" w:fill="FFFFFF"/>
+        <w:spacing w:beforeAutospacing="0" w:after="225" w:afterAutospacing="0"/>
+        <w:ind w:left="420" w:leftChars="0" w:hanging="420" w:firstLineChars="0"/>
+        <w:jc w:val="both"/>
+        <w:rPr>
+          <w:rFonts w:hint="default" w:eastAsia="sans-serif"/>
+          <w:color w:val="222222"/>
+          <w:shd w:val="clear" w:color="auto" w:fill="FFFFFF"/>
+        </w:rPr>
+      </w:pPr>
+      <w:r>
+        <w:rPr>
+          <w:rFonts w:hint="default" w:eastAsia="sans-serif"/>
+          <w:color w:val="222222"/>
+          <w:sz w:val="28"/>
+          <w:szCs w:val="28"/>
+          <w:shd w:val="clear" w:color="auto" w:fill="FFFFFF"/>
+        </w:rPr>
+        <w:t>A business/marketing Website</w:t>
+      </w:r>
+      <w:r>
+        <w:rPr>
+          <w:rFonts w:hint="default" w:eastAsia="sans-serif"/>
+          <w:color w:val="222222"/>
+          <w:shd w:val="clear" w:color="auto" w:fill="FFFFFF"/>
+        </w:rPr>
+        <w:t xml:space="preserve"> </w:t>
+      </w:r>
+      <w:r>
+        <w:rPr>
+          <w:rFonts w:hint="default" w:eastAsia="sans-serif"/>
+          <w:color w:val="222222"/>
+          <w:shd w:val="clear" w:color="auto" w:fill="FFFFFF"/>
+          <w:lang w:val="en-US"/>
+        </w:rPr>
+        <w:t xml:space="preserve">- </w:t>
+      </w:r>
+      <w:r>
+        <w:rPr>
+          <w:rFonts w:hint="default" w:eastAsia="sans-serif"/>
+          <w:color w:val="222222"/>
+          <w:shd w:val="clear" w:color="auto" w:fill="FFFFFF"/>
+        </w:rPr>
+        <w:t>contains content that promotes or sells products or services . Nearly every enterprise has a business/marketing Web site.</w:t>
+      </w:r>
+    </w:p>
+    <w:p>
+      <w:pPr>
+        <w:pStyle w:val="6"/>
+        <w:numPr>
+          <w:ilvl w:val="0"/>
+          <w:numId w:val="5"/>
+        </w:numPr>
+        <w:shd w:val="clear" w:color="auto" w:fill="FFFFFF"/>
+        <w:spacing w:beforeAutospacing="0" w:after="225" w:afterAutospacing="0"/>
+        <w:ind w:left="420" w:leftChars="0" w:hanging="420" w:firstLineChars="0"/>
+        <w:jc w:val="both"/>
+        <w:rPr>
+          <w:rFonts w:hint="default" w:eastAsia="sans-serif"/>
+          <w:color w:val="222222"/>
+          <w:shd w:val="clear" w:color="auto" w:fill="FFFFFF"/>
+          <w:lang w:val="en-US"/>
+        </w:rPr>
+      </w:pPr>
+      <w:r>
+        <w:rPr>
+          <w:rFonts w:hint="default" w:eastAsia="sans-serif"/>
+          <w:color w:val="222222"/>
+          <w:sz w:val="28"/>
+          <w:szCs w:val="28"/>
+          <w:shd w:val="clear" w:color="auto" w:fill="FFFFFF"/>
+        </w:rPr>
+        <w:t xml:space="preserve">Personal website </w:t>
+      </w:r>
+      <w:r>
+        <w:rPr>
+          <w:rFonts w:hint="default" w:eastAsia="sans-serif"/>
+          <w:color w:val="222222"/>
+          <w:sz w:val="28"/>
+          <w:szCs w:val="28"/>
+          <w:shd w:val="clear" w:color="auto" w:fill="FFFFFF"/>
+          <w:lang w:val="en-US"/>
+        </w:rPr>
+        <w:t xml:space="preserve">- </w:t>
+      </w:r>
+      <w:r>
+        <w:rPr>
+          <w:rFonts w:hint="default" w:eastAsia="sans-serif"/>
+          <w:color w:val="222222"/>
+          <w:shd w:val="clear" w:color="auto" w:fill="FFFFFF"/>
+        </w:rPr>
+        <w:t>A private individual or family not usually associated with any organization may maintain a personal Web site. People publish personal Web pages as they simply want to share life experiences with the world faizluckyshah.weebly.com</w:t>
+      </w:r>
+      <w:r>
+        <w:rPr>
+          <w:rFonts w:hint="default" w:eastAsia="sans-serif"/>
+          <w:color w:val="222222"/>
+          <w:shd w:val="clear" w:color="auto" w:fill="FFFFFF"/>
+          <w:lang w:val="en-US"/>
+        </w:rPr>
+        <w:t>.</w:t>
+      </w:r>
+    </w:p>
+    <w:p>
+      <w:pPr>
+        <w:pStyle w:val="6"/>
+        <w:numPr>
+          <w:ilvl w:val="0"/>
+          <w:numId w:val="5"/>
+        </w:numPr>
+        <w:shd w:val="clear" w:color="auto" w:fill="FFFFFF"/>
+        <w:spacing w:beforeAutospacing="0" w:after="225" w:afterAutospacing="0"/>
+        <w:ind w:left="420" w:leftChars="0" w:hanging="420" w:firstLineChars="0"/>
+        <w:jc w:val="both"/>
+        <w:rPr>
+          <w:rFonts w:hint="default" w:eastAsia="sans-serif"/>
+          <w:color w:val="222222"/>
+          <w:shd w:val="clear" w:color="auto" w:fill="FFFFFF"/>
+        </w:rPr>
+      </w:pPr>
+      <w:r>
+        <w:rPr>
+          <w:rFonts w:hint="default" w:eastAsia="sans-serif"/>
+          <w:color w:val="222222"/>
+          <w:sz w:val="28"/>
+          <w:szCs w:val="28"/>
+          <w:shd w:val="clear" w:color="auto" w:fill="FFFFFF"/>
+        </w:rPr>
+        <w:t>portal</w:t>
+      </w:r>
+      <w:r>
+        <w:rPr>
+          <w:rFonts w:hint="default" w:eastAsia="sans-serif"/>
+          <w:color w:val="222222"/>
+          <w:shd w:val="clear" w:color="auto" w:fill="FFFFFF"/>
+          <w:lang w:val="en-US"/>
+        </w:rPr>
+        <w:t xml:space="preserve"> </w:t>
+      </w:r>
+      <w:r>
+        <w:rPr>
+          <w:rFonts w:hint="default" w:eastAsia="sans-serif"/>
+          <w:color w:val="222222"/>
+          <w:shd w:val="clear" w:color="auto" w:fill="FFFFFF"/>
+        </w:rPr>
+        <w:t>A website that provides a starting point or a gateway to other resources on the Internet is called portal. • Popular portals include AltaVista, AOL, GO.com, iGoogle, MSN, and Yahoo</w:t>
+      </w:r>
+      <w:r>
+        <w:rPr>
+          <w:rFonts w:hint="default" w:eastAsia="sans-serif"/>
+          <w:color w:val="222222"/>
+          <w:shd w:val="clear" w:color="auto" w:fill="FFFFFF"/>
+          <w:lang w:val="en-US"/>
+        </w:rPr>
+        <w:t xml:space="preserve">.  </w:t>
+      </w:r>
+    </w:p>
+    <w:p>
+      <w:pPr>
+        <w:pStyle w:val="6"/>
+        <w:numPr>
+          <w:numId w:val="0"/>
+        </w:numPr>
+        <w:shd w:val="clear" w:color="auto" w:fill="FFFFFF"/>
+        <w:spacing w:beforeAutospacing="0" w:after="225" w:afterAutospacing="0"/>
+        <w:ind w:leftChars="0" w:firstLine="420" w:firstLineChars="0"/>
+        <w:jc w:val="both"/>
+        <w:rPr>
+          <w:rFonts w:hint="default" w:eastAsia="sans-serif"/>
+          <w:color w:val="222222"/>
+          <w:shd w:val="clear" w:color="auto" w:fill="FFFFFF"/>
+        </w:rPr>
+      </w:pPr>
+      <w:r>
+        <w:rPr>
+          <w:rFonts w:hint="default" w:eastAsia="sans-serif"/>
+          <w:color w:val="222222"/>
+          <w:shd w:val="clear" w:color="auto" w:fill="FFFFFF"/>
+        </w:rPr>
+        <w:t>Yahoo</w:t>
+      </w:r>
+      <w:r>
+        <w:rPr>
+          <w:rFonts w:hint="default" w:eastAsia="sans-serif"/>
+          <w:color w:val="222222"/>
+          <w:shd w:val="clear" w:color="auto" w:fill="FFFFFF"/>
+          <w:lang w:val="en-US"/>
+        </w:rPr>
+        <w:t xml:space="preserve"> </w:t>
+      </w:r>
+      <w:r>
+        <w:rPr>
+          <w:rFonts w:hint="default" w:eastAsia="sans-serif"/>
+          <w:color w:val="222222"/>
+          <w:shd w:val="clear" w:color="auto" w:fill="FFFFFF"/>
+        </w:rPr>
+        <w:t xml:space="preserve">The search engine that helps you find exactly what you're looking for live </w:t>
+      </w:r>
+      <w:r>
+        <w:rPr>
+          <w:rFonts w:hint="default" w:eastAsia="sans-serif"/>
+          <w:color w:val="222222"/>
+          <w:shd w:val="clear" w:color="auto" w:fill="FFFFFF"/>
+          <w:lang w:val="en-US"/>
+        </w:rPr>
+        <w:tab/>
+        <w:t/>
+      </w:r>
+      <w:r>
+        <w:rPr>
+          <w:rFonts w:hint="default" w:eastAsia="sans-serif"/>
+          <w:color w:val="222222"/>
+          <w:shd w:val="clear" w:color="auto" w:fill="FFFFFF"/>
+          <w:lang w:val="en-US"/>
+        </w:rPr>
+        <w:tab/>
+      </w:r>
+      <w:r>
+        <w:rPr>
+          <w:rFonts w:hint="default" w:eastAsia="sans-serif"/>
+          <w:color w:val="222222"/>
+          <w:shd w:val="clear" w:color="auto" w:fill="FFFFFF"/>
+        </w:rPr>
+        <w:t xml:space="preserve">scores from Yahoo!. Complete sport coverage with football results, cricket scores  </w:t>
+      </w:r>
+      <w:r>
+        <w:rPr>
+          <w:rFonts w:hint="default" w:eastAsia="sans-serif"/>
+          <w:color w:val="222222"/>
+          <w:shd w:val="clear" w:color="auto" w:fill="FFFFFF"/>
+          <w:lang w:val="en-US"/>
+        </w:rPr>
+        <w:tab/>
+      </w:r>
+      <w:r>
+        <w:rPr>
+          <w:rFonts w:hint="default" w:eastAsia="sans-serif"/>
+          <w:color w:val="222222"/>
+          <w:shd w:val="clear" w:color="auto" w:fill="FFFFFF"/>
+        </w:rPr>
+        <w:t xml:space="preserve">The latest news and headlines from Yahoo! News. Get breaking news stories and </w:t>
+      </w:r>
+      <w:r>
+        <w:rPr>
+          <w:rFonts w:hint="default" w:eastAsia="sans-serif"/>
+          <w:color w:val="222222"/>
+          <w:shd w:val="clear" w:color="auto" w:fill="FFFFFF"/>
+          <w:lang w:val="en-US"/>
+        </w:rPr>
+        <w:tab/>
+        <w:t/>
+      </w:r>
+      <w:r>
+        <w:rPr>
+          <w:rFonts w:hint="default" w:eastAsia="sans-serif"/>
+          <w:color w:val="222222"/>
+          <w:shd w:val="clear" w:color="auto" w:fill="FFFFFF"/>
+          <w:lang w:val="en-US"/>
+        </w:rPr>
+        <w:tab/>
+      </w:r>
+      <w:r>
+        <w:rPr>
+          <w:rFonts w:hint="default" w:eastAsia="sans-serif"/>
+          <w:color w:val="222222"/>
+          <w:shd w:val="clear" w:color="auto" w:fill="FFFFFF"/>
+        </w:rPr>
+        <w:t>in-depth coverage with videos and photos. </w:t>
+      </w:r>
+    </w:p>
+    <w:p>
+      <w:pPr>
+        <w:pStyle w:val="6"/>
+        <w:numPr>
+          <w:ilvl w:val="0"/>
+          <w:numId w:val="5"/>
+        </w:numPr>
+        <w:shd w:val="clear" w:color="auto" w:fill="FFFFFF"/>
+        <w:spacing w:beforeAutospacing="0" w:after="225" w:afterAutospacing="0"/>
+        <w:ind w:left="420" w:leftChars="0" w:hanging="420" w:firstLineChars="0"/>
+        <w:jc w:val="both"/>
+        <w:rPr>
+          <w:rFonts w:hint="default" w:eastAsia="sans-serif"/>
+          <w:color w:val="222222"/>
+          <w:shd w:val="clear" w:color="auto" w:fill="FFFFFF"/>
+        </w:rPr>
+      </w:pPr>
+      <w:r>
+        <w:rPr>
+          <w:rFonts w:hint="default" w:eastAsia="sans-serif"/>
+          <w:color w:val="222222"/>
+          <w:sz w:val="28"/>
+          <w:szCs w:val="28"/>
+          <w:shd w:val="clear" w:color="auto" w:fill="FFFFFF"/>
+        </w:rPr>
+        <w:t>A news Web site</w:t>
+      </w:r>
+      <w:r>
+        <w:rPr>
+          <w:rFonts w:hint="default" w:eastAsia="sans-serif"/>
+          <w:color w:val="222222"/>
+          <w:shd w:val="clear" w:color="auto" w:fill="FFFFFF"/>
+        </w:rPr>
+        <w:t xml:space="preserve"> </w:t>
+      </w:r>
+      <w:r>
+        <w:rPr>
+          <w:rFonts w:hint="default" w:eastAsia="sans-serif"/>
+          <w:color w:val="222222"/>
+          <w:shd w:val="clear" w:color="auto" w:fill="FFFFFF"/>
+          <w:lang w:val="en-US"/>
+        </w:rPr>
+        <w:t xml:space="preserve">- </w:t>
+      </w:r>
+      <w:r>
+        <w:rPr>
+          <w:rFonts w:hint="default" w:eastAsia="sans-serif"/>
+          <w:color w:val="222222"/>
+          <w:shd w:val="clear" w:color="auto" w:fill="FFFFFF"/>
+        </w:rPr>
+        <w:t>contains news material including stories and articles relating to current events, life, money, sports, and the weather. News papers ,television and radio stations are some of the media that maintain news Web site.</w:t>
+      </w:r>
+    </w:p>
+    <w:p>
+      <w:pPr>
+        <w:pStyle w:val="6"/>
+        <w:numPr>
+          <w:ilvl w:val="0"/>
+          <w:numId w:val="5"/>
+        </w:numPr>
+        <w:shd w:val="clear" w:color="auto" w:fill="FFFFFF"/>
+        <w:spacing w:beforeAutospacing="0" w:after="225" w:afterAutospacing="0"/>
+        <w:ind w:left="420" w:leftChars="0" w:hanging="420" w:firstLineChars="0"/>
+        <w:jc w:val="both"/>
+        <w:rPr>
+          <w:rFonts w:hint="default" w:eastAsia="sans-serif"/>
+          <w:color w:val="222222"/>
+          <w:shd w:val="clear" w:color="auto" w:fill="FFFFFF"/>
+        </w:rPr>
+      </w:pPr>
+      <w:r>
+        <w:rPr>
+          <w:rFonts w:hint="default" w:eastAsia="sans-serif"/>
+          <w:color w:val="222222"/>
+          <w:sz w:val="28"/>
+          <w:szCs w:val="28"/>
+          <w:shd w:val="clear" w:color="auto" w:fill="FFFFFF"/>
+        </w:rPr>
+        <w:t>An advocacy Web site</w:t>
+      </w:r>
+      <w:r>
+        <w:rPr>
+          <w:rFonts w:hint="default" w:eastAsia="sans-serif"/>
+          <w:color w:val="222222"/>
+          <w:shd w:val="clear" w:color="auto" w:fill="FFFFFF"/>
+        </w:rPr>
+        <w:t xml:space="preserve"> </w:t>
+      </w:r>
+      <w:r>
+        <w:rPr>
+          <w:rFonts w:hint="default" w:eastAsia="sans-serif"/>
+          <w:color w:val="222222"/>
+          <w:shd w:val="clear" w:color="auto" w:fill="FFFFFF"/>
+          <w:lang w:val="en-US"/>
+        </w:rPr>
+        <w:t xml:space="preserve">- </w:t>
+      </w:r>
+      <w:r>
+        <w:rPr>
+          <w:rFonts w:hint="default" w:eastAsia="sans-serif"/>
+          <w:color w:val="222222"/>
+          <w:shd w:val="clear" w:color="auto" w:fill="FFFFFF"/>
+        </w:rPr>
+        <w:t xml:space="preserve">contains content that describes a cause, opinion, or idea. These Web sites usually present views of a particular group or association Aspca.org </w:t>
+      </w:r>
+      <w:r>
+        <w:rPr>
+          <w:rFonts w:hint="default" w:eastAsia="sans-serif"/>
+          <w:color w:val="222222"/>
+          <w:shd w:val="clear" w:color="auto" w:fill="FFFFFF"/>
+          <w:lang w:val="en-US"/>
+        </w:rPr>
+        <w:t>.</w:t>
+      </w:r>
+    </w:p>
+    <w:p>
+      <w:pPr>
+        <w:pStyle w:val="5"/>
+        <w:jc w:val="both"/>
+      </w:pPr>
+    </w:p>
+    <w:p>
+      <w:pPr>
+        <w:pStyle w:val="5"/>
+        <w:jc w:val="both"/>
+      </w:pPr>
+    </w:p>
+    <w:p>
+      <w:pPr>
+        <w:pStyle w:val="5"/>
+        <w:jc w:val="both"/>
+      </w:pPr>
+    </w:p>
+    <w:p>
+      <w:pPr>
+        <w:pStyle w:val="5"/>
+        <w:jc w:val="both"/>
+      </w:pPr>
+    </w:p>
+    <w:p>
+      <w:pPr>
+        <w:pStyle w:val="5"/>
+        <w:jc w:val="both"/>
+      </w:pPr>
+    </w:p>
+    <w:p>
+      <w:pPr>
+        <w:pStyle w:val="5"/>
+        <w:jc w:val="both"/>
+      </w:pPr>
+    </w:p>
+    <w:p>
+      <w:pPr>
+        <w:pStyle w:val="5"/>
+        <w:jc w:val="both"/>
+      </w:pPr>
+    </w:p>
+    <w:p>
+      <w:pPr>
+        <w:pStyle w:val="5"/>
+        <w:jc w:val="both"/>
+      </w:pPr>
+    </w:p>
+    <w:p>
+      <w:pPr>
+        <w:pStyle w:val="5"/>
+        <w:jc w:val="both"/>
+      </w:pPr>
+    </w:p>
+    <w:p>
+      <w:pPr>
+        <w:pStyle w:val="5"/>
+        <w:jc w:val="both"/>
+      </w:pPr>
+    </w:p>
+    <w:p>
+      <w:pPr>
+        <w:pStyle w:val="5"/>
+        <w:jc w:val="both"/>
+      </w:pPr>
+    </w:p>
+    <w:p>
+      <w:pPr>
+        <w:pStyle w:val="5"/>
+        <w:jc w:val="both"/>
+      </w:pPr>
+    </w:p>
+    <w:p>
+      <w:pPr>
+        <w:pStyle w:val="5"/>
+        <w:jc w:val="both"/>
+      </w:pPr>
+    </w:p>
+    <w:p>
+      <w:pPr>
+        <w:pStyle w:val="5"/>
+        <w:jc w:val="both"/>
+      </w:pPr>
+    </w:p>
+    <w:p>
+      <w:pPr>
+        <w:pStyle w:val="5"/>
+        <w:jc w:val="both"/>
+      </w:pPr>
+    </w:p>
+    <w:p>
+      <w:pPr>
+        <w:pStyle w:val="5"/>
+        <w:jc w:val="both"/>
+      </w:pPr>
     </w:p>
     <w:p>
       <w:pPr>
@@ -2989,6 +5400,59 @@
           <w:szCs w:val="24"/>
         </w:rPr>
       </w:pPr>
+      <w:r>
+        <w:rPr>
+          <w:rFonts w:ascii="Times New Roman" w:hAnsi="Times New Roman" w:eastAsia="SimSun" w:cs="Times New Roman"/>
+          <w:sz w:val="24"/>
+          <w:szCs w:val="24"/>
+        </w:rPr>
+        <w:fldChar w:fldCharType="begin"/>
+      </w:r>
+      <w:r>
+        <w:rPr>
+          <w:rFonts w:ascii="Times New Roman" w:hAnsi="Times New Roman" w:eastAsia="SimSun" w:cs="Times New Roman"/>
+          <w:sz w:val="24"/>
+          <w:szCs w:val="24"/>
+        </w:rPr>
+        <w:instrText xml:space="preserve"> HYPERLINK "https://www.hostgator.com/blog/popular-types-websites-create/" </w:instrText>
+      </w:r>
+      <w:r>
+        <w:rPr>
+          <w:rFonts w:ascii="Times New Roman" w:hAnsi="Times New Roman" w:eastAsia="SimSun" w:cs="Times New Roman"/>
+          <w:sz w:val="24"/>
+          <w:szCs w:val="24"/>
+        </w:rPr>
+        <w:fldChar w:fldCharType="separate"/>
+      </w:r>
+      <w:r>
+        <w:rPr>
+          <w:rFonts w:ascii="Times New Roman" w:hAnsi="Times New Roman" w:eastAsia="SimSun" w:cs="Times New Roman"/>
+          <w:sz w:val="24"/>
+          <w:szCs w:val="24"/>
+        </w:rPr>
+        <w:t>https://www.hostgator.com/blog/popular-types-websites-create/</w:t>
+      </w:r>
+      <w:r>
+        <w:rPr>
+          <w:rFonts w:ascii="Times New Roman" w:hAnsi="Times New Roman" w:eastAsia="SimSun" w:cs="Times New Roman"/>
+          <w:sz w:val="24"/>
+          <w:szCs w:val="24"/>
+        </w:rPr>
+        <w:fldChar w:fldCharType="end"/>
+      </w:r>
+    </w:p>
+    <w:p>
+      <w:pPr>
+        <w:pStyle w:val="14"/>
+        <w:shd w:val="clear" w:color="auto" w:fill="FFFFFF"/>
+        <w:ind w:left="0"/>
+        <w:jc w:val="both"/>
+        <w:rPr>
+          <w:rFonts w:ascii="Times New Roman" w:hAnsi="Times New Roman" w:eastAsia="SimSun" w:cs="Times New Roman"/>
+          <w:sz w:val="24"/>
+          <w:szCs w:val="24"/>
+        </w:rPr>
+      </w:pPr>
     </w:p>
     <w:p>
       <w:pPr>
@@ -3000,6 +5464,8 @@
           <w:shd w:val="clear" w:color="auto" w:fill="FFFFFF"/>
         </w:rPr>
       </w:pPr>
+      <w:bookmarkStart w:id="1" w:name="_GoBack"/>
+      <w:bookmarkEnd w:id="1"/>
     </w:p>
     <w:p>
       <w:pPr>
@@ -3028,6 +5494,126 @@
     </w:sectPr>
   </w:body>
 </w:document>
+</file>
+
+<file path=word/numbering.xml><?xml version="1.0" encoding="utf-8"?>
+<w:numbering xmlns:wpc="http://schemas.microsoft.com/office/word/2010/wordprocessingCanvas" xmlns:mc="http://schemas.openxmlformats.org/markup-compatibility/2006" xmlns:o="urn:schemas-microsoft-com:office:office" xmlns:r="http://schemas.openxmlformats.org/officeDocument/2006/relationships" xmlns:m="http://schemas.openxmlformats.org/officeDocument/2006/math" xmlns:v="urn:schemas-microsoft-com:vml" xmlns:wp14="http://schemas.microsoft.com/office/word/2010/wordprocessingDrawing" xmlns:wp="http://schemas.openxmlformats.org/drawingml/2006/wordprocessingDrawing" xmlns:w10="urn:schemas-microsoft-com:office:word" xmlns:w="http://schemas.openxmlformats.org/wordprocessingml/2006/main" xmlns:w14="http://schemas.microsoft.com/office/word/2010/wordml" xmlns:wpg="http://schemas.microsoft.com/office/word/2010/wordprocessingGroup" xmlns:wpi="http://schemas.microsoft.com/office/word/2010/wordprocessingInk" xmlns:wne="http://schemas.microsoft.com/office/word/2006/wordml" xmlns:wps="http://schemas.microsoft.com/office/word/2010/wordprocessingShape" mc:Ignorable="w14 wp14">
+  <w:abstractNum w:abstractNumId="0">
+    <w:nsid w:val="913630A8"/>
+    <w:multiLevelType w:val="singleLevel"/>
+    <w:tmpl w:val="913630A8"/>
+    <w:lvl w:ilvl="0" w:tentative="0">
+      <w:start w:val="1"/>
+      <w:numFmt w:val="decimal"/>
+      <w:lvlText w:val="%1)"/>
+      <w:lvlJc w:val="left"/>
+      <w:pPr>
+        <w:tabs>
+          <w:tab w:val="left" w:pos="425"/>
+        </w:tabs>
+        <w:ind w:left="425" w:leftChars="0" w:hanging="425" w:firstLineChars="0"/>
+      </w:pPr>
+      <w:rPr>
+        <w:rFonts w:hint="default"/>
+      </w:rPr>
+    </w:lvl>
+  </w:abstractNum>
+  <w:abstractNum w:abstractNumId="1">
+    <w:nsid w:val="EDB1D569"/>
+    <w:multiLevelType w:val="singleLevel"/>
+    <w:tmpl w:val="EDB1D569"/>
+    <w:lvl w:ilvl="0" w:tentative="0">
+      <w:start w:val="1"/>
+      <w:numFmt w:val="bullet"/>
+      <w:lvlText w:val=""/>
+      <w:lvlJc w:val="left"/>
+      <w:pPr>
+        <w:tabs>
+          <w:tab w:val="left" w:pos="420"/>
+        </w:tabs>
+        <w:ind w:left="420" w:leftChars="0" w:hanging="420" w:firstLineChars="0"/>
+      </w:pPr>
+      <w:rPr>
+        <w:rFonts w:hint="default" w:ascii="Wingdings" w:hAnsi="Wingdings"/>
+      </w:rPr>
+    </w:lvl>
+  </w:abstractNum>
+  <w:abstractNum w:abstractNumId="2">
+    <w:nsid w:val="F1408C63"/>
+    <w:multiLevelType w:val="singleLevel"/>
+    <w:tmpl w:val="F1408C63"/>
+    <w:lvl w:ilvl="0" w:tentative="0">
+      <w:start w:val="1"/>
+      <w:numFmt w:val="decimal"/>
+      <w:lvlText w:val="%1)"/>
+      <w:lvlJc w:val="left"/>
+      <w:pPr>
+        <w:tabs>
+          <w:tab w:val="left" w:pos="425"/>
+        </w:tabs>
+        <w:ind w:left="425" w:leftChars="0" w:hanging="425" w:firstLineChars="0"/>
+      </w:pPr>
+      <w:rPr>
+        <w:rFonts w:hint="default"/>
+      </w:rPr>
+    </w:lvl>
+  </w:abstractNum>
+  <w:abstractNum w:abstractNumId="3">
+    <w:nsid w:val="2B70DA28"/>
+    <w:multiLevelType w:val="singleLevel"/>
+    <w:tmpl w:val="2B70DA28"/>
+    <w:lvl w:ilvl="0" w:tentative="0">
+      <w:start w:val="1"/>
+      <w:numFmt w:val="bullet"/>
+      <w:lvlText w:val=""/>
+      <w:lvlJc w:val="left"/>
+      <w:pPr>
+        <w:tabs>
+          <w:tab w:val="left" w:pos="420"/>
+        </w:tabs>
+        <w:ind w:left="420" w:leftChars="0" w:hanging="420" w:firstLineChars="0"/>
+      </w:pPr>
+      <w:rPr>
+        <w:rFonts w:hint="default" w:ascii="Wingdings" w:hAnsi="Wingdings"/>
+      </w:rPr>
+    </w:lvl>
+  </w:abstractNum>
+  <w:abstractNum w:abstractNumId="4">
+    <w:nsid w:val="3EC541C1"/>
+    <w:multiLevelType w:val="singleLevel"/>
+    <w:tmpl w:val="3EC541C1"/>
+    <w:lvl w:ilvl="0" w:tentative="0">
+      <w:start w:val="1"/>
+      <w:numFmt w:val="bullet"/>
+      <w:lvlText w:val=""/>
+      <w:lvlJc w:val="left"/>
+      <w:pPr>
+        <w:tabs>
+          <w:tab w:val="left" w:pos="420"/>
+        </w:tabs>
+        <w:ind w:left="420" w:leftChars="0" w:hanging="420" w:firstLineChars="0"/>
+      </w:pPr>
+      <w:rPr>
+        <w:rFonts w:hint="default" w:ascii="Wingdings" w:hAnsi="Wingdings"/>
+      </w:rPr>
+    </w:lvl>
+  </w:abstractNum>
+  <w:num w:numId="1">
+    <w:abstractNumId w:val="3"/>
+  </w:num>
+  <w:num w:numId="2">
+    <w:abstractNumId w:val="2"/>
+  </w:num>
+  <w:num w:numId="3">
+    <w:abstractNumId w:val="1"/>
+  </w:num>
+  <w:num w:numId="4">
+    <w:abstractNumId w:val="0"/>
+  </w:num>
+  <w:num w:numId="5">
+    <w:abstractNumId w:val="4"/>
+  </w:num>
+</w:numbering>
 </file>
 
 <file path=word/styles.xml><?xml version="1.0" encoding="utf-8"?>
@@ -3494,6 +6080,7 @@
     <w:basedOn w:val="7"/>
     <w:semiHidden/>
     <w:unhideWhenUsed/>
+    <w:qFormat/>
     <w:uiPriority w:val="99"/>
     <w:rPr>
       <w:color w:val="605E5C"/>

</xml_diff>